<commit_message>
Refactored checks for information.
</commit_message>
<xml_diff>
--- a/resources/Saved/21TRD09386_Traffic Judgment Entry.docx
+++ b/resources/Saved/21TRD09386_Traffic Judgment Entry.docx
@@ -1197,7 +1197,7 @@
                 <w:sz w:val="20"/>
                 <w:szCs w:val="20"/>
               </w:rPr>
-              <w:t xml:space="preserve">No Contest</w:t>
+              <w:t xml:space="preserve">Guilty</w:t>
             </w:r>
           </w:p>
         </w:tc>
@@ -1235,7 +1235,7 @@
                 <w:sz w:val="20"/>
                 <w:szCs w:val="20"/>
               </w:rPr>
-              <w:t xml:space="preserve">No Contest</w:t>
+              <w:t xml:space="preserve">Guilty</w:t>
             </w:r>
           </w:p>
         </w:tc>

</xml_diff>

<commit_message>
Updated spacing on templates.
</commit_message>
<xml_diff>
--- a/resources/Saved/21TRD09386_Traffic Judgment Entry.docx
+++ b/resources/Saved/21TRD09386_Traffic Judgment Entry.docx
@@ -597,7 +597,7 @@
           <w:sz w:val="20"/>
           <w:szCs w:val="20"/>
         </w:rPr>
-        <w:t xml:space="preserve"> for arraignment on January 28, 2022.</w:t>
+        <w:t xml:space="preserve"> for arraignment on January 30, 2022.</w:t>
       </w:r>
       <w:r>
         <w:rPr>
@@ -623,7 +623,178 @@
           <w:sz w:val="20"/>
           <w:szCs w:val="20"/>
         </w:rPr>
+        <w:t xml:space="preserve"> </w:t>
+      </w:r>
+      <w:r>
+        <w:rPr>
+          <w:rFonts w:ascii="Palatino Linotype" w:hAnsi="Palatino Linotype"/>
+          <w:bCs/>
+          <w:sz w:val="20"/>
+          <w:szCs w:val="20"/>
+        </w:rPr>
         <w:t xml:space="preserve"/>
+      </w:r>
+      <w:r>
+        <w:rPr>
+          <w:rFonts w:ascii="Palatino Linotype" w:hAnsi="Palatino Linotype"/>
+          <w:bCs/>
+          <w:sz w:val="20"/>
+          <w:szCs w:val="20"/>
+        </w:rPr>
+        <w:t xml:space="preserve"/>
+      </w:r>
+      <w:r>
+        <w:rPr>
+          <w:rFonts w:ascii="Palatino Linotype" w:hAnsi="Palatino Linotype"/>
+          <w:bCs/>
+          <w:sz w:val="20"/>
+          <w:szCs w:val="20"/>
+        </w:rPr>
+        <w:t>Counsel for the State of Ohio made a motion to amend the cha</w:t>
+      </w:r>
+      <w:r>
+        <w:rPr>
+          <w:rFonts w:ascii="Palatino Linotype" w:hAnsi="Palatino Linotype"/>
+          <w:bCs/>
+          <w:sz w:val="20"/>
+          <w:szCs w:val="20"/>
+        </w:rPr>
+        <w:t>rge(s) in the case.</w:t>
+      </w:r>
+      <w:r>
+        <w:rPr>
+          <w:rFonts w:ascii="Palatino Linotype" w:hAnsi="Palatino Linotype"/>
+          <w:bCs/>
+          <w:sz w:val="20"/>
+          <w:szCs w:val="20"/>
+        </w:rPr>
+        <w:t xml:space="preserve"/>
+      </w:r>
+      <w:r>
+        <w:rPr>
+          <w:rFonts w:ascii="Palatino Linotype" w:hAnsi="Palatino Linotype"/>
+          <w:bCs/>
+          <w:sz w:val="20"/>
+          <w:szCs w:val="20"/>
+        </w:rPr>
+        <w:t xml:space="preserve"> The Court found the amendment did not alter the name or identi</w:t>
+      </w:r>
+      <w:r>
+        <w:rPr>
+          <w:rFonts w:ascii="Palatino Linotype" w:hAnsi="Palatino Linotype"/>
+          <w:bCs/>
+          <w:sz w:val="20"/>
+          <w:szCs w:val="20"/>
+        </w:rPr>
+        <w:t>t</w:t>
+      </w:r>
+      <w:r>
+        <w:rPr>
+          <w:rFonts w:ascii="Palatino Linotype" w:hAnsi="Palatino Linotype"/>
+          <w:bCs/>
+          <w:sz w:val="20"/>
+          <w:szCs w:val="20"/>
+        </w:rPr>
+        <w:t xml:space="preserve">y of the offense and the motion is</w:t>
+      </w:r>
+      <w:r>
+        <w:rPr>
+          <w:rFonts w:ascii="Palatino Linotype" w:hAnsi="Palatino Linotype"/>
+          <w:bCs/>
+          <w:sz w:val="20"/>
+          <w:szCs w:val="20"/>
+        </w:rPr>
+        <w:t xml:space="preserve"> Granted.</w:t>
+      </w:r>
+      <w:r>
+        <w:rPr>
+          <w:rFonts w:ascii="Palatino Linotype" w:hAnsi="Palatino Linotype"/>
+          <w:bCs/>
+          <w:sz w:val="20"/>
+          <w:szCs w:val="20"/>
+        </w:rPr>
+        <w:t xml:space="preserve"> </w:t>
+      </w:r>
+      <w:r>
+        <w:rPr>
+          <w:rFonts w:ascii="Palatino Linotype" w:hAnsi="Palatino Linotype"/>
+          <w:bCs/>
+          <w:sz w:val="20"/>
+          <w:szCs w:val="20"/>
+        </w:rPr>
+        <w:t xml:space="preserve">The charge(s) of </w:t>
+      </w:r>
+      <w:r>
+        <w:rPr>
+          <w:rFonts w:ascii="Palatino Linotype" w:hAnsi="Palatino Linotype"/>
+          <w:bCs/>
+          <w:sz w:val="20"/>
+          <w:szCs w:val="20"/>
+        </w:rPr>
+        <w:t xml:space="preserve"/>
+      </w:r>
+      <w:r>
+        <w:rPr>
+          <w:rFonts w:ascii="Palatino Linotype" w:hAnsi="Palatino Linotype"/>
+          <w:bCs/>
+          <w:sz w:val="20"/>
+          <w:szCs w:val="20"/>
+        </w:rPr>
+        <w:t xml:space="preserve"/>
+      </w:r>
+      <w:r>
+        <w:rPr>
+          <w:rFonts w:ascii="Palatino Linotype" w:hAnsi="Palatino Linotype"/>
+          <w:bCs/>
+          <w:sz w:val="20"/>
+          <w:szCs w:val="20"/>
+        </w:rPr>
+        <w:t xml:space="preserve">DUS UCM</w:t>
+      </w:r>
+      <w:r>
+        <w:rPr>
+          <w:rFonts w:ascii="Palatino Linotype" w:hAnsi="Palatino Linotype"/>
+          <w:bCs/>
+          <w:sz w:val="20"/>
+          <w:szCs w:val="20"/>
+        </w:rPr>
+        <w:t xml:space="preserve"> </w:t>
+      </w:r>
+      <w:r>
+        <w:rPr>
+          <w:rFonts w:ascii="Palatino Linotype" w:hAnsi="Palatino Linotype"/>
+          <w:bCs/>
+          <w:sz w:val="20"/>
+          <w:szCs w:val="20"/>
+        </w:rPr>
+        <w:t xml:space="preserve">is amended to Test</w:t>
+      </w:r>
+      <w:r>
+        <w:rPr>
+          <w:rFonts w:ascii="Palatino Linotype" w:hAnsi="Palatino Linotype"/>
+          <w:bCs/>
+          <w:sz w:val="20"/>
+          <w:szCs w:val="20"/>
+        </w:rPr>
+        <w:t xml:space="preserve">.</w:t>
+      </w:r>
+      <w:r>
+        <w:rPr>
+          <w:rFonts w:ascii="Palatino Linotype" w:hAnsi="Palatino Linotype"/>
+          <w:bCs/>
+          <w:sz w:val="20"/>
+          <w:szCs w:val="20"/>
+        </w:rPr>
+        <w:t xml:space="preserve"/>
+      </w:r>
+      <w:r>
+        <w:rPr>
+          <w:rFonts w:ascii="Palatino Linotype" w:hAnsi="Palatino Linotype"/>
+          <w:bCs/>
+          <w:sz w:val="20"/>
+          <w:szCs w:val="20"/>
+        </w:rPr>
+        <w:t xml:space="preserve"> </w:t>
       </w:r>
     </w:p>
     <w:p>
@@ -840,7 +1011,7 @@
                 <w:sz w:val="20"/>
                 <w:szCs w:val="20"/>
               </w:rPr>
-              <w:t xml:space="preserve">DUS UCM</w:t>
+              <w:t xml:space="preserve">DUS UCM - AMENDED</w:t>
             </w:r>
           </w:p>
         </w:tc>
@@ -1436,17 +1607,7 @@
                 <w:sz w:val="20"/>
                 <w:szCs w:val="20"/>
               </w:rPr>
-              <w:t xml:space="preserve">$ </w:t>
-            </w:r>
-            <w:r>
-              <w:rPr>
-                <w:rFonts w:ascii="Palatino Linotype" w:hAnsi="Palatino Linotype"/>
-                <w:b/>
-                <w:bCs/>
-                <w:sz w:val="20"/>
-                <w:szCs w:val="20"/>
-              </w:rPr>
-              <w:t xml:space="preserve">0</w:t>
+              <w:t xml:space="preserve">$ 0</w:t>
             </w:r>
           </w:p>
         </w:tc>
@@ -1484,17 +1645,7 @@
                 <w:sz w:val="20"/>
                 <w:szCs w:val="20"/>
               </w:rPr>
-              <w:t xml:space="preserve">$ </w:t>
-            </w:r>
-            <w:r>
-              <w:rPr>
-                <w:rFonts w:ascii="Palatino Linotype" w:hAnsi="Palatino Linotype"/>
-                <w:b/>
-                <w:bCs/>
-                <w:sz w:val="20"/>
-                <w:szCs w:val="20"/>
-              </w:rPr>
-              <w:t xml:space="preserve">0</w:t>
+              <w:t xml:space="preserve">$ 0</w:t>
             </w:r>
           </w:p>
         </w:tc>
@@ -1595,17 +1746,7 @@
                 <w:sz w:val="20"/>
                 <w:szCs w:val="20"/>
               </w:rPr>
-              <w:t xml:space="preserve">$ </w:t>
-            </w:r>
-            <w:r>
-              <w:rPr>
-                <w:rFonts w:ascii="Palatino Linotype" w:hAnsi="Palatino Linotype"/>
-                <w:b/>
-                <w:bCs/>
-                <w:sz w:val="20"/>
-                <w:szCs w:val="20"/>
-              </w:rPr>
-              <w:t xml:space="preserve">0</w:t>
+              <w:t xml:space="preserve">$ 0</w:t>
             </w:r>
           </w:p>
         </w:tc>
@@ -1643,17 +1784,7 @@
                 <w:sz w:val="20"/>
                 <w:szCs w:val="20"/>
               </w:rPr>
-              <w:t xml:space="preserve">$ </w:t>
-            </w:r>
-            <w:r>
-              <w:rPr>
-                <w:rFonts w:ascii="Palatino Linotype" w:hAnsi="Palatino Linotype"/>
-                <w:b/>
-                <w:bCs/>
-                <w:sz w:val="20"/>
-                <w:szCs w:val="20"/>
-              </w:rPr>
-              <w:t xml:space="preserve">0</w:t>
+              <w:t xml:space="preserve">$ 0</w:t>
             </w:r>
           </w:p>
         </w:tc>
@@ -1740,12 +1871,54 @@
           <w:sz w:val="20"/>
           <w:szCs w:val="20"/>
         </w:rPr>
-        <w:t xml:space="preserve">.</w:t>
-      </w:r>
-      <w:r>
-        <w:rPr>
-          <w:rFonts w:ascii="Palatino Linotype" w:hAnsi="Palatino Linotype"/>
-          <w:bCs/>
+        <w:t xml:space="preserve">. </w:t>
+      </w:r>
+      <w:r>
+        <w:rPr>
+          <w:rFonts w:ascii="Palatino Linotype" w:hAnsi="Palatino Linotype"/>
+          <w:sz w:val="20"/>
+          <w:szCs w:val="20"/>
+        </w:rPr>
+        <w:t xml:space="preserve">Having</w:t>
+      </w:r>
+      <w:r>
+        <w:rPr>
+          <w:rFonts w:ascii="Palatino Linotype" w:hAnsi="Palatino Linotype"/>
+          <w:sz w:val="20"/>
+          <w:szCs w:val="20"/>
+        </w:rPr>
+        <w:t xml:space="preserve"> been informed of the fines </w:t>
+      </w:r>
+      <w:r>
+        <w:rPr>
+          <w:rFonts w:ascii="Palatino Linotype" w:hAnsi="Palatino Linotype"/>
+          <w:b/>
+          <w:bCs/>
+          <w:sz w:val="20"/>
+          <w:szCs w:val="20"/>
+        </w:rPr>
+        <w:t xml:space="preserve"/>
+      </w:r>
+      <w:r>
+        <w:rPr>
+          <w:rFonts w:ascii="Palatino Linotype" w:hAnsi="Palatino Linotype"/>
+          <w:sz w:val="20"/>
+          <w:szCs w:val="20"/>
+        </w:rPr>
+        <w:t xml:space="preserve">and</w:t>
+      </w:r>
+      <w:proofErr w:type="gramEnd"/>
+      <w:r>
+        <w:rPr>
+          <w:rFonts w:ascii="Palatino Linotype" w:hAnsi="Palatino Linotype"/>
+          <w:sz w:val="20"/>
+          <w:szCs w:val="20"/>
+        </w:rPr>
+        <w:t xml:space="preserve"> costs</w:t>
+      </w:r>
+      <w:r>
+        <w:rPr>
+          <w:rFonts w:ascii="Palatino Linotype" w:hAnsi="Palatino Linotype"/>
           <w:sz w:val="20"/>
           <w:szCs w:val="20"/>
         </w:rPr>
@@ -1754,6 +1927,50 @@
       <w:r>
         <w:rPr>
           <w:rFonts w:ascii="Palatino Linotype" w:hAnsi="Palatino Linotype"/>
+          <w:sz w:val="20"/>
+          <w:szCs w:val="20"/>
+        </w:rPr>
+        <w:t xml:space="preserve">owed, Defendant expressed an ability to pay </w:t>
+      </w:r>
+      <w:r>
+        <w:rPr>
+          <w:rFonts w:ascii="Palatino Linotype" w:hAnsi="Palatino Linotype"/>
+          <w:b/>
+          <w:bCs/>
+          <w:sz w:val="20"/>
+          <w:szCs w:val="20"/>
+        </w:rPr>
+        <w:t xml:space="preserve">forthwith</w:t>
+      </w:r>
+      <w:r>
+        <w:rPr>
+          <w:rFonts w:ascii="Palatino Linotype" w:hAnsi="Palatino Linotype"/>
+          <w:sz w:val="20"/>
+          <w:szCs w:val="20"/>
+        </w:rPr>
+        <w:t xml:space="preserve">. </w:t>
+      </w:r>
+      <w:bookmarkStart w:id="0" w:name="_Hlk94196527"/>
+      <w:r>
+        <w:rPr>
+          <w:rFonts w:ascii="Palatino Linotype" w:hAnsi="Palatino Linotype"/>
+          <w:sz w:val="20"/>
+          <w:szCs w:val="20"/>
+        </w:rPr>
+        <w:t xml:space="preserve">Absent further order, the Court finds Defendant is able and shall pay</w:t>
+      </w:r>
+      <w:r>
+        <w:rPr>
+          <w:rFonts w:ascii="Palatino Linotype" w:hAnsi="Palatino Linotype"/>
+          <w:sz w:val="20"/>
+          <w:szCs w:val="20"/>
+        </w:rPr>
+        <w:t xml:space="preserve"> the fines </w:t>
+      </w:r>
+      <w:r>
+        <w:rPr>
+          <w:rFonts w:ascii="Palatino Linotype" w:hAnsi="Palatino Linotype"/>
+          <w:b/>
           <w:bCs/>
           <w:sz w:val="20"/>
           <w:szCs w:val="20"/>
@@ -1766,16 +1983,34 @@
           <w:sz w:val="20"/>
           <w:szCs w:val="20"/>
         </w:rPr>
-        <w:t>Having</w:t>
-      </w:r>
-      <w:r>
-        <w:rPr>
-          <w:rFonts w:ascii="Palatino Linotype" w:hAnsi="Palatino Linotype"/>
-          <w:sz w:val="20"/>
-          <w:szCs w:val="20"/>
-        </w:rPr>
-        <w:t xml:space="preserve"> been informed of the fines and costs owed, Defendant expressed an ability to pay </w:t>
-      </w:r>
+        <w:t xml:space="preserve">and</w:t>
+      </w:r>
+      <w:proofErr w:type="gramEnd"/>
+      <w:r>
+        <w:rPr>
+          <w:rFonts w:ascii="Palatino Linotype" w:hAnsi="Palatino Linotype"/>
+          <w:sz w:val="20"/>
+          <w:szCs w:val="20"/>
+        </w:rPr>
+        <w:t xml:space="preserve"> costs</w:t>
+      </w:r>
+      <w:r>
+        <w:rPr>
+          <w:rFonts w:ascii="Palatino Linotype" w:hAnsi="Palatino Linotype"/>
+          <w:sz w:val="20"/>
+          <w:szCs w:val="20"/>
+        </w:rPr>
+        <w:t xml:space="preserve"> </w:t>
+      </w:r>
+      <w:r>
+        <w:rPr>
+          <w:rFonts w:ascii="Palatino Linotype" w:hAnsi="Palatino Linotype"/>
+          <w:sz w:val="20"/>
+          <w:szCs w:val="20"/>
+        </w:rPr>
+        <w:t xml:space="preserve">in full by </w:t>
+      </w:r>
+      <w:bookmarkEnd w:id="0"/>
       <w:r>
         <w:rPr>
           <w:rFonts w:ascii="Palatino Linotype" w:hAnsi="Palatino Linotype"/>
@@ -1784,25 +2019,7 @@
           <w:sz w:val="20"/>
           <w:szCs w:val="20"/>
         </w:rPr>
-        <w:t xml:space="preserve">forthwith</w:t>
-      </w:r>
-      <w:r>
-        <w:rPr>
-          <w:rFonts w:ascii="Palatino Linotype" w:hAnsi="Palatino Linotype"/>
-          <w:sz w:val="20"/>
-          <w:szCs w:val="20"/>
-        </w:rPr>
-        <w:t xml:space="preserve">. Absent further order the fines and costs shall be paid in full by </w:t>
-      </w:r>
-      <w:r>
-        <w:rPr>
-          <w:rFonts w:ascii="Palatino Linotype" w:hAnsi="Palatino Linotype"/>
-          <w:b/>
-          <w:bCs/>
-          <w:sz w:val="20"/>
-          <w:szCs w:val="20"/>
-        </w:rPr>
-        <w:t xml:space="preserve">January 28, 2022</w:t>
+        <w:t xml:space="preserve">January 30, 2022</w:t>
       </w:r>
       <w:r>
         <w:rPr>
@@ -1885,15 +2102,24 @@
           <w:sz w:val="20"/>
           <w:szCs w:val="20"/>
         </w:rPr>
+        <w:t xml:space="preserve"> </w:t>
+      </w:r>
+      <w:r>
+        <w:rPr>
+          <w:rFonts w:ascii="Palatino Linotype" w:hAnsi="Palatino Linotype"/>
+          <w:sz w:val="20"/>
+          <w:szCs w:val="20"/>
+        </w:rPr>
+        <w:t xml:space="preserve">The Defendant showed proof of financial responsibility at the time of the offense.</w:t>
+      </w:r>
+      <w:r>
+        <w:rPr>
+          <w:rFonts w:ascii="Palatino Linotype" w:hAnsi="Palatino Linotype"/>
+          <w:bCs/>
+          <w:sz w:val="20"/>
+          <w:szCs w:val="20"/>
+        </w:rPr>
         <w:t xml:space="preserve"/>
-      </w:r>
-      <w:r>
-        <w:rPr>
-          <w:rFonts w:ascii="Palatino Linotype" w:hAnsi="Palatino Linotype"/>
-          <w:sz w:val="20"/>
-          <w:szCs w:val="20"/>
-        </w:rPr>
-        <w:t xml:space="preserve">The Defendant did not show proof of financial responsibility at the time of the offense or during the proceeding, but may show proof to Clerk of Court at any time prior to the submission of this matter to the Ohio Bureau of Motor Vehicles.</w:t>
       </w:r>
     </w:p>
     <w:p>
@@ -2153,6 +2379,7 @@
           <w:sz w:val="19"/>
           <w:szCs w:val="19"/>
         </w:rPr>
+        <w:lastRenderedPageBreak/>
         <w:t xml:space="preserve">Pursuant to Criminal Rule 19(D) and Traffic Rule 14, written objections to this magistrate’s decision must be filed within </w:t>
       </w:r>
       <w:r>
@@ -2186,19 +2413,7 @@
           <w:sz w:val="19"/>
           <w:szCs w:val="19"/>
         </w:rPr>
-        <w:t xml:space="preserve">A </w:t>
-      </w:r>
-      <w:r>
-        <w:rPr>
-          <w:rFonts w:ascii="Palatino Linotype" w:hAnsi="Palatino Linotype"/>
-          <w:b/>
-          <w:bCs/>
-          <w:i/>
-          <w:sz w:val="19"/>
-          <w:szCs w:val="19"/>
-        </w:rPr>
-        <w:lastRenderedPageBreak/>
-        <w:t xml:space="preserve">party shall not assign as error on appeal the court’s adoption of this decision unless the party timely </w:t>
+        <w:t xml:space="preserve">A party shall not assign as error on appeal the court’s adoption of this decision unless the party timely </w:t>
       </w:r>
       <w:r>
         <w:rPr>
@@ -2462,7 +2677,7 @@
                 <w:sz w:val="20"/>
                 <w:szCs w:val="20"/>
               </w:rPr>
-              <w:t>1</w:t>
+              <w:t>2</w:t>
             </w:r>
             <w:r>
               <w:rPr>

</xml_diff>

<commit_message>
Updated for jail cc dialog but need to test all.
</commit_message>
<xml_diff>
--- a/resources/Saved/21TRD09386_Traffic Judgment Entry.docx
+++ b/resources/Saved/21TRD09386_Traffic Judgment Entry.docx
@@ -1941,161 +1941,6 @@
           <w:szCs w:val="20"/>
         </w:rPr>
         <w:t xml:space="preserve"/>
-      </w:r>
-      <w:r>
-        <w:rPr>
-          <w:rFonts w:ascii="Palatino Linotype" w:hAnsi="Palatino Linotype"/>
-          <w:sz w:val="20"/>
-          <w:szCs w:val="20"/>
-        </w:rPr>
-        <w:t xml:space="preserve"/>
-      </w:r>
-      <w:r>
-        <w:rPr>
-          <w:rFonts w:ascii="Palatino Linotype" w:hAnsi="Palatino Linotype"/>
-          <w:sz w:val="20"/>
-          <w:szCs w:val="20"/>
-        </w:rPr>
-        <w:t xml:space="preserve"/>
-        <w:br/>
-        <w:t xml:space="preserve"/>
-      </w:r>
-    </w:p>
-    <w:p>
-      <w:pPr>
-        <w:jc w:val="both"/>
-        <w:rPr>
-          <w:rFonts w:ascii="Palatino Linotype" w:hAnsi="Palatino Linotype"/>
-          <w:sz w:val="20"/>
-          <w:szCs w:val="20"/>
-        </w:rPr>
-      </w:pPr>
-      <w:proofErr w:type="gramStart"/>
-      <w:r>
-        <w:rPr>
-          <w:rFonts w:ascii="Palatino Linotype" w:hAnsi="Palatino Linotype"/>
-          <w:b/>
-          <w:sz w:val="20"/>
-          <w:szCs w:val="20"/>
-        </w:rPr>
-        <w:t>License Suspension.</w:t>
-      </w:r>
-      <w:proofErr w:type="gramEnd"/>
-      <w:r>
-        <w:rPr>
-          <w:rFonts w:ascii="Palatino Linotype" w:hAnsi="Palatino Linotype"/>
-          <w:b/>
-          <w:sz w:val="20"/>
-          <w:szCs w:val="20"/>
-        </w:rPr>
-        <w:t xml:space="preserve"> </w:t>
-      </w:r>
-      <w:r>
-        <w:rPr>
-          <w:rFonts w:ascii="Palatino Linotype" w:hAnsi="Palatino Linotype"/>
-          <w:b/>
-          <w:sz w:val="20"/>
-          <w:szCs w:val="20"/>
-        </w:rPr>
-        <w:t xml:space="preserve"> </w:t>
-      </w:r>
-      <w:r>
-        <w:rPr>
-          <w:rFonts w:ascii="Palatino Linotype" w:hAnsi="Palatino Linotype"/>
-          <w:sz w:val="20"/>
-          <w:szCs w:val="20"/>
-        </w:rPr>
-        <w:t xml:space="preserve">Defendant’s </w:t>
-      </w:r>
-      <w:r>
-        <w:rPr>
-          <w:rFonts w:ascii="Palatino Linotype" w:hAnsi="Palatino Linotype"/>
-          <w:sz w:val="20"/>
-          <w:szCs w:val="20"/>
-        </w:rPr>
-        <w:t xml:space="preserve">driving</w:t>
-      </w:r>
-      <w:r>
-        <w:rPr>
-          <w:rFonts w:ascii="Palatino Linotype" w:hAnsi="Palatino Linotype"/>
-          <w:sz w:val="20"/>
-          <w:szCs w:val="20"/>
-        </w:rPr>
-        <w:t xml:space="preserve"> license is suspended from February 04, 2022 for a term of 6 months. </w:t>
-      </w:r>
-      <w:r>
-        <w:rPr>
-          <w:rFonts w:ascii="Palatino Linotype" w:hAnsi="Palatino Linotype"/>
-          <w:sz w:val="20"/>
-          <w:szCs w:val="20"/>
-        </w:rPr>
-        <w:t xml:space="preserve"/>
-      </w:r>
-      <w:r>
-        <w:rPr>
-          <w:rFonts w:ascii="Palatino Linotype" w:hAnsi="Palatino Linotype"/>
-          <w:sz w:val="20"/>
-          <w:szCs w:val="20"/>
-        </w:rPr>
-        <w:t xml:space="preserve"/>
-      </w:r>
-      <w:r>
-        <w:rPr>
-          <w:rFonts w:ascii="Palatino Linotype" w:hAnsi="Palatino Linotype"/>
-          <w:sz w:val="20"/>
-          <w:szCs w:val="20"/>
-        </w:rPr>
-        <w:t xml:space="preserve"/>
-        <w:br/>
-        <w:t xml:space="preserve"/>
-      </w:r>
-      <w:bookmarkStart w:id="1" w:name="_GoBack"/>
-      <w:bookmarkEnd w:id="1"/>
-    </w:p>
-    <w:p>
-      <w:pPr>
-        <w:jc w:val="both"/>
-        <w:rPr>
-          <w:rFonts w:ascii="Palatino Linotype" w:hAnsi="Palatino Linotype"/>
-          <w:sz w:val="20"/>
-          <w:szCs w:val="20"/>
-        </w:rPr>
-      </w:pPr>
-      <w:proofErr w:type="gramStart"/>
-      <w:r>
-        <w:rPr>
-          <w:rFonts w:ascii="Palatino Linotype" w:hAnsi="Palatino Linotype"/>
-          <w:b/>
-          <w:sz w:val="20"/>
-          <w:szCs w:val="20"/>
-        </w:rPr>
-        <w:t>Other Conditions.</w:t>
-      </w:r>
-      <w:proofErr w:type="gramEnd"/>
-      <w:r>
-        <w:rPr>
-          <w:rFonts w:ascii="Palatino Linotype" w:hAnsi="Palatino Linotype"/>
-          <w:b/>
-          <w:sz w:val="20"/>
-          <w:szCs w:val="20"/>
-        </w:rPr>
-        <w:t xml:space="preserve"> </w:t>
-      </w:r>
-      <w:r>
-        <w:rPr>
-          <w:rFonts w:ascii="Palatino Linotype" w:hAnsi="Palatino Linotype"/>
-          <w:sz w:val="20"/>
-          <w:szCs w:val="20"/>
-        </w:rPr>
-        <w:t xml:space="preserve">TESTS</w:t>
-      </w:r>
-      <w:r>
-        <w:rPr>
-          <w:rFonts w:ascii="Palatino Linotype" w:hAnsi="Palatino Linotype"/>
-          <w:sz w:val="20"/>
-          <w:szCs w:val="20"/>
-        </w:rPr>
-        <w:t>.</w:t>
       </w:r>
       <w:r>
         <w:rPr>

</xml_diff>

<commit_message>
Jail CC AddConditions tested and working.
</commit_message>
<xml_diff>
--- a/resources/Saved/21TRD09386_Traffic Judgment Entry.docx
+++ b/resources/Saved/21TRD09386_Traffic Judgment Entry.docx
@@ -724,17 +724,36 @@
           <w:sz w:val="20"/>
           <w:szCs w:val="20"/>
         </w:rPr>
-        <w:t>The Court, finding that the Defendant entered the plea knowingly, intelligently, and voluntarily, accepted the plea and entered the following sentence:</w:t>
+        <w:t xml:space="preserve">The Court, finding that the Defendant entered the plea knowingly, intelligently, and voluntarily, accepted the plea and entered the following sentence:</w:t>
       </w:r>
     </w:p>
     <w:p>
       <w:pPr>
-        <w:rPr>
-          <w:rFonts w:ascii="Palatino Linotype" w:hAnsi="Palatino Linotype"/>
-          <w:sz w:val="20"/>
-          <w:szCs w:val="20"/>
-        </w:rPr>
-      </w:pPr>
+        <w:jc w:val="both"/>
+        <w:rPr>
+          <w:rFonts w:ascii="Palatino Linotype" w:hAnsi="Palatino Linotype"/>
+          <w:sz w:val="20"/>
+          <w:szCs w:val="20"/>
+        </w:rPr>
+      </w:pPr>
+      <w:r>
+        <w:rPr>
+          <w:rFonts w:ascii="Palatino Linotype" w:hAnsi="Palatino Linotype"/>
+          <w:sz w:val="20"/>
+          <w:szCs w:val="20"/>
+        </w:rPr>
+        <w:t xml:space="preserve"/>
+      </w:r>
+      <w:r>
+        <w:rPr>
+          <w:rFonts w:ascii="Palatino Linotype" w:hAnsi="Palatino Linotype"/>
+          <w:sz w:val="20"/>
+          <w:szCs w:val="20"/>
+        </w:rPr>
+        <w:t xml:space="preserve"/>
+        <w:br/>
+        <w:t xml:space="preserve"/>
+      </w:r>
     </w:p>
     <w:tbl>
       <w:tblPr>
@@ -1143,6 +1162,7 @@
                 <w:sz w:val="20"/>
                 <w:szCs w:val="20"/>
               </w:rPr>
+              <w:lastRenderedPageBreak/>
               <w:t>Plea</w:t>
             </w:r>
           </w:p>
@@ -1262,7 +1282,6 @@
                 <w:sz w:val="20"/>
                 <w:szCs w:val="20"/>
               </w:rPr>
-              <w:lastRenderedPageBreak/>
               <w:t>Finding</w:t>
             </w:r>
           </w:p>
@@ -1602,6 +1621,264 @@
           </w:p>
         </w:tc>
       </w:tr>
+      <w:tr>
+        <w:trPr>
+          <w:jc w:val="center"/>
+        </w:trPr>
+        <w:tc>
+          <w:tcPr>
+            <w:tcW w:w="1801" w:type="dxa"/>
+          </w:tcPr>
+          <w:p>
+            <w:pPr>
+              <w:tabs>
+                <w:tab w:val="left" w:pos="-1080"/>
+                <w:tab w:val="left" w:pos="-720"/>
+                <w:tab w:val="left" w:pos="0"/>
+                <w:tab w:val="left" w:pos="720"/>
+                <w:tab w:val="left" w:pos="1440"/>
+                <w:tab w:val="left" w:pos="2160"/>
+                <w:tab w:val="left" w:pos="2880"/>
+                <w:tab w:val="left" w:pos="3600"/>
+                <w:tab w:val="left" w:pos="4320"/>
+                <w:tab w:val="left" w:pos="4680"/>
+              </w:tabs>
+              <w:rPr>
+                <w:rFonts w:ascii="Palatino Linotype" w:hAnsi="Palatino Linotype"/>
+                <w:b/>
+                <w:bCs/>
+                <w:sz w:val="20"/>
+                <w:szCs w:val="20"/>
+              </w:rPr>
+            </w:pPr>
+            <w:r>
+              <w:rPr>
+                <w:rFonts w:ascii="Palatino Linotype" w:hAnsi="Palatino Linotype"/>
+                <w:b/>
+                <w:bCs/>
+                <w:sz w:val="20"/>
+                <w:szCs w:val="20"/>
+              </w:rPr>
+              <w:t>Jail Days</w:t>
+            </w:r>
+          </w:p>
+        </w:tc>
+        <w:tc>
+          <w:tcPr>
+            <w:tcW w:w="3289" w:type="dxa"/>
+          </w:tcPr>
+          <w:p>
+            <w:pPr>
+              <w:tabs>
+                <w:tab w:val="left" w:pos="-1080"/>
+                <w:tab w:val="left" w:pos="-720"/>
+                <w:tab w:val="left" w:pos="0"/>
+                <w:tab w:val="left" w:pos="720"/>
+                <w:tab w:val="left" w:pos="1440"/>
+                <w:tab w:val="left" w:pos="2160"/>
+                <w:tab w:val="left" w:pos="2880"/>
+                <w:tab w:val="left" w:pos="3600"/>
+                <w:tab w:val="left" w:pos="4320"/>
+                <w:tab w:val="left" w:pos="4680"/>
+              </w:tabs>
+              <w:rPr>
+                <w:rFonts w:ascii="Palatino Linotype" w:hAnsi="Palatino Linotype"/>
+                <w:b/>
+                <w:bCs/>
+                <w:sz w:val="20"/>
+                <w:szCs w:val="20"/>
+              </w:rPr>
+            </w:pPr>
+            <w:r>
+              <w:rPr>
+                <w:rFonts w:ascii="Palatino Linotype" w:hAnsi="Palatino Linotype"/>
+                <w:b/>
+                <w:bCs/>
+                <w:sz w:val="20"/>
+                <w:szCs w:val="20"/>
+              </w:rPr>
+              <w:t xml:space="preserve">None</w:t>
+            </w:r>
+          </w:p>
+        </w:tc>
+        <w:tc>
+          <w:tcPr>
+            <w:tcW w:w="3289" w:type="dxa"/>
+          </w:tcPr>
+          <w:p>
+            <w:pPr>
+              <w:tabs>
+                <w:tab w:val="left" w:pos="-1080"/>
+                <w:tab w:val="left" w:pos="-720"/>
+                <w:tab w:val="left" w:pos="0"/>
+                <w:tab w:val="left" w:pos="720"/>
+                <w:tab w:val="left" w:pos="1440"/>
+                <w:tab w:val="left" w:pos="2160"/>
+                <w:tab w:val="left" w:pos="2880"/>
+                <w:tab w:val="left" w:pos="3600"/>
+                <w:tab w:val="left" w:pos="4320"/>
+                <w:tab w:val="left" w:pos="4680"/>
+              </w:tabs>
+              <w:rPr>
+                <w:rFonts w:ascii="Palatino Linotype" w:hAnsi="Palatino Linotype"/>
+                <w:b/>
+                <w:bCs/>
+                <w:sz w:val="20"/>
+                <w:szCs w:val="20"/>
+              </w:rPr>
+            </w:pPr>
+            <w:r>
+              <w:rPr>
+                <w:rFonts w:ascii="Palatino Linotype" w:hAnsi="Palatino Linotype"/>
+                <w:b/>
+                <w:bCs/>
+                <w:sz w:val="20"/>
+                <w:szCs w:val="20"/>
+              </w:rPr>
+              <w:t xml:space="preserve">None</w:t>
+            </w:r>
+          </w:p>
+        </w:tc>
+      </w:tr>
+      <w:tr>
+        <w:trPr>
+          <w:jc w:val="center"/>
+        </w:trPr>
+        <w:tc>
+          <w:tcPr>
+            <w:tcW w:w="1801" w:type="dxa"/>
+          </w:tcPr>
+          <w:p>
+            <w:pPr>
+              <w:tabs>
+                <w:tab w:val="left" w:pos="-1080"/>
+                <w:tab w:val="left" w:pos="-720"/>
+                <w:tab w:val="left" w:pos="0"/>
+                <w:tab w:val="left" w:pos="720"/>
+                <w:tab w:val="left" w:pos="1440"/>
+                <w:tab w:val="left" w:pos="2160"/>
+                <w:tab w:val="left" w:pos="2880"/>
+                <w:tab w:val="left" w:pos="3600"/>
+                <w:tab w:val="left" w:pos="4320"/>
+                <w:tab w:val="left" w:pos="4680"/>
+              </w:tabs>
+              <w:rPr>
+                <w:rFonts w:ascii="Palatino Linotype" w:hAnsi="Palatino Linotype"/>
+                <w:b/>
+                <w:bCs/>
+                <w:sz w:val="20"/>
+                <w:szCs w:val="20"/>
+              </w:rPr>
+            </w:pPr>
+            <w:r>
+              <w:rPr>
+                <w:rFonts w:ascii="Palatino Linotype" w:hAnsi="Palatino Linotype"/>
+                <w:b/>
+                <w:bCs/>
+                <w:sz w:val="20"/>
+                <w:szCs w:val="20"/>
+              </w:rPr>
+              <w:t>Jail Days</w:t>
+            </w:r>
+            <w:r>
+              <w:rPr>
+                <w:rFonts w:ascii="Palatino Linotype" w:hAnsi="Palatino Linotype"/>
+                <w:b/>
+                <w:bCs/>
+                <w:sz w:val="20"/>
+                <w:szCs w:val="20"/>
+              </w:rPr>
+              <w:t xml:space="preserve"> </w:t>
+            </w:r>
+            <w:r>
+              <w:rPr>
+                <w:rFonts w:ascii="Palatino Linotype" w:hAnsi="Palatino Linotype"/>
+                <w:b/>
+                <w:bCs/>
+                <w:sz w:val="20"/>
+                <w:szCs w:val="20"/>
+              </w:rPr>
+              <w:t>Suspended</w:t>
+            </w:r>
+          </w:p>
+        </w:tc>
+        <w:tc>
+          <w:tcPr>
+            <w:tcW w:w="3289" w:type="dxa"/>
+          </w:tcPr>
+          <w:p>
+            <w:pPr>
+              <w:tabs>
+                <w:tab w:val="left" w:pos="-1080"/>
+                <w:tab w:val="left" w:pos="-720"/>
+                <w:tab w:val="left" w:pos="0"/>
+                <w:tab w:val="left" w:pos="720"/>
+                <w:tab w:val="left" w:pos="1440"/>
+                <w:tab w:val="left" w:pos="2160"/>
+                <w:tab w:val="left" w:pos="2880"/>
+                <w:tab w:val="left" w:pos="3600"/>
+                <w:tab w:val="left" w:pos="4320"/>
+                <w:tab w:val="left" w:pos="4680"/>
+              </w:tabs>
+              <w:rPr>
+                <w:rFonts w:ascii="Palatino Linotype" w:hAnsi="Palatino Linotype"/>
+                <w:b/>
+                <w:bCs/>
+                <w:sz w:val="20"/>
+                <w:szCs w:val="20"/>
+              </w:rPr>
+            </w:pPr>
+            <w:r>
+              <w:rPr>
+                <w:rFonts w:ascii="Palatino Linotype" w:hAnsi="Palatino Linotype"/>
+                <w:b/>
+                <w:bCs/>
+                <w:sz w:val="20"/>
+                <w:szCs w:val="20"/>
+              </w:rPr>
+              <w:t xml:space="preserve">None</w:t>
+            </w:r>
+          </w:p>
+        </w:tc>
+        <w:tc>
+          <w:tcPr>
+            <w:tcW w:w="3289" w:type="dxa"/>
+          </w:tcPr>
+          <w:p>
+            <w:pPr>
+              <w:tabs>
+                <w:tab w:val="left" w:pos="-1080"/>
+                <w:tab w:val="left" w:pos="-720"/>
+                <w:tab w:val="left" w:pos="0"/>
+                <w:tab w:val="left" w:pos="720"/>
+                <w:tab w:val="left" w:pos="1440"/>
+                <w:tab w:val="left" w:pos="2160"/>
+                <w:tab w:val="left" w:pos="2880"/>
+                <w:tab w:val="left" w:pos="3600"/>
+                <w:tab w:val="left" w:pos="4320"/>
+                <w:tab w:val="left" w:pos="4680"/>
+              </w:tabs>
+              <w:rPr>
+                <w:rFonts w:ascii="Palatino Linotype" w:hAnsi="Palatino Linotype"/>
+                <w:b/>
+                <w:bCs/>
+                <w:sz w:val="20"/>
+                <w:szCs w:val="20"/>
+              </w:rPr>
+            </w:pPr>
+            <w:r>
+              <w:rPr>
+                <w:rFonts w:ascii="Palatino Linotype" w:hAnsi="Palatino Linotype"/>
+                <w:b/>
+                <w:bCs/>
+                <w:sz w:val="20"/>
+                <w:szCs w:val="20"/>
+              </w:rPr>
+              <w:t xml:space="preserve">None</w:t>
+            </w:r>
+          </w:p>
+        </w:tc>
+      </w:tr>
     </w:tbl>
     <w:p>
       <w:pPr>
@@ -1665,7 +1942,7 @@
           <w:szCs w:val="20"/>
           <w:u w:val="single"/>
         </w:rPr>
-        <w:t>Court costs are assessed for the highest degree charge in this</w:t>
+        <w:t xml:space="preserve">Court costs are assessed for the highest degree charge in this</w:t>
       </w:r>
       <w:r>
         <w:rPr>
@@ -1685,6 +1962,14 @@
           <w:szCs w:val="20"/>
         </w:rPr>
         <w:t xml:space="preserve">. </w:t>
+      </w:r>
+      <w:r>
+        <w:rPr>
+          <w:rFonts w:ascii="Palatino Linotype" w:hAnsi="Palatino Linotype"/>
+          <w:sz w:val="20"/>
+          <w:szCs w:val="20"/>
+        </w:rPr>
+        <w:t xml:space="preserve"/>
       </w:r>
       <w:r>
         <w:rPr>
@@ -1850,6 +2135,16 @@
         </w:rPr>
         <w:t xml:space="preserve"/>
       </w:r>
+      <w:r>
+        <w:rPr>
+          <w:rFonts w:ascii="Palatino Linotype" w:hAnsi="Palatino Linotype"/>
+          <w:sz w:val="20"/>
+          <w:szCs w:val="20"/>
+        </w:rPr>
+        <w:t xml:space="preserve"/>
+      </w:r>
+      <w:bookmarkStart w:id="1" w:name="_GoBack"/>
+      <w:bookmarkEnd w:id="1"/>
       <w:r>
         <w:rPr>
           <w:rFonts w:ascii="Palatino Linotype" w:hAnsi="Palatino Linotype"/>
@@ -1929,6 +2224,22 @@
         <w:rPr>
           <w:rFonts w:ascii="Palatino Linotype" w:hAnsi="Palatino Linotype"/>
           <w:bCs/>
+          <w:sz w:val="20"/>
+          <w:szCs w:val="20"/>
+        </w:rPr>
+        <w:t xml:space="preserve"/>
+      </w:r>
+      <w:r>
+        <w:rPr>
+          <w:rFonts w:ascii="Palatino Linotype" w:hAnsi="Palatino Linotype"/>
+          <w:sz w:val="20"/>
+          <w:szCs w:val="20"/>
+        </w:rPr>
+        <w:t xml:space="preserve"/>
+      </w:r>
+      <w:r>
+        <w:rPr>
+          <w:rFonts w:ascii="Palatino Linotype" w:hAnsi="Palatino Linotype"/>
           <w:sz w:val="20"/>
           <w:szCs w:val="20"/>
         </w:rPr>
@@ -1990,6 +2301,7 @@
           <w:sz w:val="20"/>
           <w:szCs w:val="20"/>
         </w:rPr>
+        <w:lastRenderedPageBreak/>
         <w:tab/>
       </w:r>
       <w:r>
@@ -2210,27 +2522,6 @@
         </w:rPr>
         <w:t xml:space="preserve">___ Prosecutor’s Office, ___ CHAYANNA COLON</w:t>
       </w:r>
-    </w:p>
-    <w:p>
-      <w:pPr>
-        <w:tabs>
-          <w:tab w:val="left" w:pos="-1080"/>
-          <w:tab w:val="left" w:pos="-720"/>
-          <w:tab w:val="left" w:pos="0"/>
-          <w:tab w:val="left" w:pos="720"/>
-          <w:tab w:val="left" w:pos="1440"/>
-          <w:tab w:val="left" w:pos="2160"/>
-          <w:tab w:val="left" w:pos="2880"/>
-          <w:tab w:val="left" w:pos="3600"/>
-          <w:tab w:val="left" w:pos="4320"/>
-          <w:tab w:val="left" w:pos="4680"/>
-        </w:tabs>
-        <w:rPr>
-          <w:rFonts w:ascii="Palatino Linotype" w:hAnsi="Palatino Linotype"/>
-          <w:sz w:val="16"/>
-          <w:szCs w:val="16"/>
-        </w:rPr>
-      </w:pPr>
     </w:p>
     <w:sectPr>
       <w:headerReference w:type="even" r:id="rId8"/>
@@ -2282,7 +2573,12 @@
 <w:ftr xmlns:wpc="http://schemas.microsoft.com/office/word/2010/wordprocessingCanvas" xmlns:mc="http://schemas.openxmlformats.org/markup-compatibility/2006" xmlns:o="urn:schemas-microsoft-com:office:office" xmlns:r="http://schemas.openxmlformats.org/officeDocument/2006/relationships" xmlns:m="http://schemas.openxmlformats.org/officeDocument/2006/math" xmlns:v="urn:schemas-microsoft-com:vml" xmlns:wp14="http://schemas.microsoft.com/office/word/2010/wordprocessingDrawing" xmlns:wp="http://schemas.openxmlformats.org/drawingml/2006/wordprocessingDrawing" xmlns:w10="urn:schemas-microsoft-com:office:word" xmlns:w="http://schemas.openxmlformats.org/wordprocessingml/2006/main" xmlns:w14="http://schemas.microsoft.com/office/word/2010/wordml" xmlns:wpg="http://schemas.microsoft.com/office/word/2010/wordprocessingGroup" xmlns:wpi="http://schemas.microsoft.com/office/word/2010/wordprocessingInk" xmlns:wne="http://schemas.microsoft.com/office/word/2006/wordml" xmlns:wps="http://schemas.microsoft.com/office/word/2010/wordprocessingShape" mc:Ignorable="w14 wp14">
   <w:sdt>
     <w:sdtPr>
-      <w:id w:val="-1309706245"/>
+      <w:rPr>
+        <w:rFonts w:ascii="Palatino Linotype" w:hAnsi="Palatino Linotype"/>
+        <w:sz w:val="20"/>
+        <w:szCs w:val="20"/>
+      </w:rPr>
+      <w:id w:val="-2099861789"/>
       <w:docPartObj>
         <w:docPartGallery w:val="Page Numbers (Bottom of Page)"/>
         <w:docPartUnique/>
@@ -2297,19 +2593,13 @@
             <w:sz w:val="20"/>
             <w:szCs w:val="20"/>
           </w:rPr>
-          <w:id w:val="98381352"/>
+          <w:id w:val="860082579"/>
           <w:docPartObj>
             <w:docPartGallery w:val="Page Numbers (Top of Page)"/>
             <w:docPartUnique/>
           </w:docPartObj>
         </w:sdtPr>
-        <w:sdtEndPr>
-          <w:rPr>
-            <w:rFonts w:ascii="Times New Roman" w:hAnsi="Times New Roman"/>
-            <w:sz w:val="24"/>
-            <w:szCs w:val="24"/>
-          </w:rPr>
-        </w:sdtEndPr>
+        <w:sdtEndPr/>
         <w:sdtContent>
           <w:p>
             <w:pPr>
@@ -2438,7 +2728,7 @@
                 <w:sz w:val="20"/>
                 <w:szCs w:val="20"/>
               </w:rPr>
-              <w:t>3</w:t>
+              <w:t>5</w:t>
             </w:r>
             <w:r>
               <w:rPr>
@@ -2468,39 +2758,11 @@
               </w:rPr>
               <w:t xml:space="preserve">Final Judgment Entry 21TRD09386</w:t>
             </w:r>
-          </w:p>
-          <w:p>
-            <w:pPr>
-              <w:pStyle w:val="Footer"/>
-              <w:jc w:val="right"/>
-            </w:pPr>
           </w:p>
         </w:sdtContent>
       </w:sdt>
     </w:sdtContent>
   </w:sdt>
-  <w:p>
-    <w:pPr>
-      <w:tabs>
-        <w:tab w:val="left" w:pos="-1080"/>
-        <w:tab w:val="left" w:pos="-720"/>
-        <w:tab w:val="left" w:pos="0"/>
-        <w:tab w:val="left" w:pos="720"/>
-        <w:tab w:val="left" w:pos="1440"/>
-        <w:tab w:val="left" w:pos="2160"/>
-        <w:tab w:val="left" w:pos="2880"/>
-        <w:tab w:val="left" w:pos="3600"/>
-        <w:tab w:val="left" w:pos="4320"/>
-        <w:tab w:val="left" w:pos="4680"/>
-      </w:tabs>
-      <w:jc w:val="right"/>
-      <w:rPr>
-        <w:rFonts w:ascii="Palatino Linotype" w:hAnsi="Palatino Linotype"/>
-        <w:sz w:val="20"/>
-        <w:szCs w:val="20"/>
-      </w:rPr>
-    </w:pPr>
-  </w:p>
 </w:ftr>
 </file>
 
@@ -2692,8 +2954,240 @@
       </w:rPr>
     </w:lvl>
   </w:abstractNum>
+  <w:abstractNum w:abstractNumId="1">
+    <w:nsid w:val="279660C9"/>
+    <w:multiLevelType w:val="hybridMultilevel"/>
+    <w:tmpl w:val="672ECC5E"/>
+    <w:lvl w:ilvl="0" w:tplc="04090001">
+      <w:start w:val="1"/>
+      <w:numFmt w:val="bullet"/>
+      <w:lvlText w:val=""/>
+      <w:lvlJc w:val="left"/>
+      <w:pPr>
+        <w:ind w:left="720" w:hanging="360"/>
+      </w:pPr>
+      <w:rPr>
+        <w:rFonts w:ascii="Symbol" w:hAnsi="Symbol" w:hint="default"/>
+      </w:rPr>
+    </w:lvl>
+    <w:lvl w:ilvl="1" w:tplc="04090003" w:tentative="1">
+      <w:start w:val="1"/>
+      <w:numFmt w:val="bullet"/>
+      <w:lvlText w:val="o"/>
+      <w:lvlJc w:val="left"/>
+      <w:pPr>
+        <w:ind w:left="1440" w:hanging="360"/>
+      </w:pPr>
+      <w:rPr>
+        <w:rFonts w:ascii="Courier New" w:hAnsi="Courier New" w:cs="Courier New" w:hint="default"/>
+      </w:rPr>
+    </w:lvl>
+    <w:lvl w:ilvl="2" w:tplc="04090005" w:tentative="1">
+      <w:start w:val="1"/>
+      <w:numFmt w:val="bullet"/>
+      <w:lvlText w:val=""/>
+      <w:lvlJc w:val="left"/>
+      <w:pPr>
+        <w:ind w:left="2160" w:hanging="360"/>
+      </w:pPr>
+      <w:rPr>
+        <w:rFonts w:ascii="Wingdings" w:hAnsi="Wingdings" w:hint="default"/>
+      </w:rPr>
+    </w:lvl>
+    <w:lvl w:ilvl="3" w:tplc="04090001" w:tentative="1">
+      <w:start w:val="1"/>
+      <w:numFmt w:val="bullet"/>
+      <w:lvlText w:val=""/>
+      <w:lvlJc w:val="left"/>
+      <w:pPr>
+        <w:ind w:left="2880" w:hanging="360"/>
+      </w:pPr>
+      <w:rPr>
+        <w:rFonts w:ascii="Symbol" w:hAnsi="Symbol" w:hint="default"/>
+      </w:rPr>
+    </w:lvl>
+    <w:lvl w:ilvl="4" w:tplc="04090003" w:tentative="1">
+      <w:start w:val="1"/>
+      <w:numFmt w:val="bullet"/>
+      <w:lvlText w:val="o"/>
+      <w:lvlJc w:val="left"/>
+      <w:pPr>
+        <w:ind w:left="3600" w:hanging="360"/>
+      </w:pPr>
+      <w:rPr>
+        <w:rFonts w:ascii="Courier New" w:hAnsi="Courier New" w:cs="Courier New" w:hint="default"/>
+      </w:rPr>
+    </w:lvl>
+    <w:lvl w:ilvl="5" w:tplc="04090005" w:tentative="1">
+      <w:start w:val="1"/>
+      <w:numFmt w:val="bullet"/>
+      <w:lvlText w:val=""/>
+      <w:lvlJc w:val="left"/>
+      <w:pPr>
+        <w:ind w:left="4320" w:hanging="360"/>
+      </w:pPr>
+      <w:rPr>
+        <w:rFonts w:ascii="Wingdings" w:hAnsi="Wingdings" w:hint="default"/>
+      </w:rPr>
+    </w:lvl>
+    <w:lvl w:ilvl="6" w:tplc="04090001" w:tentative="1">
+      <w:start w:val="1"/>
+      <w:numFmt w:val="bullet"/>
+      <w:lvlText w:val=""/>
+      <w:lvlJc w:val="left"/>
+      <w:pPr>
+        <w:ind w:left="5040" w:hanging="360"/>
+      </w:pPr>
+      <w:rPr>
+        <w:rFonts w:ascii="Symbol" w:hAnsi="Symbol" w:hint="default"/>
+      </w:rPr>
+    </w:lvl>
+    <w:lvl w:ilvl="7" w:tplc="04090003" w:tentative="1">
+      <w:start w:val="1"/>
+      <w:numFmt w:val="bullet"/>
+      <w:lvlText w:val="o"/>
+      <w:lvlJc w:val="left"/>
+      <w:pPr>
+        <w:ind w:left="5760" w:hanging="360"/>
+      </w:pPr>
+      <w:rPr>
+        <w:rFonts w:ascii="Courier New" w:hAnsi="Courier New" w:cs="Courier New" w:hint="default"/>
+      </w:rPr>
+    </w:lvl>
+    <w:lvl w:ilvl="8" w:tplc="04090005" w:tentative="1">
+      <w:start w:val="1"/>
+      <w:numFmt w:val="bullet"/>
+      <w:lvlText w:val=""/>
+      <w:lvlJc w:val="left"/>
+      <w:pPr>
+        <w:ind w:left="6480" w:hanging="360"/>
+      </w:pPr>
+      <w:rPr>
+        <w:rFonts w:ascii="Wingdings" w:hAnsi="Wingdings" w:hint="default"/>
+      </w:rPr>
+    </w:lvl>
+  </w:abstractNum>
+  <w:abstractNum w:abstractNumId="2">
+    <w:nsid w:val="2E17566E"/>
+    <w:multiLevelType w:val="hybridMultilevel"/>
+    <w:tmpl w:val="00866CE6"/>
+    <w:lvl w:ilvl="0" w:tplc="04090001">
+      <w:start w:val="1"/>
+      <w:numFmt w:val="bullet"/>
+      <w:lvlText w:val=""/>
+      <w:lvlJc w:val="left"/>
+      <w:pPr>
+        <w:ind w:left="779" w:hanging="360"/>
+      </w:pPr>
+      <w:rPr>
+        <w:rFonts w:ascii="Symbol" w:hAnsi="Symbol" w:hint="default"/>
+      </w:rPr>
+    </w:lvl>
+    <w:lvl w:ilvl="1" w:tplc="04090003">
+      <w:start w:val="1"/>
+      <w:numFmt w:val="bullet"/>
+      <w:lvlText w:val="o"/>
+      <w:lvlJc w:val="left"/>
+      <w:pPr>
+        <w:ind w:left="1499" w:hanging="360"/>
+      </w:pPr>
+      <w:rPr>
+        <w:rFonts w:ascii="Courier New" w:hAnsi="Courier New" w:cs="Courier New" w:hint="default"/>
+      </w:rPr>
+    </w:lvl>
+    <w:lvl w:ilvl="2" w:tplc="04090005" w:tentative="1">
+      <w:start w:val="1"/>
+      <w:numFmt w:val="bullet"/>
+      <w:lvlText w:val=""/>
+      <w:lvlJc w:val="left"/>
+      <w:pPr>
+        <w:ind w:left="2219" w:hanging="360"/>
+      </w:pPr>
+      <w:rPr>
+        <w:rFonts w:ascii="Wingdings" w:hAnsi="Wingdings" w:hint="default"/>
+      </w:rPr>
+    </w:lvl>
+    <w:lvl w:ilvl="3" w:tplc="04090001" w:tentative="1">
+      <w:start w:val="1"/>
+      <w:numFmt w:val="bullet"/>
+      <w:lvlText w:val=""/>
+      <w:lvlJc w:val="left"/>
+      <w:pPr>
+        <w:ind w:left="2939" w:hanging="360"/>
+      </w:pPr>
+      <w:rPr>
+        <w:rFonts w:ascii="Symbol" w:hAnsi="Symbol" w:hint="default"/>
+      </w:rPr>
+    </w:lvl>
+    <w:lvl w:ilvl="4" w:tplc="04090003" w:tentative="1">
+      <w:start w:val="1"/>
+      <w:numFmt w:val="bullet"/>
+      <w:lvlText w:val="o"/>
+      <w:lvlJc w:val="left"/>
+      <w:pPr>
+        <w:ind w:left="3659" w:hanging="360"/>
+      </w:pPr>
+      <w:rPr>
+        <w:rFonts w:ascii="Courier New" w:hAnsi="Courier New" w:cs="Courier New" w:hint="default"/>
+      </w:rPr>
+    </w:lvl>
+    <w:lvl w:ilvl="5" w:tplc="04090005" w:tentative="1">
+      <w:start w:val="1"/>
+      <w:numFmt w:val="bullet"/>
+      <w:lvlText w:val=""/>
+      <w:lvlJc w:val="left"/>
+      <w:pPr>
+        <w:ind w:left="4379" w:hanging="360"/>
+      </w:pPr>
+      <w:rPr>
+        <w:rFonts w:ascii="Wingdings" w:hAnsi="Wingdings" w:hint="default"/>
+      </w:rPr>
+    </w:lvl>
+    <w:lvl w:ilvl="6" w:tplc="04090001" w:tentative="1">
+      <w:start w:val="1"/>
+      <w:numFmt w:val="bullet"/>
+      <w:lvlText w:val=""/>
+      <w:lvlJc w:val="left"/>
+      <w:pPr>
+        <w:ind w:left="5099" w:hanging="360"/>
+      </w:pPr>
+      <w:rPr>
+        <w:rFonts w:ascii="Symbol" w:hAnsi="Symbol" w:hint="default"/>
+      </w:rPr>
+    </w:lvl>
+    <w:lvl w:ilvl="7" w:tplc="04090003" w:tentative="1">
+      <w:start w:val="1"/>
+      <w:numFmt w:val="bullet"/>
+      <w:lvlText w:val="o"/>
+      <w:lvlJc w:val="left"/>
+      <w:pPr>
+        <w:ind w:left="5819" w:hanging="360"/>
+      </w:pPr>
+      <w:rPr>
+        <w:rFonts w:ascii="Courier New" w:hAnsi="Courier New" w:cs="Courier New" w:hint="default"/>
+      </w:rPr>
+    </w:lvl>
+    <w:lvl w:ilvl="8" w:tplc="04090005" w:tentative="1">
+      <w:start w:val="1"/>
+      <w:numFmt w:val="bullet"/>
+      <w:lvlText w:val=""/>
+      <w:lvlJc w:val="left"/>
+      <w:pPr>
+        <w:ind w:left="6539" w:hanging="360"/>
+      </w:pPr>
+      <w:rPr>
+        <w:rFonts w:ascii="Wingdings" w:hAnsi="Wingdings" w:hint="default"/>
+      </w:rPr>
+    </w:lvl>
+  </w:abstractNum>
   <w:num w:numId="1">
     <w:abstractNumId w:val="0"/>
+  </w:num>
+  <w:num w:numId="2">
+    <w:abstractNumId w:val="2"/>
+  </w:num>
+  <w:num w:numId="3">
+    <w:abstractNumId w:val="1"/>
   </w:num>
 </w:numbering>
 </file>
@@ -3012,6 +3506,49 @@
       <w:contextualSpacing/>
     </w:pPr>
   </w:style>
+  <w:style w:type="character" w:styleId="CommentReference">
+    <w:name w:val="annotation reference"/>
+    <w:basedOn w:val="DefaultParagraphFont"/>
+    <w:uiPriority w:val="99"/>
+    <w:semiHidden/>
+    <w:unhideWhenUsed/>
+    <w:rsid w:val="00A53114"/>
+    <w:rPr>
+      <w:sz w:val="16"/>
+      <w:szCs w:val="16"/>
+    </w:rPr>
+  </w:style>
+  <w:style w:type="paragraph" w:styleId="CommentText">
+    <w:name w:val="annotation text"/>
+    <w:basedOn w:val="Normal"/>
+    <w:link w:val="CommentTextChar"/>
+    <w:uiPriority w:val="99"/>
+    <w:unhideWhenUsed/>
+    <w:rsid w:val="00A53114"/>
+    <w:pPr>
+      <w:widowControl/>
+      <w:autoSpaceDE/>
+      <w:autoSpaceDN/>
+      <w:adjustRightInd/>
+    </w:pPr>
+    <w:rPr>
+      <w:rFonts w:asciiTheme="minorHAnsi" w:eastAsiaTheme="minorHAnsi" w:hAnsiTheme="minorHAnsi" w:cstheme="minorBidi"/>
+      <w:sz w:val="20"/>
+      <w:szCs w:val="20"/>
+    </w:rPr>
+  </w:style>
+  <w:style w:type="character" w:customStyle="1" w:styleId="CommentTextChar">
+    <w:name w:val="Comment Text Char"/>
+    <w:basedOn w:val="DefaultParagraphFont"/>
+    <w:link w:val="CommentText"/>
+    <w:uiPriority w:val="99"/>
+    <w:rsid w:val="00A53114"/>
+    <w:rPr>
+      <w:rFonts w:eastAsiaTheme="minorHAnsi"/>
+      <w:sz w:val="20"/>
+      <w:szCs w:val="20"/>
+    </w:rPr>
+  </w:style>
 </w:styles>
 </file>
 
@@ -3329,6 +3866,49 @@
       <w:contextualSpacing/>
     </w:pPr>
   </w:style>
+  <w:style w:type="character" w:styleId="CommentReference">
+    <w:name w:val="annotation reference"/>
+    <w:basedOn w:val="DefaultParagraphFont"/>
+    <w:uiPriority w:val="99"/>
+    <w:semiHidden/>
+    <w:unhideWhenUsed/>
+    <w:rsid w:val="00A53114"/>
+    <w:rPr>
+      <w:sz w:val="16"/>
+      <w:szCs w:val="16"/>
+    </w:rPr>
+  </w:style>
+  <w:style w:type="paragraph" w:styleId="CommentText">
+    <w:name w:val="annotation text"/>
+    <w:basedOn w:val="Normal"/>
+    <w:link w:val="CommentTextChar"/>
+    <w:uiPriority w:val="99"/>
+    <w:unhideWhenUsed/>
+    <w:rsid w:val="00A53114"/>
+    <w:pPr>
+      <w:widowControl/>
+      <w:autoSpaceDE/>
+      <w:autoSpaceDN/>
+      <w:adjustRightInd/>
+    </w:pPr>
+    <w:rPr>
+      <w:rFonts w:asciiTheme="minorHAnsi" w:eastAsiaTheme="minorHAnsi" w:hAnsiTheme="minorHAnsi" w:cstheme="minorBidi"/>
+      <w:sz w:val="20"/>
+      <w:szCs w:val="20"/>
+    </w:rPr>
+  </w:style>
+  <w:style w:type="character" w:customStyle="1" w:styleId="CommentTextChar">
+    <w:name w:val="Comment Text Char"/>
+    <w:basedOn w:val="DefaultParagraphFont"/>
+    <w:link w:val="CommentText"/>
+    <w:uiPriority w:val="99"/>
+    <w:rsid w:val="00A53114"/>
+    <w:rPr>
+      <w:rFonts w:eastAsiaTheme="minorHAnsi"/>
+      <w:sz w:val="20"/>
+      <w:szCs w:val="20"/>
+    </w:rPr>
+  </w:style>
 </w:styles>
 </file>
 

</xml_diff>

<commit_message>
Continued good progress on Add Charge dialog.
</commit_message>
<xml_diff>
--- a/resources/Saved/21TRD09386_Traffic Judgment Entry.docx
+++ b/resources/Saved/21TRD09386_Traffic Judgment Entry.docx
@@ -533,124 +533,102 @@
         </w:rPr>
         <w:t xml:space="preserve"/>
       </w:r>
-      <w:r>
-        <w:rPr>
-          <w:rFonts w:ascii="Palatino Linotype" w:hAnsi="Palatino Linotype"/>
-          <w:sz w:val="20"/>
-          <w:szCs w:val="20"/>
-        </w:rPr>
-        <w:tab/>
-      </w:r>
     </w:p>
     <w:p>
       <w:pPr>
         <w:tabs>
           <w:tab w:val="center" w:pos="4680"/>
         </w:tabs>
-        <w:jc w:val="both"/>
+        <w:rPr>
+          <w:rFonts w:ascii="Palatino Linotype" w:hAnsi="Palatino Linotype"/>
+          <w:sz w:val="20"/>
+          <w:szCs w:val="20"/>
+        </w:rPr>
+      </w:pPr>
+      <w:r>
+        <w:rPr>
+          <w:rFonts w:ascii="Palatino Linotype" w:hAnsi="Palatino Linotype"/>
+          <w:sz w:val="20"/>
+          <w:szCs w:val="20"/>
+        </w:rPr>
+        <w:t xml:space="preserve"/>
+      </w:r>
+      <w:r>
+        <w:rPr>
+          <w:rFonts w:ascii="Palatino Linotype" w:hAnsi="Palatino Linotype"/>
+          <w:sz w:val="20"/>
+          <w:szCs w:val="20"/>
+          <w:lang w:val="en-CA"/>
+        </w:rPr>
+        <w:fldChar w:fldCharType="begin"/>
+      </w:r>
+      <w:r>
+        <w:rPr>
+          <w:rFonts w:ascii="Palatino Linotype" w:hAnsi="Palatino Linotype"/>
+          <w:sz w:val="20"/>
+          <w:szCs w:val="20"/>
+          <w:lang w:val="en-CA"/>
+        </w:rPr>
+        <w:instrText xml:space="preserve"> SEQ CHAPTER \h \r 1</w:instrText>
+      </w:r>
+      <w:r>
+        <w:rPr>
+          <w:rFonts w:ascii="Palatino Linotype" w:hAnsi="Palatino Linotype"/>
+          <w:sz w:val="20"/>
+          <w:szCs w:val="20"/>
+          <w:lang w:val="en-CA"/>
+        </w:rPr>
+        <w:fldChar w:fldCharType="end"/>
+      </w:r>
+      <w:r>
+        <w:rPr>
+          <w:rFonts w:ascii="Palatino Linotype" w:hAnsi="Palatino Linotype"/>
+          <w:sz w:val="20"/>
+          <w:szCs w:val="20"/>
+          <w:lang w:val="en-CA"/>
+        </w:rPr>
+        <w:t>Defendant appeared in Court</w:t>
+      </w:r>
+      <w:r>
+        <w:rPr>
+          <w:rFonts w:ascii="Palatino Linotype" w:hAnsi="Palatino Linotype"/>
+          <w:sz w:val="20"/>
+          <w:szCs w:val="20"/>
+        </w:rPr>
+        <w:t xml:space="preserve"> for </w:t>
+      </w:r>
+      <w:r>
+        <w:rPr>
+          <w:rFonts w:ascii="Palatino Linotype" w:hAnsi="Palatino Linotype"/>
+          <w:sz w:val="20"/>
+          <w:szCs w:val="20"/>
+        </w:rPr>
+        <w:t xml:space="preserve">arraignment</w:t>
+      </w:r>
+      <w:r>
+        <w:rPr>
+          <w:rFonts w:ascii="Palatino Linotype" w:hAnsi="Palatino Linotype"/>
+          <w:sz w:val="20"/>
+          <w:szCs w:val="20"/>
+        </w:rPr>
+        <w:t xml:space="preserve"> on February 06, 2022.</w:t>
+      </w:r>
+      <w:r>
+        <w:rPr>
+          <w:rFonts w:ascii="Palatino Linotype" w:hAnsi="Palatino Linotype"/>
+          <w:sz w:val="20"/>
+          <w:szCs w:val="20"/>
+        </w:rPr>
+        <w:t xml:space="preserve"> </w:t>
+      </w:r>
+      <w:r>
         <w:rPr>
           <w:rFonts w:ascii="Palatino Linotype" w:hAnsi="Palatino Linotype"/>
           <w:bCs/>
           <w:sz w:val="20"/>
           <w:szCs w:val="20"/>
         </w:rPr>
-      </w:pPr>
-      <w:r>
-        <w:rPr>
-          <w:rFonts w:ascii="Palatino Linotype" w:hAnsi="Palatino Linotype"/>
-          <w:sz w:val="20"/>
-          <w:szCs w:val="20"/>
-          <w:lang w:val="en-CA"/>
-        </w:rPr>
-        <w:fldChar w:fldCharType="begin"/>
-      </w:r>
-      <w:r>
-        <w:rPr>
-          <w:rFonts w:ascii="Palatino Linotype" w:hAnsi="Palatino Linotype"/>
-          <w:sz w:val="20"/>
-          <w:szCs w:val="20"/>
-          <w:lang w:val="en-CA"/>
-        </w:rPr>
-        <w:instrText xml:space="preserve"> SEQ CHAPTER \h \r 1</w:instrText>
-      </w:r>
-      <w:r>
-        <w:rPr>
-          <w:rFonts w:ascii="Palatino Linotype" w:hAnsi="Palatino Linotype"/>
-          <w:sz w:val="20"/>
-          <w:szCs w:val="20"/>
-          <w:lang w:val="en-CA"/>
-        </w:rPr>
-        <w:fldChar w:fldCharType="end"/>
-      </w:r>
-      <w:r>
-        <w:rPr>
-          <w:rFonts w:ascii="Palatino Linotype" w:hAnsi="Palatino Linotype"/>
-          <w:sz w:val="20"/>
-          <w:szCs w:val="20"/>
-          <w:lang w:val="en-CA"/>
-        </w:rPr>
-        <w:t>Defendant appeared in Court</w:t>
-      </w:r>
-      <w:r>
-        <w:rPr>
-          <w:rFonts w:ascii="Palatino Linotype" w:hAnsi="Palatino Linotype"/>
-          <w:sz w:val="20"/>
-          <w:szCs w:val="20"/>
-        </w:rPr>
-        <w:t xml:space="preserve"> for </w:t>
-      </w:r>
-      <w:r>
-        <w:rPr>
-          <w:rFonts w:ascii="Palatino Linotype" w:hAnsi="Palatino Linotype"/>
-          <w:sz w:val="20"/>
-          <w:szCs w:val="20"/>
-        </w:rPr>
-        <w:t xml:space="preserve">change of plea</w:t>
-      </w:r>
-      <w:bookmarkStart w:id="0" w:name="_GoBack"/>
-      <w:bookmarkEnd w:id="0"/>
-      <w:r>
-        <w:rPr>
-          <w:rFonts w:ascii="Palatino Linotype" w:hAnsi="Palatino Linotype"/>
-          <w:sz w:val="20"/>
-          <w:szCs w:val="20"/>
-        </w:rPr>
-        <w:t xml:space="preserve"> on February 06, 2022.</w:t>
-      </w:r>
-      <w:r>
-        <w:rPr>
-          <w:rFonts w:ascii="Palatino Linotype" w:hAnsi="Palatino Linotype"/>
-          <w:sz w:val="20"/>
-          <w:szCs w:val="20"/>
-        </w:rPr>
-        <w:t xml:space="preserve"> </w:t>
-      </w:r>
-      <w:r>
-        <w:rPr>
-          <w:rFonts w:ascii="Palatino Linotype" w:hAnsi="Palatino Linotype"/>
-          <w:bCs/>
-          <w:sz w:val="20"/>
-          <w:szCs w:val="20"/>
-        </w:rPr>
-        <w:t xml:space="preserve">Defendant was represented by Garrett Smith</w:t>
-      </w:r>
-      <w:r>
-        <w:rPr>
-          <w:rFonts w:ascii="Palatino Linotype" w:hAnsi="Palatino Linotype"/>
-          <w:bCs/>
-          <w:sz w:val="20"/>
-          <w:szCs w:val="20"/>
-        </w:rPr>
-        <w:t xml:space="preserve">,</w:t>
-      </w:r>
-      <w:r>
-        <w:rPr>
-          <w:rFonts w:ascii="Palatino Linotype" w:hAnsi="Palatino Linotype"/>
-          <w:bCs/>
-          <w:sz w:val="20"/>
-          <w:szCs w:val="20"/>
-        </w:rPr>
-        <w:t xml:space="preserve"> Public Defender.</w:t>
+        <w:t xml:space="preserve">Defendant waived right to counsel.</w:t>
       </w:r>
       <w:r>
         <w:rPr>
@@ -794,7 +772,25 @@
           <w:sz w:val="20"/>
           <w:szCs w:val="20"/>
         </w:rPr>
-        <w:t>The Court, finding that the Defendant entered the plea knowingly, intelligently, and voluntarily, accepted the plea and entered the following sentence:</w:t>
+        <w:t xml:space="preserve">The Court, finding that the Defendant entered the plea knowingly, intelligently, and voluntarily, accepted the plea and entered the following </w:t>
+      </w:r>
+      <w:proofErr w:type="gramStart"/>
+      <w:r>
+        <w:rPr>
+          <w:rFonts w:ascii="Palatino Linotype" w:hAnsi="Palatino Linotype"/>
+          <w:sz w:val="20"/>
+          <w:szCs w:val="20"/>
+        </w:rPr>
+        <w:t xml:space="preserve">sentence:</w:t>
+      </w:r>
+      <w:proofErr w:type="gramEnd"/>
+      <w:r>
+        <w:rPr>
+          <w:rFonts w:ascii="Palatino Linotype" w:hAnsi="Palatino Linotype"/>
+          <w:sz w:val="20"/>
+          <w:szCs w:val="20"/>
+        </w:rPr>
+        <w:t xml:space="preserve"/>
       </w:r>
     </w:p>
     <w:p>
@@ -1213,127 +1209,8 @@
                 <w:sz w:val="20"/>
                 <w:szCs w:val="20"/>
               </w:rPr>
+              <w:lastRenderedPageBreak/>
               <w:t>Plea</w:t>
-            </w:r>
-          </w:p>
-        </w:tc>
-        <w:tc>
-          <w:tcPr>
-            <w:tcW w:w="3289" w:type="dxa"/>
-          </w:tcPr>
-          <w:p>
-            <w:pPr>
-              <w:tabs>
-                <w:tab w:val="left" w:pos="-1080"/>
-                <w:tab w:val="left" w:pos="-720"/>
-                <w:tab w:val="left" w:pos="0"/>
-                <w:tab w:val="left" w:pos="720"/>
-                <w:tab w:val="left" w:pos="1440"/>
-                <w:tab w:val="left" w:pos="2160"/>
-                <w:tab w:val="left" w:pos="2880"/>
-                <w:tab w:val="left" w:pos="3600"/>
-                <w:tab w:val="left" w:pos="4320"/>
-                <w:tab w:val="left" w:pos="4680"/>
-              </w:tabs>
-              <w:rPr>
-                <w:rFonts w:ascii="Palatino Linotype" w:hAnsi="Palatino Linotype"/>
-                <w:b/>
-                <w:bCs/>
-                <w:sz w:val="20"/>
-                <w:szCs w:val="20"/>
-              </w:rPr>
-            </w:pPr>
-            <w:r>
-              <w:rPr>
-                <w:rFonts w:ascii="Palatino Linotype" w:hAnsi="Palatino Linotype"/>
-                <w:b/>
-                <w:bCs/>
-                <w:sz w:val="20"/>
-                <w:szCs w:val="20"/>
-              </w:rPr>
-              <w:t xml:space="preserve">No Contest</w:t>
-            </w:r>
-          </w:p>
-        </w:tc>
-        <w:tc>
-          <w:tcPr>
-            <w:tcW w:w="3289" w:type="dxa"/>
-          </w:tcPr>
-          <w:p>
-            <w:pPr>
-              <w:tabs>
-                <w:tab w:val="left" w:pos="-1080"/>
-                <w:tab w:val="left" w:pos="-720"/>
-                <w:tab w:val="left" w:pos="0"/>
-                <w:tab w:val="left" w:pos="720"/>
-                <w:tab w:val="left" w:pos="1440"/>
-                <w:tab w:val="left" w:pos="2160"/>
-                <w:tab w:val="left" w:pos="2880"/>
-                <w:tab w:val="left" w:pos="3600"/>
-                <w:tab w:val="left" w:pos="4320"/>
-                <w:tab w:val="left" w:pos="4680"/>
-              </w:tabs>
-              <w:rPr>
-                <w:rFonts w:ascii="Palatino Linotype" w:hAnsi="Palatino Linotype"/>
-                <w:b/>
-                <w:bCs/>
-                <w:sz w:val="20"/>
-                <w:szCs w:val="20"/>
-              </w:rPr>
-            </w:pPr>
-            <w:r>
-              <w:rPr>
-                <w:rFonts w:ascii="Palatino Linotype" w:hAnsi="Palatino Linotype"/>
-                <w:b/>
-                <w:bCs/>
-                <w:sz w:val="20"/>
-                <w:szCs w:val="20"/>
-              </w:rPr>
-              <w:t xml:space="preserve">No Contest</w:t>
-            </w:r>
-          </w:p>
-        </w:tc>
-      </w:tr>
-      <w:tr>
-        <w:trPr>
-          <w:jc w:val="center"/>
-        </w:trPr>
-        <w:tc>
-          <w:tcPr>
-            <w:tcW w:w="1801" w:type="dxa"/>
-          </w:tcPr>
-          <w:p>
-            <w:pPr>
-              <w:tabs>
-                <w:tab w:val="left" w:pos="-1080"/>
-                <w:tab w:val="left" w:pos="-720"/>
-                <w:tab w:val="left" w:pos="0"/>
-                <w:tab w:val="left" w:pos="720"/>
-                <w:tab w:val="left" w:pos="1440"/>
-                <w:tab w:val="left" w:pos="2160"/>
-                <w:tab w:val="left" w:pos="2880"/>
-                <w:tab w:val="left" w:pos="3600"/>
-                <w:tab w:val="left" w:pos="4320"/>
-                <w:tab w:val="left" w:pos="4680"/>
-              </w:tabs>
-              <w:rPr>
-                <w:rFonts w:ascii="Palatino Linotype" w:hAnsi="Palatino Linotype"/>
-                <w:b/>
-                <w:bCs/>
-                <w:sz w:val="20"/>
-                <w:szCs w:val="20"/>
-              </w:rPr>
-            </w:pPr>
-            <w:r>
-              <w:rPr>
-                <w:rFonts w:ascii="Palatino Linotype" w:hAnsi="Palatino Linotype"/>
-                <w:b/>
-                <w:bCs/>
-                <w:sz w:val="20"/>
-                <w:szCs w:val="20"/>
-              </w:rPr>
-              <w:lastRenderedPageBreak/>
-              <w:t>Finding</w:t>
             </w:r>
           </w:p>
         </w:tc>
@@ -1452,6 +1329,125 @@
                 <w:sz w:val="20"/>
                 <w:szCs w:val="20"/>
               </w:rPr>
+              <w:t>Finding</w:t>
+            </w:r>
+          </w:p>
+        </w:tc>
+        <w:tc>
+          <w:tcPr>
+            <w:tcW w:w="3289" w:type="dxa"/>
+          </w:tcPr>
+          <w:p>
+            <w:pPr>
+              <w:tabs>
+                <w:tab w:val="left" w:pos="-1080"/>
+                <w:tab w:val="left" w:pos="-720"/>
+                <w:tab w:val="left" w:pos="0"/>
+                <w:tab w:val="left" w:pos="720"/>
+                <w:tab w:val="left" w:pos="1440"/>
+                <w:tab w:val="left" w:pos="2160"/>
+                <w:tab w:val="left" w:pos="2880"/>
+                <w:tab w:val="left" w:pos="3600"/>
+                <w:tab w:val="left" w:pos="4320"/>
+                <w:tab w:val="left" w:pos="4680"/>
+              </w:tabs>
+              <w:rPr>
+                <w:rFonts w:ascii="Palatino Linotype" w:hAnsi="Palatino Linotype"/>
+                <w:b/>
+                <w:bCs/>
+                <w:sz w:val="20"/>
+                <w:szCs w:val="20"/>
+              </w:rPr>
+            </w:pPr>
+            <w:r>
+              <w:rPr>
+                <w:rFonts w:ascii="Palatino Linotype" w:hAnsi="Palatino Linotype"/>
+                <w:b/>
+                <w:bCs/>
+                <w:sz w:val="20"/>
+                <w:szCs w:val="20"/>
+              </w:rPr>
+              <w:t xml:space="preserve">Guilty</w:t>
+            </w:r>
+          </w:p>
+        </w:tc>
+        <w:tc>
+          <w:tcPr>
+            <w:tcW w:w="3289" w:type="dxa"/>
+          </w:tcPr>
+          <w:p>
+            <w:pPr>
+              <w:tabs>
+                <w:tab w:val="left" w:pos="-1080"/>
+                <w:tab w:val="left" w:pos="-720"/>
+                <w:tab w:val="left" w:pos="0"/>
+                <w:tab w:val="left" w:pos="720"/>
+                <w:tab w:val="left" w:pos="1440"/>
+                <w:tab w:val="left" w:pos="2160"/>
+                <w:tab w:val="left" w:pos="2880"/>
+                <w:tab w:val="left" w:pos="3600"/>
+                <w:tab w:val="left" w:pos="4320"/>
+                <w:tab w:val="left" w:pos="4680"/>
+              </w:tabs>
+              <w:rPr>
+                <w:rFonts w:ascii="Palatino Linotype" w:hAnsi="Palatino Linotype"/>
+                <w:b/>
+                <w:bCs/>
+                <w:sz w:val="20"/>
+                <w:szCs w:val="20"/>
+              </w:rPr>
+            </w:pPr>
+            <w:r>
+              <w:rPr>
+                <w:rFonts w:ascii="Palatino Linotype" w:hAnsi="Palatino Linotype"/>
+                <w:b/>
+                <w:bCs/>
+                <w:sz w:val="20"/>
+                <w:szCs w:val="20"/>
+              </w:rPr>
+              <w:t xml:space="preserve">Guilty</w:t>
+            </w:r>
+          </w:p>
+        </w:tc>
+      </w:tr>
+      <w:tr>
+        <w:trPr>
+          <w:jc w:val="center"/>
+        </w:trPr>
+        <w:tc>
+          <w:tcPr>
+            <w:tcW w:w="1801" w:type="dxa"/>
+          </w:tcPr>
+          <w:p>
+            <w:pPr>
+              <w:tabs>
+                <w:tab w:val="left" w:pos="-1080"/>
+                <w:tab w:val="left" w:pos="-720"/>
+                <w:tab w:val="left" w:pos="0"/>
+                <w:tab w:val="left" w:pos="720"/>
+                <w:tab w:val="left" w:pos="1440"/>
+                <w:tab w:val="left" w:pos="2160"/>
+                <w:tab w:val="left" w:pos="2880"/>
+                <w:tab w:val="left" w:pos="3600"/>
+                <w:tab w:val="left" w:pos="4320"/>
+                <w:tab w:val="left" w:pos="4680"/>
+              </w:tabs>
+              <w:rPr>
+                <w:rFonts w:ascii="Palatino Linotype" w:hAnsi="Palatino Linotype"/>
+                <w:b/>
+                <w:bCs/>
+                <w:sz w:val="20"/>
+                <w:szCs w:val="20"/>
+              </w:rPr>
+            </w:pPr>
+            <w:r>
+              <w:rPr>
+                <w:rFonts w:ascii="Palatino Linotype" w:hAnsi="Palatino Linotype"/>
+                <w:b/>
+                <w:bCs/>
+                <w:sz w:val="20"/>
+                <w:szCs w:val="20"/>
+              </w:rPr>
               <w:t>Fine Amount</w:t>
             </w:r>
           </w:p>
@@ -2068,6 +2064,7 @@
           <w:sz w:val="20"/>
           <w:szCs w:val="20"/>
         </w:rPr>
+        <w:lastRenderedPageBreak/>
         <w:tab/>
       </w:r>
       <w:r>
@@ -2260,7 +2257,6 @@
           <w:sz w:val="19"/>
           <w:szCs w:val="19"/>
         </w:rPr>
-        <w:lastRenderedPageBreak/>
         <w:t xml:space="preserve">Pursuant to Criminal Rule 19(D) and Traffic Rule 14, written objections to this magistrate’s decision must be filed within </w:t>
       </w:r>
       <w:r>

</xml_diff>

<commit_message>
Added other conditions to checker.
</commit_message>
<xml_diff>
--- a/resources/Saved/21TRD09386_Traffic Judgment Entry.docx
+++ b/resources/Saved/21TRD09386_Traffic Judgment Entry.docx
@@ -160,13 +160,23 @@
           <w:szCs w:val="20"/>
         </w:rPr>
       </w:pPr>
-      <w:r>
-        <w:rPr>
-          <w:rFonts w:ascii="Palatino Linotype" w:hAnsi="Palatino Linotype"/>
-          <w:sz w:val="20"/>
-          <w:szCs w:val="20"/>
-        </w:rPr>
-        <w:t>vs.</w:t>
+      <w:proofErr w:type="gramStart"/>
+      <w:r>
+        <w:rPr>
+          <w:rFonts w:ascii="Palatino Linotype" w:hAnsi="Palatino Linotype"/>
+          <w:sz w:val="20"/>
+          <w:szCs w:val="20"/>
+        </w:rPr>
+        <w:t>vs</w:t>
+      </w:r>
+      <w:proofErr w:type="gramEnd"/>
+      <w:r>
+        <w:rPr>
+          <w:rFonts w:ascii="Palatino Linotype" w:hAnsi="Palatino Linotype"/>
+          <w:sz w:val="20"/>
+          <w:szCs w:val="20"/>
+        </w:rPr>
+        <w:t>.</w:t>
       </w:r>
       <w:r>
         <w:rPr>
@@ -382,6 +392,7 @@
           <w:szCs w:val="20"/>
         </w:rPr>
       </w:pPr>
+      <w:proofErr w:type="gramStart"/>
       <w:r>
         <w:rPr>
           <w:rFonts w:ascii="Palatino Linotype" w:hAnsi="Palatino Linotype"/>
@@ -390,6 +401,7 @@
         </w:rPr>
         <w:t>Defendant.</w:t>
       </w:r>
+      <w:proofErr w:type="gramEnd"/>
       <w:r>
         <w:rPr>
           <w:rFonts w:ascii="Palatino Linotype" w:hAnsi="Palatino Linotype"/>
@@ -465,7 +477,7 @@
           <w:szCs w:val="20"/>
           <w:u w:val="single"/>
         </w:rPr>
-        <w:t>FINAL JUDGMENT ENTRY</w:t>
+        <w:t xml:space="preserve">FINAL JUDGMENT ENTRY</w:t>
       </w:r>
     </w:p>
     <w:p>
@@ -487,6 +499,14 @@
         </w:rPr>
         <w:t xml:space="preserve"/>
       </w:r>
+      <w:r>
+        <w:rPr>
+          <w:rFonts w:ascii="Palatino Linotype" w:hAnsi="Palatino Linotype"/>
+          <w:sz w:val="20"/>
+          <w:szCs w:val="20"/>
+        </w:rPr>
+        <w:tab/>
+      </w:r>
     </w:p>
     <w:p>
       <w:pPr>
@@ -583,25 +603,7 @@
           <w:sz w:val="20"/>
           <w:szCs w:val="20"/>
         </w:rPr>
-        <w:t xml:space="preserve">Defendant waived right to counsel.</w:t>
-      </w:r>
-      <w:r>
-        <w:rPr>
-          <w:rFonts w:ascii="Palatino Linotype" w:hAnsi="Palatino Linotype"/>
-          <w:bCs/>
-          <w:sz w:val="20"/>
-          <w:szCs w:val="20"/>
-        </w:rPr>
-        <w:t xml:space="preserve"> </w:t>
-      </w:r>
-      <w:r>
-        <w:rPr>
-          <w:rFonts w:ascii="Palatino Linotype" w:hAnsi="Palatino Linotype"/>
-          <w:bCs/>
-          <w:sz w:val="20"/>
-          <w:szCs w:val="20"/>
-        </w:rPr>
-        <w:t xml:space="preserve"/>
+        <w:t xml:space="preserve">Defendant waived right to counsel. </w:t>
       </w:r>
       <w:r>
         <w:rPr>
@@ -736,7 +738,7 @@
           <w:sz w:val="20"/>
           <w:szCs w:val="20"/>
         </w:rPr>
-        <w:t>sentence:</w:t>
+        <w:t xml:space="preserve">sentence:</w:t>
       </w:r>
       <w:proofErr w:type="gramEnd"/>
       <w:r>
@@ -750,22 +752,155 @@
     </w:p>
     <w:p>
       <w:pPr>
-        <w:rPr>
-          <w:rFonts w:ascii="Palatino Linotype" w:hAnsi="Palatino Linotype"/>
-          <w:sz w:val="20"/>
-          <w:szCs w:val="20"/>
-        </w:rPr>
-      </w:pPr>
+        <w:jc w:val="both"/>
+        <w:rPr>
+          <w:rFonts w:ascii="Palatino Linotype" w:hAnsi="Palatino Linotype"/>
+          <w:sz w:val="20"/>
+          <w:szCs w:val="20"/>
+        </w:rPr>
+      </w:pPr>
+      <w:bookmarkStart w:id="0" w:name="_GoBack"/>
+      <w:bookmarkEnd w:id="0"/>
+      <w:r>
+        <w:rPr>
+          <w:rFonts w:ascii="Palatino Linotype" w:hAnsi="Palatino Linotype"/>
+          <w:sz w:val="20"/>
+          <w:szCs w:val="20"/>
+        </w:rPr>
+        <w:t xml:space="preserve"/>
+      </w:r>
+      <w:r>
+        <w:rPr>
+          <w:rFonts w:ascii="Palatino Linotype" w:hAnsi="Palatino Linotype"/>
+          <w:sz w:val="20"/>
+          <w:szCs w:val="20"/>
+        </w:rPr>
+        <w:t xml:space="preserve"/>
+        <w:br/>
+        <w:t xml:space="preserve"/>
+      </w:r>
+      <w:proofErr w:type="gramStart"/>
+      <w:r>
+        <w:rPr>
+          <w:rFonts w:ascii="Palatino Linotype" w:hAnsi="Palatino Linotype"/>
+          <w:b/>
+          <w:sz w:val="20"/>
+          <w:szCs w:val="20"/>
+        </w:rPr>
+        <w:t>Diversion.</w:t>
+      </w:r>
+      <w:proofErr w:type="gramEnd"/>
+      <w:r>
+        <w:rPr>
+          <w:rFonts w:ascii="Palatino Linotype" w:hAnsi="Palatino Linotype"/>
+          <w:b/>
+          <w:sz w:val="20"/>
+          <w:szCs w:val="20"/>
+        </w:rPr>
+        <w:t xml:space="preserve"> </w:t>
+      </w:r>
+      <w:r>
+        <w:rPr>
+          <w:rFonts w:ascii="Palatino Linotype" w:hAnsi="Palatino Linotype"/>
+          <w:b/>
+          <w:sz w:val="20"/>
+          <w:szCs w:val="20"/>
+        </w:rPr>
+        <w:t xml:space="preserve"> </w:t>
+      </w:r>
+      <w:r>
+        <w:rPr>
+          <w:rFonts w:ascii="Palatino Linotype" w:hAnsi="Palatino Linotype"/>
+          <w:sz w:val="20"/>
+          <w:szCs w:val="20"/>
+        </w:rPr>
+        <w:t xml:space="preserve">Defendant is eligible for the Prosecutor Diversion Program. The Defendant’s plea and the Court’s findings are set forth in the chart below. The sentence, including any fines, costs and jail days, is SUSPENDED pending Defendant’s completion of the </w:t>
+      </w:r>
+      <w:r>
+        <w:rPr>
+          <w:rFonts w:ascii="Palatino Linotype" w:hAnsi="Palatino Linotype"/>
+          <w:sz w:val="20"/>
+          <w:szCs w:val="20"/>
+        </w:rPr>
+        <w:t xml:space="preserve">Prosecutor Diversion Program</w:t>
+      </w:r>
+      <w:r>
+        <w:rPr>
+          <w:rFonts w:ascii="Palatino Linotype" w:hAnsi="Palatino Linotype"/>
+          <w:sz w:val="20"/>
+          <w:szCs w:val="20"/>
+        </w:rPr>
+        <w:t xml:space="preserve">. Should Defendant fail to complete the terms of the </w:t>
+      </w:r>
+      <w:r>
+        <w:rPr>
+          <w:rFonts w:ascii="Palatino Linotype" w:hAnsi="Palatino Linotype"/>
+          <w:sz w:val="20"/>
+          <w:szCs w:val="20"/>
+        </w:rPr>
+        <w:t xml:space="preserve">Prosecutor Diversion Program</w:t>
+      </w:r>
+      <w:r>
+        <w:rPr>
+          <w:rFonts w:ascii="Palatino Linotype" w:hAnsi="Palatino Linotype"/>
+          <w:sz w:val="20"/>
+          <w:szCs w:val="20"/>
+        </w:rPr>
+        <w:t xml:space="preserve">, the sentence shall apply</w:t>
+      </w:r>
+      <w:r>
+        <w:rPr>
+          <w:rFonts w:ascii="Palatino Linotype" w:hAnsi="Palatino Linotype"/>
+          <w:sz w:val="20"/>
+          <w:szCs w:val="20"/>
+        </w:rPr>
+        <w:t xml:space="preserve"> and Defendant shall pay fines by None</w:t>
+      </w:r>
+      <w:r>
+        <w:rPr>
+          <w:rFonts w:ascii="Palatino Linotype" w:hAnsi="Palatino Linotype"/>
+          <w:sz w:val="20"/>
+          <w:szCs w:val="20"/>
+        </w:rPr>
+        <w:t xml:space="preserve"/>
+      </w:r>
+      <w:r>
+        <w:rPr>
+          <w:rFonts w:ascii="Palatino Linotype" w:hAnsi="Palatino Linotype"/>
+          <w:sz w:val="20"/>
+          <w:szCs w:val="20"/>
+        </w:rPr>
+        <w:t>.</w:t>
+      </w:r>
+      <w:r>
+        <w:rPr>
+          <w:rFonts w:ascii="Palatino Linotype" w:hAnsi="Palatino Linotype"/>
+          <w:sz w:val="20"/>
+          <w:szCs w:val="20"/>
+        </w:rPr>
+        <w:t xml:space="preserve"/>
+        <w:br/>
+        <w:t xml:space="preserve"/>
+      </w:r>
+      <w:r>
+        <w:rPr>
+          <w:rFonts w:ascii="Palatino Linotype" w:hAnsi="Palatino Linotype"/>
+          <w:sz w:val="20"/>
+          <w:szCs w:val="20"/>
+        </w:rPr>
+        <w:t xml:space="preserve"/>
+      </w:r>
     </w:p>
     <w:tbl>
       <w:tblPr>
         <w:tblStyle w:val="TableGrid"/>
         <w:tblW w:w="0" w:type="auto"/>
         <w:jc w:val="center"/>
+        <w:tblInd w:w="-381" w:type="dxa"/>
         <w:tblLook w:val="04A0" w:firstRow="1" w:lastRow="0" w:firstColumn="1" w:lastColumn="0" w:noHBand="0" w:noVBand="1"/>
       </w:tblPr>
       <w:tblGrid>
-        <w:gridCol w:w="2345"/>
+        <w:gridCol w:w="2726"/>
         <w:gridCol w:w="2103"/>
         <w:gridCol w:w="3833"/>
       </w:tblGrid>
@@ -775,7 +910,7 @@
         </w:trPr>
         <w:tc>
           <w:tcPr>
-            <w:tcW w:w="1801" w:type="dxa"/>
+            <w:tcW w:w="2182" w:type="dxa"/>
           </w:tcPr>
           <w:p>
             <w:pPr>
@@ -807,6 +942,7 @@
                 <w:sz w:val="20"/>
                 <w:szCs w:val="20"/>
               </w:rPr>
+              <w:lastRenderedPageBreak/>
               <w:t>Offense</w:t>
             </w:r>
           </w:p>
@@ -894,7 +1030,7 @@
         </w:trPr>
         <w:tc>
           <w:tcPr>
-            <w:tcW w:w="1801" w:type="dxa"/>
+            <w:tcW w:w="2182" w:type="dxa"/>
           </w:tcPr>
           <w:p>
             <w:pPr>
@@ -926,7 +1062,6 @@
                 <w:sz w:val="20"/>
                 <w:szCs w:val="20"/>
               </w:rPr>
-              <w:lastRenderedPageBreak/>
               <w:t>Statute/Ord.</w:t>
             </w:r>
           </w:p>
@@ -1014,7 +1149,7 @@
         </w:trPr>
         <w:tc>
           <w:tcPr>
-            <w:tcW w:w="1801" w:type="dxa"/>
+            <w:tcW w:w="2182" w:type="dxa"/>
           </w:tcPr>
           <w:p>
             <w:pPr>
@@ -1133,7 +1268,7 @@
         </w:trPr>
         <w:tc>
           <w:tcPr>
-            <w:tcW w:w="1801" w:type="dxa"/>
+            <w:tcW w:w="2182" w:type="dxa"/>
           </w:tcPr>
           <w:p>
             <w:pPr>
@@ -1252,7 +1387,7 @@
         </w:trPr>
         <w:tc>
           <w:tcPr>
-            <w:tcW w:w="1801" w:type="dxa"/>
+            <w:tcW w:w="2182" w:type="dxa"/>
           </w:tcPr>
           <w:p>
             <w:pPr>
@@ -1371,7 +1506,7 @@
         </w:trPr>
         <w:tc>
           <w:tcPr>
-            <w:tcW w:w="1801" w:type="dxa"/>
+            <w:tcW w:w="2182" w:type="dxa"/>
           </w:tcPr>
           <w:p>
             <w:pPr>
@@ -1490,7 +1625,7 @@
         </w:trPr>
         <w:tc>
           <w:tcPr>
-            <w:tcW w:w="1801" w:type="dxa"/>
+            <w:tcW w:w="2182" w:type="dxa"/>
           </w:tcPr>
           <w:p>
             <w:pPr>
@@ -1623,6 +1758,264 @@
           </w:p>
         </w:tc>
       </w:tr>
+      <w:tr>
+        <w:trPr>
+          <w:jc w:val="center"/>
+        </w:trPr>
+        <w:tc>
+          <w:tcPr>
+            <w:tcW w:w="2182" w:type="dxa"/>
+          </w:tcPr>
+          <w:p>
+            <w:pPr>
+              <w:tabs>
+                <w:tab w:val="left" w:pos="-1080"/>
+                <w:tab w:val="left" w:pos="-720"/>
+                <w:tab w:val="left" w:pos="0"/>
+                <w:tab w:val="left" w:pos="720"/>
+                <w:tab w:val="left" w:pos="1440"/>
+                <w:tab w:val="left" w:pos="2160"/>
+                <w:tab w:val="left" w:pos="2880"/>
+                <w:tab w:val="left" w:pos="3600"/>
+                <w:tab w:val="left" w:pos="4320"/>
+                <w:tab w:val="left" w:pos="4680"/>
+              </w:tabs>
+              <w:rPr>
+                <w:rFonts w:ascii="Palatino Linotype" w:hAnsi="Palatino Linotype"/>
+                <w:b/>
+                <w:bCs/>
+                <w:sz w:val="20"/>
+                <w:szCs w:val="20"/>
+              </w:rPr>
+            </w:pPr>
+            <w:r>
+              <w:rPr>
+                <w:rFonts w:ascii="Palatino Linotype" w:hAnsi="Palatino Linotype"/>
+                <w:b/>
+                <w:bCs/>
+                <w:sz w:val="20"/>
+                <w:szCs w:val="20"/>
+              </w:rPr>
+              <w:t>Jail Days</w:t>
+            </w:r>
+          </w:p>
+        </w:tc>
+        <w:tc>
+          <w:tcPr>
+            <w:tcW w:w="3289" w:type="dxa"/>
+          </w:tcPr>
+          <w:p>
+            <w:pPr>
+              <w:tabs>
+                <w:tab w:val="left" w:pos="-1080"/>
+                <w:tab w:val="left" w:pos="-720"/>
+                <w:tab w:val="left" w:pos="0"/>
+                <w:tab w:val="left" w:pos="720"/>
+                <w:tab w:val="left" w:pos="1440"/>
+                <w:tab w:val="left" w:pos="2160"/>
+                <w:tab w:val="left" w:pos="2880"/>
+                <w:tab w:val="left" w:pos="3600"/>
+                <w:tab w:val="left" w:pos="4320"/>
+                <w:tab w:val="left" w:pos="4680"/>
+              </w:tabs>
+              <w:rPr>
+                <w:rFonts w:ascii="Palatino Linotype" w:hAnsi="Palatino Linotype"/>
+                <w:b/>
+                <w:bCs/>
+                <w:sz w:val="20"/>
+                <w:szCs w:val="20"/>
+              </w:rPr>
+            </w:pPr>
+            <w:r>
+              <w:rPr>
+                <w:rFonts w:ascii="Palatino Linotype" w:hAnsi="Palatino Linotype"/>
+                <w:b/>
+                <w:bCs/>
+                <w:sz w:val="20"/>
+                <w:szCs w:val="20"/>
+              </w:rPr>
+              <w:t xml:space="preserve">None</w:t>
+            </w:r>
+          </w:p>
+        </w:tc>
+        <w:tc>
+          <w:tcPr>
+            <w:tcW w:w="3289" w:type="dxa"/>
+          </w:tcPr>
+          <w:p>
+            <w:pPr>
+              <w:tabs>
+                <w:tab w:val="left" w:pos="-1080"/>
+                <w:tab w:val="left" w:pos="-720"/>
+                <w:tab w:val="left" w:pos="0"/>
+                <w:tab w:val="left" w:pos="720"/>
+                <w:tab w:val="left" w:pos="1440"/>
+                <w:tab w:val="left" w:pos="2160"/>
+                <w:tab w:val="left" w:pos="2880"/>
+                <w:tab w:val="left" w:pos="3600"/>
+                <w:tab w:val="left" w:pos="4320"/>
+                <w:tab w:val="left" w:pos="4680"/>
+              </w:tabs>
+              <w:rPr>
+                <w:rFonts w:ascii="Palatino Linotype" w:hAnsi="Palatino Linotype"/>
+                <w:b/>
+                <w:bCs/>
+                <w:sz w:val="20"/>
+                <w:szCs w:val="20"/>
+              </w:rPr>
+            </w:pPr>
+            <w:r>
+              <w:rPr>
+                <w:rFonts w:ascii="Palatino Linotype" w:hAnsi="Palatino Linotype"/>
+                <w:b/>
+                <w:bCs/>
+                <w:sz w:val="20"/>
+                <w:szCs w:val="20"/>
+              </w:rPr>
+              <w:t xml:space="preserve">None</w:t>
+            </w:r>
+          </w:p>
+        </w:tc>
+      </w:tr>
+      <w:tr>
+        <w:trPr>
+          <w:jc w:val="center"/>
+        </w:trPr>
+        <w:tc>
+          <w:tcPr>
+            <w:tcW w:w="2182" w:type="dxa"/>
+          </w:tcPr>
+          <w:p>
+            <w:pPr>
+              <w:tabs>
+                <w:tab w:val="left" w:pos="-1080"/>
+                <w:tab w:val="left" w:pos="-720"/>
+                <w:tab w:val="left" w:pos="0"/>
+                <w:tab w:val="left" w:pos="720"/>
+                <w:tab w:val="left" w:pos="1440"/>
+                <w:tab w:val="left" w:pos="2160"/>
+                <w:tab w:val="left" w:pos="2880"/>
+                <w:tab w:val="left" w:pos="3600"/>
+                <w:tab w:val="left" w:pos="4320"/>
+                <w:tab w:val="left" w:pos="4680"/>
+              </w:tabs>
+              <w:rPr>
+                <w:rFonts w:ascii="Palatino Linotype" w:hAnsi="Palatino Linotype"/>
+                <w:b/>
+                <w:bCs/>
+                <w:sz w:val="20"/>
+                <w:szCs w:val="20"/>
+              </w:rPr>
+            </w:pPr>
+            <w:r>
+              <w:rPr>
+                <w:rFonts w:ascii="Palatino Linotype" w:hAnsi="Palatino Linotype"/>
+                <w:b/>
+                <w:bCs/>
+                <w:sz w:val="20"/>
+                <w:szCs w:val="20"/>
+              </w:rPr>
+              <w:t>Jail Days</w:t>
+            </w:r>
+            <w:r>
+              <w:rPr>
+                <w:rFonts w:ascii="Palatino Linotype" w:hAnsi="Palatino Linotype"/>
+                <w:b/>
+                <w:bCs/>
+                <w:sz w:val="20"/>
+                <w:szCs w:val="20"/>
+              </w:rPr>
+              <w:t xml:space="preserve"> </w:t>
+            </w:r>
+            <w:r>
+              <w:rPr>
+                <w:rFonts w:ascii="Palatino Linotype" w:hAnsi="Palatino Linotype"/>
+                <w:b/>
+                <w:bCs/>
+                <w:sz w:val="20"/>
+                <w:szCs w:val="20"/>
+              </w:rPr>
+              <w:t>Suspended</w:t>
+            </w:r>
+          </w:p>
+        </w:tc>
+        <w:tc>
+          <w:tcPr>
+            <w:tcW w:w="3289" w:type="dxa"/>
+          </w:tcPr>
+          <w:p>
+            <w:pPr>
+              <w:tabs>
+                <w:tab w:val="left" w:pos="-1080"/>
+                <w:tab w:val="left" w:pos="-720"/>
+                <w:tab w:val="left" w:pos="0"/>
+                <w:tab w:val="left" w:pos="720"/>
+                <w:tab w:val="left" w:pos="1440"/>
+                <w:tab w:val="left" w:pos="2160"/>
+                <w:tab w:val="left" w:pos="2880"/>
+                <w:tab w:val="left" w:pos="3600"/>
+                <w:tab w:val="left" w:pos="4320"/>
+                <w:tab w:val="left" w:pos="4680"/>
+              </w:tabs>
+              <w:rPr>
+                <w:rFonts w:ascii="Palatino Linotype" w:hAnsi="Palatino Linotype"/>
+                <w:b/>
+                <w:bCs/>
+                <w:sz w:val="20"/>
+                <w:szCs w:val="20"/>
+              </w:rPr>
+            </w:pPr>
+            <w:r>
+              <w:rPr>
+                <w:rFonts w:ascii="Palatino Linotype" w:hAnsi="Palatino Linotype"/>
+                <w:b/>
+                <w:bCs/>
+                <w:sz w:val="20"/>
+                <w:szCs w:val="20"/>
+              </w:rPr>
+              <w:t xml:space="preserve">None</w:t>
+            </w:r>
+          </w:p>
+        </w:tc>
+        <w:tc>
+          <w:tcPr>
+            <w:tcW w:w="3289" w:type="dxa"/>
+          </w:tcPr>
+          <w:p>
+            <w:pPr>
+              <w:tabs>
+                <w:tab w:val="left" w:pos="-1080"/>
+                <w:tab w:val="left" w:pos="-720"/>
+                <w:tab w:val="left" w:pos="0"/>
+                <w:tab w:val="left" w:pos="720"/>
+                <w:tab w:val="left" w:pos="1440"/>
+                <w:tab w:val="left" w:pos="2160"/>
+                <w:tab w:val="left" w:pos="2880"/>
+                <w:tab w:val="left" w:pos="3600"/>
+                <w:tab w:val="left" w:pos="4320"/>
+                <w:tab w:val="left" w:pos="4680"/>
+              </w:tabs>
+              <w:rPr>
+                <w:rFonts w:ascii="Palatino Linotype" w:hAnsi="Palatino Linotype"/>
+                <w:b/>
+                <w:bCs/>
+                <w:sz w:val="20"/>
+                <w:szCs w:val="20"/>
+              </w:rPr>
+            </w:pPr>
+            <w:r>
+              <w:rPr>
+                <w:rFonts w:ascii="Palatino Linotype" w:hAnsi="Palatino Linotype"/>
+                <w:b/>
+                <w:bCs/>
+                <w:sz w:val="20"/>
+                <w:szCs w:val="20"/>
+              </w:rPr>
+              <w:t xml:space="preserve">None</w:t>
+            </w:r>
+          </w:p>
+        </w:tc>
+      </w:tr>
     </w:tbl>
     <w:p>
       <w:pPr>
@@ -1646,6 +2039,7 @@
           <w:szCs w:val="20"/>
         </w:rPr>
       </w:pPr>
+      <w:proofErr w:type="gramStart"/>
       <w:r>
         <w:rPr>
           <w:rFonts w:ascii="Palatino Linotype" w:hAnsi="Palatino Linotype"/>
@@ -1654,8 +2048,9 @@
           <w:sz w:val="20"/>
           <w:szCs w:val="20"/>
         </w:rPr>
-        <w:t xml:space="preserve">Fines and Costs.  </w:t>
-      </w:r>
+        <w:t xml:space="preserve">Fines and Costs.</w:t>
+      </w:r>
+      <w:proofErr w:type="gramEnd"/>
       <w:r>
         <w:rPr>
           <w:rFonts w:ascii="Palatino Linotype" w:hAnsi="Palatino Linotype"/>
@@ -1664,52 +2059,7 @@
           <w:sz w:val="20"/>
           <w:szCs w:val="20"/>
         </w:rPr>
-        <w:t xml:space="preserve"/>
-      </w:r>
-      <w:r>
-        <w:rPr>
-          <w:rFonts w:ascii="Palatino Linotype" w:hAnsi="Palatino Linotype"/>
-          <w:bCs/>
-          <w:sz w:val="20"/>
-          <w:szCs w:val="20"/>
-          <w:u w:val="single"/>
-        </w:rPr>
-        <w:t>Court costs are assessed for the highest degree charge in this</w:t>
-      </w:r>
-      <w:r>
-        <w:rPr>
-          <w:rFonts w:ascii="Palatino Linotype" w:hAnsi="Palatino Linotype"/>
-          <w:bCs/>
-          <w:sz w:val="20"/>
-          <w:szCs w:val="20"/>
-          <w:u w:val="single"/>
-        </w:rPr>
-        <w:t xml:space="preserve"> case</w:t>
-      </w:r>
-      <w:r>
-        <w:rPr>
-          <w:rFonts w:ascii="Palatino Linotype" w:hAnsi="Palatino Linotype"/>
-          <w:bCs/>
-          <w:sz w:val="20"/>
-          <w:szCs w:val="20"/>
-        </w:rPr>
-        <w:t xml:space="preserve">. </w:t>
-      </w:r>
-      <w:r>
-        <w:rPr>
-          <w:rFonts w:ascii="Palatino Linotype" w:hAnsi="Palatino Linotype"/>
-          <w:sz w:val="20"/>
-          <w:szCs w:val="20"/>
-        </w:rPr>
-        <w:t xml:space="preserve">Having</w:t>
-      </w:r>
-      <w:r>
-        <w:rPr>
-          <w:rFonts w:ascii="Palatino Linotype" w:hAnsi="Palatino Linotype"/>
-          <w:sz w:val="20"/>
-          <w:szCs w:val="20"/>
-        </w:rPr>
-        <w:t xml:space="preserve"> been informed of the fines </w:t>
+        <w:t xml:space="preserve">  </w:t>
       </w:r>
       <w:r>
         <w:rPr>
@@ -1724,128 +2074,81 @@
       <w:r>
         <w:rPr>
           <w:rFonts w:ascii="Palatino Linotype" w:hAnsi="Palatino Linotype"/>
-          <w:sz w:val="20"/>
-          <w:szCs w:val="20"/>
-        </w:rPr>
-        <w:t xml:space="preserve">and</w:t>
-      </w:r>
-      <w:proofErr w:type="gramEnd"/>
-      <w:r>
-        <w:rPr>
-          <w:rFonts w:ascii="Palatino Linotype" w:hAnsi="Palatino Linotype"/>
-          <w:sz w:val="20"/>
-          <w:szCs w:val="20"/>
-        </w:rPr>
-        <w:t xml:space="preserve"> costs</w:t>
-      </w:r>
-      <w:r>
-        <w:rPr>
-          <w:rFonts w:ascii="Palatino Linotype" w:hAnsi="Palatino Linotype"/>
-          <w:sz w:val="20"/>
-          <w:szCs w:val="20"/>
+          <w:bCs/>
+          <w:sz w:val="20"/>
+          <w:szCs w:val="20"/>
+          <w:u w:val="single"/>
+        </w:rPr>
+        <w:t>Court costs are assessed for the highest degree charge in this</w:t>
+      </w:r>
+      <w:r>
+        <w:rPr>
+          <w:rFonts w:ascii="Palatino Linotype" w:hAnsi="Palatino Linotype"/>
+          <w:bCs/>
+          <w:sz w:val="20"/>
+          <w:szCs w:val="20"/>
+          <w:u w:val="single"/>
         </w:rPr>
         <w:t xml:space="preserve"> </w:t>
       </w:r>
-      <w:r>
-        <w:rPr>
-          <w:rFonts w:ascii="Palatino Linotype" w:hAnsi="Palatino Linotype"/>
-          <w:sz w:val="20"/>
-          <w:szCs w:val="20"/>
-        </w:rPr>
-        <w:t xml:space="preserve">owed, Defendant expressed an ability to pay </w:t>
-      </w:r>
-      <w:r>
-        <w:rPr>
-          <w:rFonts w:ascii="Palatino Linotype" w:hAnsi="Palatino Linotype"/>
-          <w:b/>
+      <w:proofErr w:type="gramStart"/>
+      <w:r>
+        <w:rPr>
+          <w:rFonts w:ascii="Palatino Linotype" w:hAnsi="Palatino Linotype"/>
           <w:bCs/>
           <w:sz w:val="20"/>
           <w:szCs w:val="20"/>
-        </w:rPr>
-        <w:t xml:space="preserve">forthwith</w:t>
-      </w:r>
-      <w:r>
-        <w:rPr>
-          <w:rFonts w:ascii="Palatino Linotype" w:hAnsi="Palatino Linotype"/>
-          <w:sz w:val="20"/>
-          <w:szCs w:val="20"/>
-        </w:rPr>
-        <w:t xml:space="preserve">. </w:t>
-      </w:r>
-      <w:bookmarkStart w:id="1" w:name="_Hlk94196527"/>
-      <w:r>
-        <w:rPr>
-          <w:rFonts w:ascii="Palatino Linotype" w:hAnsi="Palatino Linotype"/>
-          <w:sz w:val="20"/>
-          <w:szCs w:val="20"/>
-        </w:rPr>
-        <w:t xml:space="preserve">Absent further order, the Court finds Defendant is able and shall pay</w:t>
-      </w:r>
-      <w:r>
-        <w:rPr>
-          <w:rFonts w:ascii="Palatino Linotype" w:hAnsi="Palatino Linotype"/>
-          <w:sz w:val="20"/>
-          <w:szCs w:val="20"/>
-        </w:rPr>
-        <w:t xml:space="preserve"> the fines </w:t>
-      </w:r>
-      <w:r>
-        <w:rPr>
-          <w:rFonts w:ascii="Palatino Linotype" w:hAnsi="Palatino Linotype"/>
-          <w:b/>
+          <w:u w:val="single"/>
+        </w:rPr>
+        <w:t>case</w:t>
+      </w:r>
+      <w:r>
+        <w:rPr>
+          <w:rFonts w:ascii="Palatino Linotype" w:hAnsi="Palatino Linotype"/>
+          <w:sz w:val="20"/>
+          <w:szCs w:val="20"/>
+        </w:rPr>
+        <w:t xml:space="preserve"/>
+      </w:r>
+      <w:r>
+        <w:rPr>
+          <w:rFonts w:ascii="Palatino Linotype" w:hAnsi="Palatino Linotype"/>
+          <w:sz w:val="20"/>
+          <w:szCs w:val="20"/>
+          <w:u w:val="single"/>
+        </w:rPr>
+        <w:t>,</w:t>
+      </w:r>
+      <w:r>
+        <w:rPr>
+          <w:rFonts w:ascii="Palatino Linotype" w:hAnsi="Palatino Linotype"/>
+          <w:sz w:val="20"/>
+          <w:szCs w:val="20"/>
+          <w:u w:val="single"/>
+        </w:rPr>
+        <w:t xml:space="preserve"> </w:t>
+      </w:r>
+      <w:r>
+        <w:rPr>
+          <w:rFonts w:ascii="Palatino Linotype" w:hAnsi="Palatino Linotype"/>
+          <w:sz w:val="20"/>
+          <w:szCs w:val="20"/>
+          <w:u w:val="single"/>
+        </w:rPr>
+        <w:t xml:space="preserve">but are not due if diversion is successfully completed</w:t>
+      </w:r>
+      <w:r>
+        <w:rPr>
+          <w:rFonts w:ascii="Palatino Linotype" w:hAnsi="Palatino Linotype"/>
+          <w:sz w:val="20"/>
+          <w:szCs w:val="20"/>
+        </w:rPr>
+        <w:t xml:space="preserve"/>
+      </w:r>
+      <w:r>
+        <w:rPr>
+          <w:rFonts w:ascii="Palatino Linotype" w:hAnsi="Palatino Linotype"/>
           <w:bCs/>
-          <w:sz w:val="20"/>
-          <w:szCs w:val="20"/>
-        </w:rPr>
-        <w:t xml:space="preserve"/>
-      </w:r>
-      <w:r>
-        <w:rPr>
-          <w:rFonts w:ascii="Palatino Linotype" w:hAnsi="Palatino Linotype"/>
-          <w:sz w:val="20"/>
-          <w:szCs w:val="20"/>
-        </w:rPr>
-        <w:t xml:space="preserve">and</w:t>
-      </w:r>
-      <w:proofErr w:type="gramEnd"/>
-      <w:r>
-        <w:rPr>
-          <w:rFonts w:ascii="Palatino Linotype" w:hAnsi="Palatino Linotype"/>
-          <w:sz w:val="20"/>
-          <w:szCs w:val="20"/>
-        </w:rPr>
-        <w:t xml:space="preserve"> costs</w:t>
-      </w:r>
-      <w:r>
-        <w:rPr>
-          <w:rFonts w:ascii="Palatino Linotype" w:hAnsi="Palatino Linotype"/>
-          <w:sz w:val="20"/>
-          <w:szCs w:val="20"/>
-        </w:rPr>
-        <w:t xml:space="preserve"> </w:t>
-      </w:r>
-      <w:r>
-        <w:rPr>
-          <w:rFonts w:ascii="Palatino Linotype" w:hAnsi="Palatino Linotype"/>
-          <w:sz w:val="20"/>
-          <w:szCs w:val="20"/>
-        </w:rPr>
-        <w:t xml:space="preserve">in full by </w:t>
-      </w:r>
-      <w:bookmarkEnd w:id="1"/>
-      <w:r>
-        <w:rPr>
-          <w:rFonts w:ascii="Palatino Linotype" w:hAnsi="Palatino Linotype"/>
-          <w:b/>
-          <w:bCs/>
-          <w:sz w:val="20"/>
-          <w:szCs w:val="20"/>
-        </w:rPr>
-        <w:t xml:space="preserve">February 20, 2022</w:t>
-      </w:r>
-      <w:r>
-        <w:rPr>
-          <w:rFonts w:ascii="Palatino Linotype" w:hAnsi="Palatino Linotype"/>
           <w:sz w:val="20"/>
           <w:szCs w:val="20"/>
         </w:rPr>
@@ -1895,6 +2198,7 @@
           <w:szCs w:val="20"/>
         </w:rPr>
       </w:pPr>
+      <w:proofErr w:type="gramStart"/>
       <w:r>
         <w:rPr>
           <w:rFonts w:ascii="Palatino Linotype" w:hAnsi="Palatino Linotype"/>
@@ -1903,116 +2207,9 @@
           <w:sz w:val="20"/>
           <w:szCs w:val="20"/>
         </w:rPr>
-        <w:t xml:space="preserve">Community Service.  </w:t>
-      </w:r>
-      <w:r>
-        <w:rPr>
-          <w:rFonts w:ascii="Palatino Linotype" w:hAnsi="Palatino Linotype"/>
-          <w:sz w:val="20"/>
-          <w:szCs w:val="20"/>
-        </w:rPr>
-        <w:t xml:space="preserve">Defendant </w:t>
-      </w:r>
-      <w:r>
-        <w:rPr>
-          <w:rFonts w:ascii="Palatino Linotype" w:hAnsi="Palatino Linotype"/>
-          <w:sz w:val="20"/>
-          <w:szCs w:val="20"/>
-        </w:rPr>
-        <w:t xml:space="preserve">shall </w:t>
-      </w:r>
-      <w:r>
-        <w:rPr>
-          <w:rFonts w:ascii="Palatino Linotype" w:hAnsi="Palatino Linotype"/>
-          <w:sz w:val="20"/>
-          <w:szCs w:val="20"/>
-        </w:rPr>
-        <w:t xml:space="preserve">complete </w:t>
-      </w:r>
-      <w:r>
-        <w:rPr>
-          <w:rFonts w:ascii="Palatino Linotype" w:hAnsi="Palatino Linotype"/>
-          <w:sz w:val="20"/>
-          <w:szCs w:val="20"/>
-        </w:rPr>
-        <w:t xml:space="preserve">None</w:t>
-      </w:r>
-      <w:r>
-        <w:rPr>
-          <w:rFonts w:ascii="Palatino Linotype" w:hAnsi="Palatino Linotype"/>
-          <w:sz w:val="20"/>
-          <w:szCs w:val="20"/>
-        </w:rPr>
-        <w:t xml:space="preserve"> hours of community service within </w:t>
-      </w:r>
-      <w:r>
-        <w:rPr>
-          <w:rFonts w:ascii="Palatino Linotype" w:hAnsi="Palatino Linotype"/>
-          <w:sz w:val="20"/>
-          <w:szCs w:val="20"/>
-        </w:rPr>
-        <w:t xml:space="preserve">None</w:t>
-      </w:r>
-      <w:r>
-        <w:rPr>
-          <w:rFonts w:ascii="Palatino Linotype" w:hAnsi="Palatino Linotype"/>
-          <w:sz w:val="20"/>
-          <w:szCs w:val="20"/>
-        </w:rPr>
-        <w:t xml:space="preserve"> days. Defendant shall show proof of completion of all completed hours to the Office of Community Control on or before </w:t>
-      </w:r>
-      <w:r>
-        <w:rPr>
-          <w:rFonts w:ascii="Palatino Linotype" w:hAnsi="Palatino Linotype"/>
-          <w:sz w:val="20"/>
-          <w:szCs w:val="20"/>
-        </w:rPr>
-        <w:t xml:space="preserve">None</w:t>
-      </w:r>
-      <w:r>
-        <w:rPr>
-          <w:rFonts w:ascii="Palatino Linotype" w:hAnsi="Palatino Linotype"/>
-          <w:sz w:val="20"/>
-          <w:szCs w:val="20"/>
-        </w:rPr>
-        <w:t xml:space="preserve">.  </w:t>
-      </w:r>
-      <w:r>
-        <w:rPr>
-          <w:rFonts w:ascii="Palatino Linotype" w:hAnsi="Palatino Linotype"/>
-          <w:sz w:val="20"/>
-          <w:szCs w:val="20"/>
-        </w:rPr>
-        <w:t xml:space="preserve"/>
-      </w:r>
-      <w:r>
-        <w:rPr>
-          <w:rFonts w:ascii="Palatino Linotype" w:hAnsi="Palatino Linotype"/>
-          <w:sz w:val="20"/>
-          <w:szCs w:val="20"/>
-        </w:rPr>
-        <w:t xml:space="preserve"/>
-      </w:r>
-      <w:r>
-        <w:rPr>
-          <w:rFonts w:ascii="Palatino Linotype" w:hAnsi="Palatino Linotype"/>
-          <w:sz w:val="20"/>
-          <w:szCs w:val="20"/>
-        </w:rPr>
-        <w:t xml:space="preserve"/>
-        <w:br/>
-        <w:t xml:space="preserve"/>
-      </w:r>
-    </w:p>
-    <w:p>
-      <w:pPr>
-        <w:jc w:val="both"/>
-        <w:rPr>
-          <w:rFonts w:ascii="Palatino Linotype" w:hAnsi="Palatino Linotype"/>
-          <w:sz w:val="20"/>
-          <w:szCs w:val="20"/>
-        </w:rPr>
-      </w:pPr>
+        <w:t xml:space="preserve">Proof of Financial Responsibility.</w:t>
+      </w:r>
+      <w:proofErr w:type="gramEnd"/>
       <w:r>
         <w:rPr>
           <w:rFonts w:ascii="Palatino Linotype" w:hAnsi="Palatino Linotype"/>
@@ -2021,7 +2218,7 @@
           <w:sz w:val="20"/>
           <w:szCs w:val="20"/>
         </w:rPr>
-        <w:t xml:space="preserve">Proof of Financial Responsibility.  </w:t>
+        <w:t xml:space="preserve">  </w:t>
       </w:r>
       <w:r>
         <w:rPr>
@@ -2072,69 +2269,38 @@
           <w:szCs w:val="20"/>
         </w:rPr>
         <w:t xml:space="preserve"/>
-        <w:br/>
+      </w:r>
+      <w:r>
+        <w:rPr>
+          <w:rFonts w:ascii="Palatino Linotype" w:hAnsi="Palatino Linotype"/>
+          <w:sz w:val="20"/>
+          <w:szCs w:val="20"/>
+        </w:rPr>
         <w:t xml:space="preserve"/>
       </w:r>
-    </w:p>
-    <w:p>
-      <w:pPr>
-        <w:jc w:val="both"/>
-        <w:rPr>
-          <w:rFonts w:ascii="Palatino Linotype" w:hAnsi="Palatino Linotype"/>
-          <w:sz w:val="20"/>
-          <w:szCs w:val="20"/>
-        </w:rPr>
-      </w:pPr>
-      <w:r>
-        <w:rPr>
-          <w:rFonts w:ascii="Palatino Linotype" w:hAnsi="Palatino Linotype"/>
-          <w:b/>
-          <w:sz w:val="20"/>
-          <w:szCs w:val="20"/>
-        </w:rPr>
-        <w:t>License Suspension.</w:t>
-      </w:r>
-      <w:r>
-        <w:rPr>
-          <w:rFonts w:ascii="Palatino Linotype" w:hAnsi="Palatino Linotype"/>
-          <w:b/>
-          <w:sz w:val="20"/>
-          <w:szCs w:val="20"/>
-        </w:rPr>
-        <w:t xml:space="preserve"> </w:t>
-      </w:r>
-      <w:r>
-        <w:rPr>
-          <w:rFonts w:ascii="Palatino Linotype" w:hAnsi="Palatino Linotype"/>
-          <w:b/>
-          <w:sz w:val="20"/>
-          <w:szCs w:val="20"/>
-        </w:rPr>
-        <w:t xml:space="preserve"> </w:t>
-      </w:r>
-      <w:r>
-        <w:rPr>
-          <w:rFonts w:ascii="Palatino Linotype" w:hAnsi="Palatino Linotype"/>
-          <w:sz w:val="20"/>
-          <w:szCs w:val="20"/>
-        </w:rPr>
-        <w:t xml:space="preserve">Defendant’s </w:t>
-      </w:r>
-      <w:r>
-        <w:rPr>
-          <w:rFonts w:ascii="Palatino Linotype" w:hAnsi="Palatino Linotype"/>
-          <w:sz w:val="20"/>
-          <w:szCs w:val="20"/>
-        </w:rPr>
-        <w:t xml:space="preserve">driving</w:t>
-      </w:r>
-      <w:r>
-        <w:rPr>
-          <w:rFonts w:ascii="Palatino Linotype" w:hAnsi="Palatino Linotype"/>
-          <w:sz w:val="20"/>
-          <w:szCs w:val="20"/>
-        </w:rPr>
-        <w:t xml:space="preserve"> license is suspended from February 20, 2022 for a term of 6 months. </w:t>
+      <w:r>
+        <w:rPr>
+          <w:rFonts w:ascii="Palatino Linotype" w:hAnsi="Palatino Linotype"/>
+          <w:sz w:val="20"/>
+          <w:szCs w:val="20"/>
+        </w:rPr>
+        <w:t xml:space="preserve"/>
+      </w:r>
+      <w:r>
+        <w:rPr>
+          <w:rFonts w:ascii="Palatino Linotype" w:hAnsi="Palatino Linotype"/>
+          <w:sz w:val="20"/>
+          <w:szCs w:val="20"/>
+        </w:rPr>
+        <w:t xml:space="preserve"/>
+      </w:r>
+      <w:r>
+        <w:rPr>
+          <w:rFonts w:ascii="Palatino Linotype" w:hAnsi="Palatino Linotype"/>
+          <w:sz w:val="20"/>
+          <w:szCs w:val="20"/>
+        </w:rPr>
+        <w:t xml:space="preserve"/>
       </w:r>
       <w:r>
         <w:rPr>
@@ -2415,7 +2581,7 @@
           <w:sz w:val="16"/>
           <w:szCs w:val="16"/>
         </w:rPr>
-        <w:t xml:space="preserve">Prosecutor’s Office: </w:t>
+        <w:t xml:space="preserve">Prosecutor’s Office: PS     OM     EM; </w:t>
       </w:r>
       <w:r>
         <w:rPr>
@@ -2423,32 +2589,8 @@
           <w:sz w:val="16"/>
           <w:szCs w:val="16"/>
         </w:rPr>
-        <w:t>PS     OM     EM;</w:t>
-      </w:r>
-      <w:r>
-        <w:rPr>
-          <w:rFonts w:ascii="Palatino Linotype" w:hAnsi="Palatino Linotype"/>
-          <w:sz w:val="16"/>
-          <w:szCs w:val="16"/>
-        </w:rPr>
-        <w:t xml:space="preserve"> </w:t>
-      </w:r>
-      <w:r>
-        <w:rPr>
-          <w:rFonts w:ascii="Palatino Linotype" w:hAnsi="Palatino Linotype"/>
-          <w:sz w:val="16"/>
-          <w:szCs w:val="16"/>
-        </w:rPr>
         <w:tab/>
-        <w:t xml:space="preserve">Defendant’s Attorney: </w:t>
-      </w:r>
-      <w:r>
-        <w:rPr>
-          <w:rFonts w:ascii="Palatino Linotype" w:hAnsi="Palatino Linotype"/>
-          <w:sz w:val="16"/>
-          <w:szCs w:val="16"/>
-        </w:rPr>
-        <w:t>PS     OM     EM;</w:t>
+        <w:t>Defendant’s Attorney: PS     OM     EM;</w:t>
       </w:r>
       <w:r>
         <w:rPr>
@@ -2486,15 +2628,7 @@
           <w:sz w:val="16"/>
           <w:szCs w:val="16"/>
         </w:rPr>
-        <w:t xml:space="preserve">CHAYANNA COLON: </w:t>
-      </w:r>
-      <w:r>
-        <w:rPr>
-          <w:rFonts w:ascii="Palatino Linotype" w:hAnsi="Palatino Linotype"/>
-          <w:sz w:val="16"/>
-          <w:szCs w:val="16"/>
-        </w:rPr>
-        <w:t>PS     OM     EM</w:t>
+        <w:t xml:space="preserve">CHAYANNA COLON: PS     OM     EM</w:t>
       </w:r>
     </w:p>
     <w:p>
@@ -2568,7 +2702,12 @@
 <w:ftr xmlns:wpc="http://schemas.microsoft.com/office/word/2010/wordprocessingCanvas" xmlns:mc="http://schemas.openxmlformats.org/markup-compatibility/2006" xmlns:o="urn:schemas-microsoft-com:office:office" xmlns:r="http://schemas.openxmlformats.org/officeDocument/2006/relationships" xmlns:m="http://schemas.openxmlformats.org/officeDocument/2006/math" xmlns:v="urn:schemas-microsoft-com:vml" xmlns:wp14="http://schemas.microsoft.com/office/word/2010/wordprocessingDrawing" xmlns:wp="http://schemas.openxmlformats.org/drawingml/2006/wordprocessingDrawing" xmlns:w10="urn:schemas-microsoft-com:office:word" xmlns:w="http://schemas.openxmlformats.org/wordprocessingml/2006/main" xmlns:w14="http://schemas.microsoft.com/office/word/2010/wordml" xmlns:wpg="http://schemas.microsoft.com/office/word/2010/wordprocessingGroup" xmlns:wpi="http://schemas.microsoft.com/office/word/2010/wordprocessingInk" xmlns:wne="http://schemas.microsoft.com/office/word/2006/wordml" xmlns:wps="http://schemas.microsoft.com/office/word/2010/wordprocessingShape" mc:Ignorable="w14 wp14">
   <w:sdt>
     <w:sdtPr>
-      <w:id w:val="-1309706245"/>
+      <w:rPr>
+        <w:rFonts w:ascii="Palatino Linotype" w:hAnsi="Palatino Linotype"/>
+        <w:sz w:val="20"/>
+        <w:szCs w:val="20"/>
+      </w:rPr>
+      <w:id w:val="-2099861789"/>
       <w:docPartObj>
         <w:docPartGallery w:val="Page Numbers (Bottom of Page)"/>
         <w:docPartUnique/>
@@ -2583,19 +2722,13 @@
             <w:sz w:val="20"/>
             <w:szCs w:val="20"/>
           </w:rPr>
-          <w:id w:val="98381352"/>
+          <w:id w:val="860082579"/>
           <w:docPartObj>
             <w:docPartGallery w:val="Page Numbers (Top of Page)"/>
             <w:docPartUnique/>
           </w:docPartObj>
         </w:sdtPr>
-        <w:sdtEndPr>
-          <w:rPr>
-            <w:rFonts w:ascii="Times New Roman" w:hAnsi="Times New Roman"/>
-            <w:sz w:val="24"/>
-            <w:szCs w:val="24"/>
-          </w:rPr>
-        </w:sdtEndPr>
+        <w:sdtEndPr/>
         <w:sdtContent>
           <w:p>
             <w:pPr>
@@ -2724,7 +2857,7 @@
                 <w:sz w:val="20"/>
                 <w:szCs w:val="20"/>
               </w:rPr>
-              <w:t>3</w:t>
+              <w:t>5</w:t>
             </w:r>
             <w:r>
               <w:rPr>
@@ -2754,39 +2887,11 @@
               </w:rPr>
               <w:t xml:space="preserve">Final Judgment Entry 21TRD09386</w:t>
             </w:r>
-          </w:p>
-          <w:p>
-            <w:pPr>
-              <w:pStyle w:val="Footer"/>
-              <w:jc w:val="right"/>
-            </w:pPr>
           </w:p>
         </w:sdtContent>
       </w:sdt>
     </w:sdtContent>
   </w:sdt>
-  <w:p>
-    <w:pPr>
-      <w:tabs>
-        <w:tab w:val="left" w:pos="-1080"/>
-        <w:tab w:val="left" w:pos="-720"/>
-        <w:tab w:val="left" w:pos="0"/>
-        <w:tab w:val="left" w:pos="720"/>
-        <w:tab w:val="left" w:pos="1440"/>
-        <w:tab w:val="left" w:pos="2160"/>
-        <w:tab w:val="left" w:pos="2880"/>
-        <w:tab w:val="left" w:pos="3600"/>
-        <w:tab w:val="left" w:pos="4320"/>
-        <w:tab w:val="left" w:pos="4680"/>
-      </w:tabs>
-      <w:jc w:val="right"/>
-      <w:rPr>
-        <w:rFonts w:ascii="Palatino Linotype" w:hAnsi="Palatino Linotype"/>
-        <w:sz w:val="20"/>
-        <w:szCs w:val="20"/>
-      </w:rPr>
-    </w:pPr>
-  </w:p>
 </w:ftr>
 </file>
 
@@ -2978,8 +3083,240 @@
       </w:rPr>
     </w:lvl>
   </w:abstractNum>
+  <w:abstractNum w:abstractNumId="1">
+    <w:nsid w:val="279660C9"/>
+    <w:multiLevelType w:val="hybridMultilevel"/>
+    <w:tmpl w:val="672ECC5E"/>
+    <w:lvl w:ilvl="0" w:tplc="04090001">
+      <w:start w:val="1"/>
+      <w:numFmt w:val="bullet"/>
+      <w:lvlText w:val=""/>
+      <w:lvlJc w:val="left"/>
+      <w:pPr>
+        <w:ind w:left="720" w:hanging="360"/>
+      </w:pPr>
+      <w:rPr>
+        <w:rFonts w:ascii="Symbol" w:hAnsi="Symbol" w:hint="default"/>
+      </w:rPr>
+    </w:lvl>
+    <w:lvl w:ilvl="1" w:tplc="04090003" w:tentative="1">
+      <w:start w:val="1"/>
+      <w:numFmt w:val="bullet"/>
+      <w:lvlText w:val="o"/>
+      <w:lvlJc w:val="left"/>
+      <w:pPr>
+        <w:ind w:left="1440" w:hanging="360"/>
+      </w:pPr>
+      <w:rPr>
+        <w:rFonts w:ascii="Courier New" w:hAnsi="Courier New" w:cs="Courier New" w:hint="default"/>
+      </w:rPr>
+    </w:lvl>
+    <w:lvl w:ilvl="2" w:tplc="04090005" w:tentative="1">
+      <w:start w:val="1"/>
+      <w:numFmt w:val="bullet"/>
+      <w:lvlText w:val=""/>
+      <w:lvlJc w:val="left"/>
+      <w:pPr>
+        <w:ind w:left="2160" w:hanging="360"/>
+      </w:pPr>
+      <w:rPr>
+        <w:rFonts w:ascii="Wingdings" w:hAnsi="Wingdings" w:hint="default"/>
+      </w:rPr>
+    </w:lvl>
+    <w:lvl w:ilvl="3" w:tplc="04090001" w:tentative="1">
+      <w:start w:val="1"/>
+      <w:numFmt w:val="bullet"/>
+      <w:lvlText w:val=""/>
+      <w:lvlJc w:val="left"/>
+      <w:pPr>
+        <w:ind w:left="2880" w:hanging="360"/>
+      </w:pPr>
+      <w:rPr>
+        <w:rFonts w:ascii="Symbol" w:hAnsi="Symbol" w:hint="default"/>
+      </w:rPr>
+    </w:lvl>
+    <w:lvl w:ilvl="4" w:tplc="04090003" w:tentative="1">
+      <w:start w:val="1"/>
+      <w:numFmt w:val="bullet"/>
+      <w:lvlText w:val="o"/>
+      <w:lvlJc w:val="left"/>
+      <w:pPr>
+        <w:ind w:left="3600" w:hanging="360"/>
+      </w:pPr>
+      <w:rPr>
+        <w:rFonts w:ascii="Courier New" w:hAnsi="Courier New" w:cs="Courier New" w:hint="default"/>
+      </w:rPr>
+    </w:lvl>
+    <w:lvl w:ilvl="5" w:tplc="04090005" w:tentative="1">
+      <w:start w:val="1"/>
+      <w:numFmt w:val="bullet"/>
+      <w:lvlText w:val=""/>
+      <w:lvlJc w:val="left"/>
+      <w:pPr>
+        <w:ind w:left="4320" w:hanging="360"/>
+      </w:pPr>
+      <w:rPr>
+        <w:rFonts w:ascii="Wingdings" w:hAnsi="Wingdings" w:hint="default"/>
+      </w:rPr>
+    </w:lvl>
+    <w:lvl w:ilvl="6" w:tplc="04090001" w:tentative="1">
+      <w:start w:val="1"/>
+      <w:numFmt w:val="bullet"/>
+      <w:lvlText w:val=""/>
+      <w:lvlJc w:val="left"/>
+      <w:pPr>
+        <w:ind w:left="5040" w:hanging="360"/>
+      </w:pPr>
+      <w:rPr>
+        <w:rFonts w:ascii="Symbol" w:hAnsi="Symbol" w:hint="default"/>
+      </w:rPr>
+    </w:lvl>
+    <w:lvl w:ilvl="7" w:tplc="04090003" w:tentative="1">
+      <w:start w:val="1"/>
+      <w:numFmt w:val="bullet"/>
+      <w:lvlText w:val="o"/>
+      <w:lvlJc w:val="left"/>
+      <w:pPr>
+        <w:ind w:left="5760" w:hanging="360"/>
+      </w:pPr>
+      <w:rPr>
+        <w:rFonts w:ascii="Courier New" w:hAnsi="Courier New" w:cs="Courier New" w:hint="default"/>
+      </w:rPr>
+    </w:lvl>
+    <w:lvl w:ilvl="8" w:tplc="04090005" w:tentative="1">
+      <w:start w:val="1"/>
+      <w:numFmt w:val="bullet"/>
+      <w:lvlText w:val=""/>
+      <w:lvlJc w:val="left"/>
+      <w:pPr>
+        <w:ind w:left="6480" w:hanging="360"/>
+      </w:pPr>
+      <w:rPr>
+        <w:rFonts w:ascii="Wingdings" w:hAnsi="Wingdings" w:hint="default"/>
+      </w:rPr>
+    </w:lvl>
+  </w:abstractNum>
+  <w:abstractNum w:abstractNumId="2">
+    <w:nsid w:val="2E17566E"/>
+    <w:multiLevelType w:val="hybridMultilevel"/>
+    <w:tmpl w:val="00866CE6"/>
+    <w:lvl w:ilvl="0" w:tplc="04090001">
+      <w:start w:val="1"/>
+      <w:numFmt w:val="bullet"/>
+      <w:lvlText w:val=""/>
+      <w:lvlJc w:val="left"/>
+      <w:pPr>
+        <w:ind w:left="779" w:hanging="360"/>
+      </w:pPr>
+      <w:rPr>
+        <w:rFonts w:ascii="Symbol" w:hAnsi="Symbol" w:hint="default"/>
+      </w:rPr>
+    </w:lvl>
+    <w:lvl w:ilvl="1" w:tplc="04090003">
+      <w:start w:val="1"/>
+      <w:numFmt w:val="bullet"/>
+      <w:lvlText w:val="o"/>
+      <w:lvlJc w:val="left"/>
+      <w:pPr>
+        <w:ind w:left="1499" w:hanging="360"/>
+      </w:pPr>
+      <w:rPr>
+        <w:rFonts w:ascii="Courier New" w:hAnsi="Courier New" w:cs="Courier New" w:hint="default"/>
+      </w:rPr>
+    </w:lvl>
+    <w:lvl w:ilvl="2" w:tplc="04090005" w:tentative="1">
+      <w:start w:val="1"/>
+      <w:numFmt w:val="bullet"/>
+      <w:lvlText w:val=""/>
+      <w:lvlJc w:val="left"/>
+      <w:pPr>
+        <w:ind w:left="2219" w:hanging="360"/>
+      </w:pPr>
+      <w:rPr>
+        <w:rFonts w:ascii="Wingdings" w:hAnsi="Wingdings" w:hint="default"/>
+      </w:rPr>
+    </w:lvl>
+    <w:lvl w:ilvl="3" w:tplc="04090001" w:tentative="1">
+      <w:start w:val="1"/>
+      <w:numFmt w:val="bullet"/>
+      <w:lvlText w:val=""/>
+      <w:lvlJc w:val="left"/>
+      <w:pPr>
+        <w:ind w:left="2939" w:hanging="360"/>
+      </w:pPr>
+      <w:rPr>
+        <w:rFonts w:ascii="Symbol" w:hAnsi="Symbol" w:hint="default"/>
+      </w:rPr>
+    </w:lvl>
+    <w:lvl w:ilvl="4" w:tplc="04090003" w:tentative="1">
+      <w:start w:val="1"/>
+      <w:numFmt w:val="bullet"/>
+      <w:lvlText w:val="o"/>
+      <w:lvlJc w:val="left"/>
+      <w:pPr>
+        <w:ind w:left="3659" w:hanging="360"/>
+      </w:pPr>
+      <w:rPr>
+        <w:rFonts w:ascii="Courier New" w:hAnsi="Courier New" w:cs="Courier New" w:hint="default"/>
+      </w:rPr>
+    </w:lvl>
+    <w:lvl w:ilvl="5" w:tplc="04090005" w:tentative="1">
+      <w:start w:val="1"/>
+      <w:numFmt w:val="bullet"/>
+      <w:lvlText w:val=""/>
+      <w:lvlJc w:val="left"/>
+      <w:pPr>
+        <w:ind w:left="4379" w:hanging="360"/>
+      </w:pPr>
+      <w:rPr>
+        <w:rFonts w:ascii="Wingdings" w:hAnsi="Wingdings" w:hint="default"/>
+      </w:rPr>
+    </w:lvl>
+    <w:lvl w:ilvl="6" w:tplc="04090001" w:tentative="1">
+      <w:start w:val="1"/>
+      <w:numFmt w:val="bullet"/>
+      <w:lvlText w:val=""/>
+      <w:lvlJc w:val="left"/>
+      <w:pPr>
+        <w:ind w:left="5099" w:hanging="360"/>
+      </w:pPr>
+      <w:rPr>
+        <w:rFonts w:ascii="Symbol" w:hAnsi="Symbol" w:hint="default"/>
+      </w:rPr>
+    </w:lvl>
+    <w:lvl w:ilvl="7" w:tplc="04090003" w:tentative="1">
+      <w:start w:val="1"/>
+      <w:numFmt w:val="bullet"/>
+      <w:lvlText w:val="o"/>
+      <w:lvlJc w:val="left"/>
+      <w:pPr>
+        <w:ind w:left="5819" w:hanging="360"/>
+      </w:pPr>
+      <w:rPr>
+        <w:rFonts w:ascii="Courier New" w:hAnsi="Courier New" w:cs="Courier New" w:hint="default"/>
+      </w:rPr>
+    </w:lvl>
+    <w:lvl w:ilvl="8" w:tplc="04090005" w:tentative="1">
+      <w:start w:val="1"/>
+      <w:numFmt w:val="bullet"/>
+      <w:lvlText w:val=""/>
+      <w:lvlJc w:val="left"/>
+      <w:pPr>
+        <w:ind w:left="6539" w:hanging="360"/>
+      </w:pPr>
+      <w:rPr>
+        <w:rFonts w:ascii="Wingdings" w:hAnsi="Wingdings" w:hint="default"/>
+      </w:rPr>
+    </w:lvl>
+  </w:abstractNum>
   <w:num w:numId="1">
     <w:abstractNumId w:val="0"/>
+  </w:num>
+  <w:num w:numId="2">
+    <w:abstractNumId w:val="2"/>
+  </w:num>
+  <w:num w:numId="3">
+    <w:abstractNumId w:val="1"/>
   </w:num>
 </w:numbering>
 </file>
@@ -3298,6 +3635,49 @@
       <w:contextualSpacing/>
     </w:pPr>
   </w:style>
+  <w:style w:type="character" w:styleId="CommentReference">
+    <w:name w:val="annotation reference"/>
+    <w:basedOn w:val="DefaultParagraphFont"/>
+    <w:uiPriority w:val="99"/>
+    <w:semiHidden/>
+    <w:unhideWhenUsed/>
+    <w:rsid w:val="00A53114"/>
+    <w:rPr>
+      <w:sz w:val="16"/>
+      <w:szCs w:val="16"/>
+    </w:rPr>
+  </w:style>
+  <w:style w:type="paragraph" w:styleId="CommentText">
+    <w:name w:val="annotation text"/>
+    <w:basedOn w:val="Normal"/>
+    <w:link w:val="CommentTextChar"/>
+    <w:uiPriority w:val="99"/>
+    <w:unhideWhenUsed/>
+    <w:rsid w:val="00A53114"/>
+    <w:pPr>
+      <w:widowControl/>
+      <w:autoSpaceDE/>
+      <w:autoSpaceDN/>
+      <w:adjustRightInd/>
+    </w:pPr>
+    <w:rPr>
+      <w:rFonts w:asciiTheme="minorHAnsi" w:eastAsiaTheme="minorHAnsi" w:hAnsiTheme="minorHAnsi" w:cstheme="minorBidi"/>
+      <w:sz w:val="20"/>
+      <w:szCs w:val="20"/>
+    </w:rPr>
+  </w:style>
+  <w:style w:type="character" w:customStyle="1" w:styleId="CommentTextChar">
+    <w:name w:val="Comment Text Char"/>
+    <w:basedOn w:val="DefaultParagraphFont"/>
+    <w:link w:val="CommentText"/>
+    <w:uiPriority w:val="99"/>
+    <w:rsid w:val="00A53114"/>
+    <w:rPr>
+      <w:rFonts w:eastAsiaTheme="minorHAnsi"/>
+      <w:sz w:val="20"/>
+      <w:szCs w:val="20"/>
+    </w:rPr>
+  </w:style>
 </w:styles>
 </file>
 
@@ -3615,6 +3995,49 @@
       <w:contextualSpacing/>
     </w:pPr>
   </w:style>
+  <w:style w:type="character" w:styleId="CommentReference">
+    <w:name w:val="annotation reference"/>
+    <w:basedOn w:val="DefaultParagraphFont"/>
+    <w:uiPriority w:val="99"/>
+    <w:semiHidden/>
+    <w:unhideWhenUsed/>
+    <w:rsid w:val="00A53114"/>
+    <w:rPr>
+      <w:sz w:val="16"/>
+      <w:szCs w:val="16"/>
+    </w:rPr>
+  </w:style>
+  <w:style w:type="paragraph" w:styleId="CommentText">
+    <w:name w:val="annotation text"/>
+    <w:basedOn w:val="Normal"/>
+    <w:link w:val="CommentTextChar"/>
+    <w:uiPriority w:val="99"/>
+    <w:unhideWhenUsed/>
+    <w:rsid w:val="00A53114"/>
+    <w:pPr>
+      <w:widowControl/>
+      <w:autoSpaceDE/>
+      <w:autoSpaceDN/>
+      <w:adjustRightInd/>
+    </w:pPr>
+    <w:rPr>
+      <w:rFonts w:asciiTheme="minorHAnsi" w:eastAsiaTheme="minorHAnsi" w:hAnsiTheme="minorHAnsi" w:cstheme="minorBidi"/>
+      <w:sz w:val="20"/>
+      <w:szCs w:val="20"/>
+    </w:rPr>
+  </w:style>
+  <w:style w:type="character" w:customStyle="1" w:styleId="CommentTextChar">
+    <w:name w:val="Comment Text Char"/>
+    <w:basedOn w:val="DefaultParagraphFont"/>
+    <w:link w:val="CommentText"/>
+    <w:uiPriority w:val="99"/>
+    <w:rsid w:val="00A53114"/>
+    <w:rPr>
+      <w:rFonts w:eastAsiaTheme="minorHAnsi"/>
+      <w:sz w:val="20"/>
+      <w:szCs w:val="20"/>
+    </w:rPr>
+  </w:style>
 </w:styles>
 </file>
 

</xml_diff>

<commit_message>
Set diversion checkbox to toggle costs.
</commit_message>
<xml_diff>
--- a/resources/Saved/21TRD09386_Traffic Judgment Entry.docx
+++ b/resources/Saved/21TRD09386_Traffic Judgment Entry.docx
@@ -1,6 +1,6 @@
 
 <file path=word/document.xml><?xml version="1.0" encoding="utf-8"?>
-<w:document xmlns:wpc="http://schemas.microsoft.com/office/word/2010/wordprocessingCanvas" xmlns:mc="http://schemas.openxmlformats.org/markup-compatibility/2006" xmlns:o="urn:schemas-microsoft-com:office:office" xmlns:r="http://schemas.openxmlformats.org/officeDocument/2006/relationships" xmlns:m="http://schemas.openxmlformats.org/officeDocument/2006/math" xmlns:v="urn:schemas-microsoft-com:vml" xmlns:wp14="http://schemas.microsoft.com/office/word/2010/wordprocessingDrawing" xmlns:wp="http://schemas.openxmlformats.org/drawingml/2006/wordprocessingDrawing" xmlns:w10="urn:schemas-microsoft-com:office:word" xmlns:w="http://schemas.openxmlformats.org/wordprocessingml/2006/main" xmlns:w14="http://schemas.microsoft.com/office/word/2010/wordml" xmlns:wpg="http://schemas.microsoft.com/office/word/2010/wordprocessingGroup" xmlns:wpi="http://schemas.microsoft.com/office/word/2010/wordprocessingInk" xmlns:wne="http://schemas.microsoft.com/office/word/2006/wordml" xmlns:wps="http://schemas.microsoft.com/office/word/2010/wordprocessingShape" mc:Ignorable="w14 wp14">
+<w:document xmlns:wpc="http://schemas.microsoft.com/office/word/2010/wordprocessingCanvas" xmlns:cx="http://schemas.microsoft.com/office/drawing/2014/chartex" xmlns:cx1="http://schemas.microsoft.com/office/drawing/2015/9/8/chartex" xmlns:cx2="http://schemas.microsoft.com/office/drawing/2015/10/21/chartex" xmlns:cx3="http://schemas.microsoft.com/office/drawing/2016/5/9/chartex" xmlns:cx4="http://schemas.microsoft.com/office/drawing/2016/5/10/chartex" xmlns:cx5="http://schemas.microsoft.com/office/drawing/2016/5/11/chartex" xmlns:cx6="http://schemas.microsoft.com/office/drawing/2016/5/12/chartex" xmlns:cx7="http://schemas.microsoft.com/office/drawing/2016/5/13/chartex" xmlns:cx8="http://schemas.microsoft.com/office/drawing/2016/5/14/chartex" xmlns:mc="http://schemas.openxmlformats.org/markup-compatibility/2006" xmlns:aink="http://schemas.microsoft.com/office/drawing/2016/ink" xmlns:am3d="http://schemas.microsoft.com/office/drawing/2017/model3d" xmlns:o="urn:schemas-microsoft-com:office:office" xmlns:r="http://schemas.openxmlformats.org/officeDocument/2006/relationships" xmlns:m="http://schemas.openxmlformats.org/officeDocument/2006/math" xmlns:v="urn:schemas-microsoft-com:vml" xmlns:wp14="http://schemas.microsoft.com/office/word/2010/wordprocessingDrawing" xmlns:wp="http://schemas.openxmlformats.org/drawingml/2006/wordprocessingDrawing" xmlns:w10="urn:schemas-microsoft-com:office:word" xmlns:w="http://schemas.openxmlformats.org/wordprocessingml/2006/main" xmlns:w14="http://schemas.microsoft.com/office/word/2010/wordml" xmlns:w15="http://schemas.microsoft.com/office/word/2012/wordml" xmlns:w16cex="http://schemas.microsoft.com/office/word/2018/wordml/cex" xmlns:w16cid="http://schemas.microsoft.com/office/word/2016/wordml/cid" xmlns:w16="http://schemas.microsoft.com/office/word/2018/wordml" xmlns:w16sdtdh="http://schemas.microsoft.com/office/word/2020/wordml/sdtdatahash" xmlns:w16se="http://schemas.microsoft.com/office/word/2015/wordml/symex" xmlns:wpg="http://schemas.microsoft.com/office/word/2010/wordprocessingGroup" xmlns:wpi="http://schemas.microsoft.com/office/word/2010/wordprocessingInk" xmlns:wne="http://schemas.microsoft.com/office/word/2006/wordml" xmlns:wps="http://schemas.microsoft.com/office/word/2010/wordprocessingShape" mc:Ignorable="w14 w15 w16se w16cid w16 w16cex w16sdtdh wp14">
   <w:body>
     <w:p>
       <w:pPr>
@@ -160,73 +160,64 @@
           <w:szCs w:val="20"/>
         </w:rPr>
       </w:pPr>
+      <w:r>
+        <w:rPr>
+          <w:rFonts w:ascii="Palatino Linotype" w:hAnsi="Palatino Linotype"/>
+          <w:sz w:val="20"/>
+          <w:szCs w:val="20"/>
+        </w:rPr>
+        <w:t>vs.</w:t>
+      </w:r>
+      <w:r>
+        <w:rPr>
+          <w:rFonts w:ascii="Palatino Linotype" w:hAnsi="Palatino Linotype"/>
+          <w:sz w:val="20"/>
+          <w:szCs w:val="20"/>
+        </w:rPr>
+        <w:tab/>
+      </w:r>
+      <w:r>
+        <w:rPr>
+          <w:rFonts w:ascii="Palatino Linotype" w:hAnsi="Palatino Linotype"/>
+          <w:sz w:val="20"/>
+          <w:szCs w:val="20"/>
+        </w:rPr>
+        <w:tab/>
+      </w:r>
+      <w:r>
+        <w:rPr>
+          <w:rFonts w:ascii="Palatino Linotype" w:hAnsi="Palatino Linotype"/>
+          <w:sz w:val="20"/>
+          <w:szCs w:val="20"/>
+        </w:rPr>
+        <w:tab/>
+      </w:r>
+      <w:r>
+        <w:rPr>
+          <w:rFonts w:ascii="Palatino Linotype" w:hAnsi="Palatino Linotype"/>
+          <w:sz w:val="20"/>
+          <w:szCs w:val="20"/>
+        </w:rPr>
+        <w:tab/>
+      </w:r>
+      <w:r>
+        <w:rPr>
+          <w:rFonts w:ascii="Palatino Linotype" w:hAnsi="Palatino Linotype"/>
+          <w:sz w:val="20"/>
+          <w:szCs w:val="20"/>
+        </w:rPr>
+        <w:tab/>
+        <w:t xml:space="preserve">CASE NO</w:t>
+      </w:r>
+      <w:r>
+        <w:rPr>
+          <w:rFonts w:ascii="Palatino Linotype" w:hAnsi="Palatino Linotype"/>
+          <w:sz w:val="20"/>
+          <w:szCs w:val="20"/>
+        </w:rPr>
+        <w:t xml:space="preserve">.  </w:t>
+      </w:r>
       <w:proofErr w:type="gramStart"/>
-      <w:r>
-        <w:rPr>
-          <w:rFonts w:ascii="Palatino Linotype" w:hAnsi="Palatino Linotype"/>
-          <w:sz w:val="20"/>
-          <w:szCs w:val="20"/>
-        </w:rPr>
-        <w:t>vs</w:t>
-      </w:r>
-      <w:proofErr w:type="gramEnd"/>
-      <w:r>
-        <w:rPr>
-          <w:rFonts w:ascii="Palatino Linotype" w:hAnsi="Palatino Linotype"/>
-          <w:sz w:val="20"/>
-          <w:szCs w:val="20"/>
-        </w:rPr>
-        <w:t>.</w:t>
-      </w:r>
-      <w:r>
-        <w:rPr>
-          <w:rFonts w:ascii="Palatino Linotype" w:hAnsi="Palatino Linotype"/>
-          <w:sz w:val="20"/>
-          <w:szCs w:val="20"/>
-        </w:rPr>
-        <w:tab/>
-      </w:r>
-      <w:r>
-        <w:rPr>
-          <w:rFonts w:ascii="Palatino Linotype" w:hAnsi="Palatino Linotype"/>
-          <w:sz w:val="20"/>
-          <w:szCs w:val="20"/>
-        </w:rPr>
-        <w:tab/>
-      </w:r>
-      <w:r>
-        <w:rPr>
-          <w:rFonts w:ascii="Palatino Linotype" w:hAnsi="Palatino Linotype"/>
-          <w:sz w:val="20"/>
-          <w:szCs w:val="20"/>
-        </w:rPr>
-        <w:tab/>
-      </w:r>
-      <w:r>
-        <w:rPr>
-          <w:rFonts w:ascii="Palatino Linotype" w:hAnsi="Palatino Linotype"/>
-          <w:sz w:val="20"/>
-          <w:szCs w:val="20"/>
-        </w:rPr>
-        <w:tab/>
-      </w:r>
-      <w:r>
-        <w:rPr>
-          <w:rFonts w:ascii="Palatino Linotype" w:hAnsi="Palatino Linotype"/>
-          <w:sz w:val="20"/>
-          <w:szCs w:val="20"/>
-        </w:rPr>
-        <w:tab/>
-        <w:t>CASE NO</w:t>
-      </w:r>
-      <w:r>
-        <w:rPr>
-          <w:rFonts w:ascii="Palatino Linotype" w:hAnsi="Palatino Linotype"/>
-          <w:sz w:val="20"/>
-          <w:szCs w:val="20"/>
-        </w:rPr>
-        <w:t xml:space="preserve">.  </w:t>
-      </w:r>
       <w:r>
         <w:rPr>
           <w:rFonts w:ascii="Palatino Linotype" w:hAnsi="Palatino Linotype"/>
@@ -306,6 +297,7 @@
           <w:szCs w:val="20"/>
         </w:rPr>
       </w:pPr>
+      <w:proofErr w:type="gramStart"/>
       <w:r>
         <w:rPr>
           <w:rFonts w:ascii="Palatino Linotype" w:hAnsi="Palatino Linotype"/>
@@ -392,7 +384,6 @@
           <w:szCs w:val="20"/>
         </w:rPr>
       </w:pPr>
-      <w:proofErr w:type="gramStart"/>
       <w:r>
         <w:rPr>
           <w:rFonts w:ascii="Palatino Linotype" w:hAnsi="Palatino Linotype"/>
@@ -401,7 +392,6 @@
         </w:rPr>
         <w:t>Defendant.</w:t>
       </w:r>
-      <w:proofErr w:type="gramEnd"/>
       <w:r>
         <w:rPr>
           <w:rFonts w:ascii="Palatino Linotype" w:hAnsi="Palatino Linotype"/>
@@ -477,7 +467,7 @@
           <w:szCs w:val="20"/>
           <w:u w:val="single"/>
         </w:rPr>
-        <w:t xml:space="preserve">FINAL JUDGMENT ENTRY</w:t>
+        <w:t>FINAL JUDGMENT ENTRY</w:t>
       </w:r>
     </w:p>
     <w:p>
@@ -562,7 +552,7 @@
           <w:szCs w:val="20"/>
           <w:lang w:val="en-CA"/>
         </w:rPr>
-        <w:t>Defendant appeared in Court</w:t>
+        <w:t xml:space="preserve">Defendant appeared in Court</w:t>
       </w:r>
       <w:r>
         <w:rPr>
@@ -586,7 +576,7 @@
           <w:sz w:val="20"/>
           <w:szCs w:val="20"/>
         </w:rPr>
-        <w:t xml:space="preserve"> on February 20, 2022.</w:t>
+        <w:t xml:space="preserve"> on February 23, 2022.</w:t>
       </w:r>
       <w:r>
         <w:rPr>
@@ -738,9 +728,8 @@
           <w:sz w:val="20"/>
           <w:szCs w:val="20"/>
         </w:rPr>
-        <w:t xml:space="preserve">sentence:</w:t>
-      </w:r>
-      <w:proofErr w:type="gramEnd"/>
+        <w:t>sentence:</w:t>
+      </w:r>
       <w:r>
         <w:rPr>
           <w:rFonts w:ascii="Palatino Linotype" w:hAnsi="Palatino Linotype"/>
@@ -759,8 +748,6 @@
           <w:szCs w:val="20"/>
         </w:rPr>
       </w:pPr>
-      <w:bookmarkStart w:id="0" w:name="_GoBack"/>
-      <w:bookmarkEnd w:id="0"/>
       <w:r>
         <w:rPr>
           <w:rFonts w:ascii="Palatino Linotype" w:hAnsi="Palatino Linotype"/>
@@ -779,50 +766,49 @@
         <w:br/>
         <w:t xml:space="preserve"/>
       </w:r>
+      <w:r>
+        <w:rPr>
+          <w:rFonts w:ascii="Palatino Linotype" w:hAnsi="Palatino Linotype"/>
+          <w:b/>
+          <w:sz w:val="20"/>
+          <w:szCs w:val="20"/>
+        </w:rPr>
+        <w:t xml:space="preserve">Diversion. </w:t>
+      </w:r>
+      <w:r>
+        <w:rPr>
+          <w:rFonts w:ascii="Palatino Linotype" w:hAnsi="Palatino Linotype"/>
+          <w:b/>
+          <w:sz w:val="20"/>
+          <w:szCs w:val="20"/>
+        </w:rPr>
+        <w:t xml:space="preserve"> </w:t>
+      </w:r>
+      <w:r>
+        <w:rPr>
+          <w:rFonts w:ascii="Palatino Linotype" w:hAnsi="Palatino Linotype"/>
+          <w:sz w:val="20"/>
+          <w:szCs w:val="20"/>
+        </w:rPr>
+        <w:t xml:space="preserve">Defendant is eligible for the </w:t>
+      </w:r>
       <w:proofErr w:type="gramStart"/>
       <w:r>
         <w:rPr>
           <w:rFonts w:ascii="Palatino Linotype" w:hAnsi="Palatino Linotype"/>
-          <w:b/>
-          <w:sz w:val="20"/>
-          <w:szCs w:val="20"/>
-        </w:rPr>
-        <w:t>Diversion.</w:t>
-      </w:r>
-      <w:proofErr w:type="gramEnd"/>
-      <w:r>
-        <w:rPr>
-          <w:rFonts w:ascii="Palatino Linotype" w:hAnsi="Palatino Linotype"/>
-          <w:b/>
-          <w:sz w:val="20"/>
-          <w:szCs w:val="20"/>
-        </w:rPr>
-        <w:t xml:space="preserve"> </w:t>
-      </w:r>
-      <w:r>
-        <w:rPr>
-          <w:rFonts w:ascii="Palatino Linotype" w:hAnsi="Palatino Linotype"/>
-          <w:b/>
-          <w:sz w:val="20"/>
-          <w:szCs w:val="20"/>
-        </w:rPr>
-        <w:t xml:space="preserve"> </w:t>
-      </w:r>
-      <w:r>
-        <w:rPr>
-          <w:rFonts w:ascii="Palatino Linotype" w:hAnsi="Palatino Linotype"/>
-          <w:sz w:val="20"/>
-          <w:szCs w:val="20"/>
-        </w:rPr>
-        <w:t xml:space="preserve">Defendant is eligible for the Theft Diversion Program. The Defendant’s plea and the Court’s findings are set forth in the chart below. The sentence, including any fines, costs and jail days, is SUSPENDED pending Defendant’s completion of the </w:t>
-      </w:r>
-      <w:r>
-        <w:rPr>
-          <w:rFonts w:ascii="Palatino Linotype" w:hAnsi="Palatino Linotype"/>
-          <w:sz w:val="20"/>
-          <w:szCs w:val="20"/>
-        </w:rPr>
-        <w:t xml:space="preserve">Theft Diversion Program</w:t>
+          <w:sz w:val="20"/>
+          <w:szCs w:val="20"/>
+        </w:rPr>
+        <w:t xml:space="preserve">Marijuana Diversion Program. The Defendant’s plea and the Court’s findings are set forth in the chart below. The sentence, including any fines, costs and jail days, is SUSPENDED pending Defendant’s completion of the </w:t>
+      </w:r>
+      <w:proofErr w:type="gramStart"/>
+      <w:r>
+        <w:rPr>
+          <w:rFonts w:ascii="Palatino Linotype" w:hAnsi="Palatino Linotype"/>
+          <w:sz w:val="20"/>
+          <w:szCs w:val="20"/>
+        </w:rPr>
+        <w:t xml:space="preserve">Marijuana Diversion Program</w:t>
       </w:r>
       <w:r>
         <w:rPr>
@@ -838,7 +824,7 @@
           <w:sz w:val="20"/>
           <w:szCs w:val="20"/>
         </w:rPr>
-        <w:t xml:space="preserve">Theft Diversion Program</w:t>
+        <w:t xml:space="preserve">Marijuana Diversion Program</w:t>
       </w:r>
       <w:r>
         <w:rPr>
@@ -854,8 +840,42 @@
           <w:sz w:val="20"/>
           <w:szCs w:val="20"/>
         </w:rPr>
-        <w:t xml:space="preserve"> and Defendant shall pay fines by May 24, 2022</w:t>
-      </w:r>
+        <w:t xml:space="preserve"> and Defendant shall pay fines by June 07, 2022</w:t>
+      </w:r>
+      <w:r>
+        <w:rPr>
+          <w:rFonts w:ascii="Palatino Linotype" w:hAnsi="Palatino Linotype"/>
+          <w:sz w:val="20"/>
+          <w:szCs w:val="20"/>
+        </w:rPr>
+        <w:t xml:space="preserve"/>
+      </w:r>
+      <w:r>
+        <w:rPr>
+          <w:rFonts w:ascii="Palatino Linotype" w:hAnsi="Palatino Linotype"/>
+          <w:sz w:val="20"/>
+          <w:szCs w:val="20"/>
+        </w:rPr>
+        <w:t xml:space="preserve"> and shall report to jail on June 03, 2022</w:t>
+      </w:r>
+      <w:r>
+        <w:rPr>
+          <w:rFonts w:ascii="Palatino Linotype" w:hAnsi="Palatino Linotype"/>
+          <w:sz w:val="20"/>
+          <w:szCs w:val="20"/>
+        </w:rPr>
+        <w:t xml:space="preserve"> at 7:00 </w:t>
+      </w:r>
+      <w:proofErr w:type="spellStart"/>
+      <w:r>
+        <w:rPr>
+          <w:rFonts w:ascii="Palatino Linotype" w:hAnsi="Palatino Linotype"/>
+          <w:sz w:val="20"/>
+          <w:szCs w:val="20"/>
+        </w:rPr>
+        <w:t>p.m</w:t>
+      </w:r>
+      <w:proofErr w:type="spellEnd"/>
       <w:r>
         <w:rPr>
           <w:rFonts w:ascii="Palatino Linotype" w:hAnsi="Palatino Linotype"/>
@@ -896,7 +916,6 @@
         <w:tblStyle w:val="TableGrid"/>
         <w:tblW w:w="0" w:type="auto"/>
         <w:jc w:val="center"/>
-        <w:tblInd w:w="-381" w:type="dxa"/>
         <w:tblLook w:val="04A0" w:firstRow="1" w:lastRow="0" w:firstColumn="1" w:lastColumn="0" w:noHBand="0" w:noVBand="1"/>
       </w:tblPr>
       <w:tblGrid>
@@ -2039,7 +2058,6 @@
           <w:szCs w:val="20"/>
         </w:rPr>
       </w:pPr>
-      <w:proofErr w:type="gramStart"/>
       <w:r>
         <w:rPr>
           <w:rFonts w:ascii="Palatino Linotype" w:hAnsi="Palatino Linotype"/>
@@ -2048,9 +2066,8 @@
           <w:sz w:val="20"/>
           <w:szCs w:val="20"/>
         </w:rPr>
-        <w:t xml:space="preserve">Fines and Costs.</w:t>
-      </w:r>
-      <w:proofErr w:type="gramEnd"/>
+        <w:t xml:space="preserve">Fines and Costs.  </w:t>
+      </w:r>
       <w:r>
         <w:rPr>
           <w:rFonts w:ascii="Palatino Linotype" w:hAnsi="Palatino Linotype"/>
@@ -2059,84 +2076,91 @@
           <w:sz w:val="20"/>
           <w:szCs w:val="20"/>
         </w:rPr>
-        <w:t xml:space="preserve">  </w:t>
-      </w:r>
-      <w:r>
-        <w:rPr>
-          <w:rFonts w:ascii="Palatino Linotype" w:hAnsi="Palatino Linotype"/>
-          <w:b/>
+        <w:t xml:space="preserve"/>
+      </w:r>
+      <w:r>
+        <w:rPr>
+          <w:rFonts w:ascii="Palatino Linotype" w:hAnsi="Palatino Linotype"/>
           <w:bCs/>
           <w:sz w:val="20"/>
           <w:szCs w:val="20"/>
+          <w:u w:val="single"/>
+        </w:rPr>
+        <w:t xml:space="preserve">Court costs are assessed for the highest degree charge in this</w:t>
+      </w:r>
+      <w:r>
+        <w:rPr>
+          <w:rFonts w:ascii="Palatino Linotype" w:hAnsi="Palatino Linotype"/>
+          <w:bCs/>
+          <w:sz w:val="20"/>
+          <w:szCs w:val="20"/>
+          <w:u w:val="single"/>
+        </w:rPr>
+        <w:t xml:space="preserve"> case</w:t>
+      </w:r>
+      <w:r>
+        <w:rPr>
+          <w:rFonts w:ascii="Palatino Linotype" w:hAnsi="Palatino Linotype"/>
+          <w:sz w:val="20"/>
+          <w:szCs w:val="20"/>
         </w:rPr>
         <w:t xml:space="preserve"/>
       </w:r>
       <w:r>
         <w:rPr>
           <w:rFonts w:ascii="Palatino Linotype" w:hAnsi="Palatino Linotype"/>
+          <w:sz w:val="20"/>
+          <w:szCs w:val="20"/>
+          <w:u w:val="single"/>
+        </w:rPr>
+        <w:t xml:space="preserve">,</w:t>
+      </w:r>
+      <w:r>
+        <w:rPr>
+          <w:rFonts w:ascii="Palatino Linotype" w:hAnsi="Palatino Linotype"/>
+          <w:sz w:val="20"/>
+          <w:szCs w:val="20"/>
+          <w:u w:val="single"/>
+        </w:rPr>
+        <w:t xml:space="preserve"> </w:t>
+      </w:r>
+      <w:r>
+        <w:rPr>
+          <w:rFonts w:ascii="Palatino Linotype" w:hAnsi="Palatino Linotype"/>
+          <w:sz w:val="20"/>
+          <w:szCs w:val="20"/>
+          <w:u w:val="single"/>
+        </w:rPr>
+        <w:t xml:space="preserve">but Defendant does not owe the court costs if he/she successfully completes </w:t>
+      </w:r>
+      <w:r>
+        <w:rPr>
+          <w:rFonts w:ascii="Palatino Linotype" w:hAnsi="Palatino Linotype"/>
+          <w:sz w:val="20"/>
+          <w:szCs w:val="20"/>
+          <w:u w:val="single"/>
+        </w:rPr>
+        <w:t xml:space="preserve">the Marijuana Diversion Program</w:t>
+      </w:r>
+      <w:r>
+        <w:rPr>
+          <w:rFonts w:ascii="Palatino Linotype" w:hAnsi="Palatino Linotype"/>
           <w:bCs/>
           <w:sz w:val="20"/>
           <w:szCs w:val="20"/>
-          <w:u w:val="single"/>
-        </w:rPr>
-        <w:t>Court costs are assessed for the highest degree charge in this</w:t>
-      </w:r>
-      <w:r>
-        <w:rPr>
-          <w:rFonts w:ascii="Palatino Linotype" w:hAnsi="Palatino Linotype"/>
-          <w:bCs/>
-          <w:sz w:val="20"/>
-          <w:szCs w:val="20"/>
-          <w:u w:val="single"/>
-        </w:rPr>
-        <w:t xml:space="preserve"> </w:t>
-      </w:r>
-      <w:proofErr w:type="gramStart"/>
-      <w:r>
-        <w:rPr>
-          <w:rFonts w:ascii="Palatino Linotype" w:hAnsi="Palatino Linotype"/>
-          <w:bCs/>
-          <w:sz w:val="20"/>
-          <w:szCs w:val="20"/>
-          <w:u w:val="single"/>
-        </w:rPr>
-        <w:t>case</w:t>
-      </w:r>
-      <w:r>
-        <w:rPr>
-          <w:rFonts w:ascii="Palatino Linotype" w:hAnsi="Palatino Linotype"/>
-          <w:sz w:val="20"/>
-          <w:szCs w:val="20"/>
-        </w:rPr>
-        <w:t xml:space="preserve"/>
-      </w:r>
-      <w:r>
-        <w:rPr>
-          <w:rFonts w:ascii="Palatino Linotype" w:hAnsi="Palatino Linotype"/>
-          <w:sz w:val="20"/>
-          <w:szCs w:val="20"/>
-          <w:u w:val="single"/>
-        </w:rPr>
-        <w:t>,</w:t>
-      </w:r>
-      <w:r>
-        <w:rPr>
-          <w:rFonts w:ascii="Palatino Linotype" w:hAnsi="Palatino Linotype"/>
-          <w:sz w:val="20"/>
-          <w:szCs w:val="20"/>
-          <w:u w:val="single"/>
-        </w:rPr>
-        <w:t xml:space="preserve"> </w:t>
-      </w:r>
-      <w:r>
-        <w:rPr>
-          <w:rFonts w:ascii="Palatino Linotype" w:hAnsi="Palatino Linotype"/>
-          <w:sz w:val="20"/>
-          <w:szCs w:val="20"/>
-          <w:u w:val="single"/>
-        </w:rPr>
-        <w:t xml:space="preserve">but are not due if diversion is successfully completed</w:t>
-      </w:r>
+        </w:rPr>
+        <w:t xml:space="preserve">. </w:t>
+      </w:r>
+    </w:p>
+    <w:p>
+      <w:pPr>
+        <w:jc w:val="both"/>
+        <w:rPr>
+          <w:rFonts w:ascii="Palatino Linotype" w:hAnsi="Palatino Linotype"/>
+          <w:sz w:val="20"/>
+          <w:szCs w:val="20"/>
+        </w:rPr>
+      </w:pPr>
       <w:r>
         <w:rPr>
           <w:rFonts w:ascii="Palatino Linotype" w:hAnsi="Palatino Linotype"/>
@@ -2198,7 +2222,6 @@
           <w:szCs w:val="20"/>
         </w:rPr>
       </w:pPr>
-      <w:proofErr w:type="gramStart"/>
       <w:r>
         <w:rPr>
           <w:rFonts w:ascii="Palatino Linotype" w:hAnsi="Palatino Linotype"/>
@@ -2207,18 +2230,24 @@
           <w:sz w:val="20"/>
           <w:szCs w:val="20"/>
         </w:rPr>
-        <w:t xml:space="preserve">Proof of Financial Responsibility.</w:t>
-      </w:r>
-      <w:proofErr w:type="gramEnd"/>
-      <w:r>
-        <w:rPr>
-          <w:rFonts w:ascii="Palatino Linotype" w:hAnsi="Palatino Linotype"/>
-          <w:b/>
+        <w:t xml:space="preserve">Proof of Financial Responsibility.  </w:t>
+      </w:r>
+      <w:r>
+        <w:rPr>
+          <w:rFonts w:ascii="Palatino Linotype" w:hAnsi="Palatino Linotype"/>
           <w:bCs/>
           <w:sz w:val="20"/>
           <w:szCs w:val="20"/>
         </w:rPr>
-        <w:t xml:space="preserve">  </w:t>
+        <w:t xml:space="preserve"> </w:t>
+      </w:r>
+      <w:r>
+        <w:rPr>
+          <w:rFonts w:ascii="Palatino Linotype" w:hAnsi="Palatino Linotype"/>
+          <w:sz w:val="20"/>
+          <w:szCs w:val="20"/>
+        </w:rPr>
+        <w:t xml:space="preserve">The Defendant showed proof of financial responsibility at the time of the offense.</w:t>
       </w:r>
       <w:r>
         <w:rPr>
@@ -2227,23 +2256,6 @@
           <w:sz w:val="20"/>
           <w:szCs w:val="20"/>
         </w:rPr>
-        <w:t xml:space="preserve"> </w:t>
-      </w:r>
-      <w:r>
-        <w:rPr>
-          <w:rFonts w:ascii="Palatino Linotype" w:hAnsi="Palatino Linotype"/>
-          <w:sz w:val="20"/>
-          <w:szCs w:val="20"/>
-        </w:rPr>
-        <w:t xml:space="preserve">The Defendant showed proof of financial responsibility at the time of the offense.</w:t>
-      </w:r>
-      <w:r>
-        <w:rPr>
-          <w:rFonts w:ascii="Palatino Linotype" w:hAnsi="Palatino Linotype"/>
-          <w:bCs/>
-          <w:sz w:val="20"/>
-          <w:szCs w:val="20"/>
-        </w:rPr>
         <w:t xml:space="preserve"/>
       </w:r>
       <w:r>
@@ -2285,53 +2297,6 @@
           <w:szCs w:val="20"/>
         </w:rPr>
         <w:t xml:space="preserve"/>
-      </w:r>
-      <w:r>
-        <w:rPr>
-          <w:rFonts w:ascii="Palatino Linotype" w:hAnsi="Palatino Linotype"/>
-          <w:sz w:val="20"/>
-          <w:szCs w:val="20"/>
-        </w:rPr>
-        <w:t xml:space="preserve"/>
-      </w:r>
-      <w:r>
-        <w:rPr>
-          <w:rFonts w:ascii="Palatino Linotype" w:hAnsi="Palatino Linotype"/>
-          <w:sz w:val="20"/>
-          <w:szCs w:val="20"/>
-        </w:rPr>
-        <w:t xml:space="preserve"/>
-        <w:br/>
-        <w:t xml:space="preserve"/>
-      </w:r>
-    </w:p>
-    <w:p>
-      <w:pPr>
-        <w:jc w:val="both"/>
-        <w:rPr>
-          <w:rFonts w:ascii="Palatino Linotype" w:hAnsi="Palatino Linotype"/>
-          <w:sz w:val="20"/>
-          <w:szCs w:val="20"/>
-        </w:rPr>
-      </w:pPr>
-      <w:proofErr w:type="gramStart"/>
-      <w:r>
-        <w:rPr>
-          <w:rFonts w:ascii="Palatino Linotype" w:hAnsi="Palatino Linotype"/>
-          <w:b/>
-          <w:sz w:val="20"/>
-          <w:szCs w:val="20"/>
-        </w:rPr>
-        <w:t xml:space="preserve">Victim Notification.</w:t>
-      </w:r>
-      <w:proofErr w:type="gramEnd"/>
-      <w:r>
-        <w:rPr>
-          <w:rFonts w:ascii="Palatino Linotype" w:hAnsi="Palatino Linotype"/>
-          <w:sz w:val="20"/>
-          <w:szCs w:val="20"/>
-        </w:rPr>
-        <w:t xml:space="preserve"> The Clerk shall serve notice on the victim of the right to apply for reparation pursuant to R.C. 2743.51-72. </w:t>
       </w:r>
       <w:r>
         <w:rPr>
@@ -2469,7 +2434,7 @@
           <w:sz w:val="20"/>
           <w:szCs w:val="20"/>
         </w:rPr>
-        <w:t>____________________________________</w:t>
+        <w:t xml:space="preserve">____________________________________</w:t>
       </w:r>
     </w:p>
     <w:p>
@@ -2502,6 +2467,7 @@
         </w:rPr>
         <w:tab/>
       </w:r>
+      <w:proofErr w:type="gramStart"/>
       <w:r>
         <w:rPr>
           <w:rFonts w:ascii="Palatino Linotype" w:hAnsi="Palatino Linotype"/>
@@ -2628,7 +2594,7 @@
           <w:sz w:val="16"/>
           <w:szCs w:val="16"/>
         </w:rPr>
-        <w:t xml:space="preserve">Prosecutor’s Office: PS     OM     EM; </w:t>
+        <w:t>Prosecutor’s Office: PS     OM     EM;</w:t>
       </w:r>
       <w:r>
         <w:rPr>
@@ -2636,8 +2602,7 @@
           <w:sz w:val="16"/>
           <w:szCs w:val="16"/>
         </w:rPr>
-        <w:tab/>
-        <w:t>Defendant’s Attorney: PS     OM     EM;</w:t>
+        <w:t xml:space="preserve"> </w:t>
       </w:r>
       <w:r>
         <w:rPr>
@@ -2645,7 +2610,24 @@
           <w:sz w:val="16"/>
           <w:szCs w:val="16"/>
         </w:rPr>
-        <w:tab/>
+        <w:t xml:space="preserve">Defendant’s Attorney: PS     OM     EM;</w:t>
+      </w:r>
+      <w:r>
+        <w:rPr>
+          <w:rFonts w:ascii="Palatino Linotype" w:hAnsi="Palatino Linotype"/>
+          <w:sz w:val="16"/>
+          <w:szCs w:val="16"/>
+        </w:rPr>
+        <w:t xml:space="preserve"> </w:t>
+      </w:r>
+      <w:proofErr w:type="gramStart"/>
+      <w:r>
+        <w:rPr>
+          <w:rFonts w:ascii="Palatino Linotype" w:hAnsi="Palatino Linotype"/>
+          <w:sz w:val="16"/>
+          <w:szCs w:val="16"/>
+        </w:rPr>
+        <w:t xml:space="preserve">CHAYANNA COLON: PS     OM     EM</w:t>
       </w:r>
     </w:p>
     <w:p>
@@ -2666,46 +2648,16 @@
           <w:rFonts w:ascii="Palatino Linotype" w:hAnsi="Palatino Linotype"/>
           <w:sz w:val="16"/>
           <w:szCs w:val="16"/>
-          <w:u w:val="single"/>
-        </w:rPr>
-      </w:pPr>
-      <w:r>
-        <w:rPr>
-          <w:rFonts w:ascii="Palatino Linotype" w:hAnsi="Palatino Linotype"/>
-          <w:sz w:val="16"/>
-          <w:szCs w:val="16"/>
-        </w:rPr>
-        <w:t xml:space="preserve">CHAYANNA COLON: PS     OM     EM</w:t>
-      </w:r>
-    </w:p>
-    <w:p>
-      <w:pPr>
-        <w:tabs>
-          <w:tab w:val="left" w:pos="-1080"/>
-          <w:tab w:val="left" w:pos="-720"/>
-          <w:tab w:val="left" w:pos="0"/>
-          <w:tab w:val="left" w:pos="720"/>
-          <w:tab w:val="left" w:pos="1440"/>
-          <w:tab w:val="left" w:pos="2160"/>
-          <w:tab w:val="left" w:pos="2880"/>
-          <w:tab w:val="left" w:pos="3600"/>
-          <w:tab w:val="left" w:pos="4320"/>
-          <w:tab w:val="left" w:pos="4680"/>
-        </w:tabs>
-        <w:rPr>
-          <w:rFonts w:ascii="Palatino Linotype" w:hAnsi="Palatino Linotype"/>
-          <w:sz w:val="16"/>
-          <w:szCs w:val="16"/>
         </w:rPr>
       </w:pPr>
     </w:p>
     <w:sectPr>
-      <w:headerReference w:type="even" r:id="rId8"/>
-      <w:headerReference w:type="default" r:id="rId9"/>
-      <w:footerReference w:type="even" r:id="rId10"/>
-      <w:footerReference w:type="default" r:id="rId11"/>
-      <w:headerReference w:type="first" r:id="rId12"/>
-      <w:footerReference w:type="first" r:id="rId13"/>
+      <w:headerReference w:type="even" r:id="rId7"/>
+      <w:headerReference w:type="default" r:id="rId8"/>
+      <w:footerReference w:type="even" r:id="rId9"/>
+      <w:footerReference w:type="default" r:id="rId10"/>
+      <w:headerReference w:type="first" r:id="rId11"/>
+      <w:footerReference w:type="first" r:id="rId12"/>
       <w:pgSz w:w="12240" w:h="15840"/>
       <w:pgMar w:top="1440" w:right="1080" w:bottom="1440" w:left="1080" w:header="720" w:footer="720" w:gutter="0"/>
       <w:cols w:space="720"/>
@@ -2717,7 +2669,7 @@
 </file>
 
 <file path=word/endnotes.xml><?xml version="1.0" encoding="utf-8"?>
-<w:endnotes xmlns:wpc="http://schemas.microsoft.com/office/word/2010/wordprocessingCanvas" xmlns:mc="http://schemas.openxmlformats.org/markup-compatibility/2006" xmlns:o="urn:schemas-microsoft-com:office:office" xmlns:r="http://schemas.openxmlformats.org/officeDocument/2006/relationships" xmlns:m="http://schemas.openxmlformats.org/officeDocument/2006/math" xmlns:v="urn:schemas-microsoft-com:vml" xmlns:wp14="http://schemas.microsoft.com/office/word/2010/wordprocessingDrawing" xmlns:wp="http://schemas.openxmlformats.org/drawingml/2006/wordprocessingDrawing" xmlns:w10="urn:schemas-microsoft-com:office:word" xmlns:w="http://schemas.openxmlformats.org/wordprocessingml/2006/main" xmlns:w14="http://schemas.microsoft.com/office/word/2010/wordml" xmlns:wpg="http://schemas.microsoft.com/office/word/2010/wordprocessingGroup" xmlns:wpi="http://schemas.microsoft.com/office/word/2010/wordprocessingInk" xmlns:wne="http://schemas.microsoft.com/office/word/2006/wordml" xmlns:wps="http://schemas.microsoft.com/office/word/2010/wordprocessingShape" mc:Ignorable="w14 wp14">
+<w:endnotes xmlns:wpc="http://schemas.microsoft.com/office/word/2010/wordprocessingCanvas" xmlns:cx="http://schemas.microsoft.com/office/drawing/2014/chartex" xmlns:cx1="http://schemas.microsoft.com/office/drawing/2015/9/8/chartex" xmlns:cx2="http://schemas.microsoft.com/office/drawing/2015/10/21/chartex" xmlns:cx3="http://schemas.microsoft.com/office/drawing/2016/5/9/chartex" xmlns:cx4="http://schemas.microsoft.com/office/drawing/2016/5/10/chartex" xmlns:cx5="http://schemas.microsoft.com/office/drawing/2016/5/11/chartex" xmlns:cx6="http://schemas.microsoft.com/office/drawing/2016/5/12/chartex" xmlns:cx7="http://schemas.microsoft.com/office/drawing/2016/5/13/chartex" xmlns:cx8="http://schemas.microsoft.com/office/drawing/2016/5/14/chartex" xmlns:mc="http://schemas.openxmlformats.org/markup-compatibility/2006" xmlns:aink="http://schemas.microsoft.com/office/drawing/2016/ink" xmlns:am3d="http://schemas.microsoft.com/office/drawing/2017/model3d" xmlns:o="urn:schemas-microsoft-com:office:office" xmlns:r="http://schemas.openxmlformats.org/officeDocument/2006/relationships" xmlns:m="http://schemas.openxmlformats.org/officeDocument/2006/math" xmlns:v="urn:schemas-microsoft-com:vml" xmlns:wp14="http://schemas.microsoft.com/office/word/2010/wordprocessingDrawing" xmlns:wp="http://schemas.openxmlformats.org/drawingml/2006/wordprocessingDrawing" xmlns:w10="urn:schemas-microsoft-com:office:word" xmlns:w="http://schemas.openxmlformats.org/wordprocessingml/2006/main" xmlns:w14="http://schemas.microsoft.com/office/word/2010/wordml" xmlns:w15="http://schemas.microsoft.com/office/word/2012/wordml" xmlns:w16cex="http://schemas.microsoft.com/office/word/2018/wordml/cex" xmlns:w16cid="http://schemas.microsoft.com/office/word/2016/wordml/cid" xmlns:w16="http://schemas.microsoft.com/office/word/2018/wordml" xmlns:w16sdtdh="http://schemas.microsoft.com/office/word/2020/wordml/sdtdatahash" xmlns:w16se="http://schemas.microsoft.com/office/word/2015/wordml/symex" xmlns:wpg="http://schemas.microsoft.com/office/word/2010/wordprocessingGroup" xmlns:wpi="http://schemas.microsoft.com/office/word/2010/wordprocessingInk" xmlns:wne="http://schemas.microsoft.com/office/word/2006/wordml" xmlns:wps="http://schemas.microsoft.com/office/word/2010/wordprocessingShape" mc:Ignorable="w14 w15 w16se w16cid w16 w16cex w16sdtdh wp14">
   <w:endnote w:type="separator" w:id="-1">
     <w:p>
       <w:r>
@@ -2736,7 +2688,7 @@
 </file>
 
 <file path=word/footer1.xml><?xml version="1.0" encoding="utf-8"?>
-<w:ftr xmlns:wpc="http://schemas.microsoft.com/office/word/2010/wordprocessingCanvas" xmlns:mc="http://schemas.openxmlformats.org/markup-compatibility/2006" xmlns:o="urn:schemas-microsoft-com:office:office" xmlns:r="http://schemas.openxmlformats.org/officeDocument/2006/relationships" xmlns:m="http://schemas.openxmlformats.org/officeDocument/2006/math" xmlns:v="urn:schemas-microsoft-com:vml" xmlns:wp14="http://schemas.microsoft.com/office/word/2010/wordprocessingDrawing" xmlns:wp="http://schemas.openxmlformats.org/drawingml/2006/wordprocessingDrawing" xmlns:w10="urn:schemas-microsoft-com:office:word" xmlns:w="http://schemas.openxmlformats.org/wordprocessingml/2006/main" xmlns:w14="http://schemas.microsoft.com/office/word/2010/wordml" xmlns:wpg="http://schemas.microsoft.com/office/word/2010/wordprocessingGroup" xmlns:wpi="http://schemas.microsoft.com/office/word/2010/wordprocessingInk" xmlns:wne="http://schemas.microsoft.com/office/word/2006/wordml" xmlns:wps="http://schemas.microsoft.com/office/word/2010/wordprocessingShape" mc:Ignorable="w14 wp14">
+<w:ftr xmlns:wpc="http://schemas.microsoft.com/office/word/2010/wordprocessingCanvas" xmlns:cx="http://schemas.microsoft.com/office/drawing/2014/chartex" xmlns:cx1="http://schemas.microsoft.com/office/drawing/2015/9/8/chartex" xmlns:cx2="http://schemas.microsoft.com/office/drawing/2015/10/21/chartex" xmlns:cx3="http://schemas.microsoft.com/office/drawing/2016/5/9/chartex" xmlns:cx4="http://schemas.microsoft.com/office/drawing/2016/5/10/chartex" xmlns:cx5="http://schemas.microsoft.com/office/drawing/2016/5/11/chartex" xmlns:cx6="http://schemas.microsoft.com/office/drawing/2016/5/12/chartex" xmlns:cx7="http://schemas.microsoft.com/office/drawing/2016/5/13/chartex" xmlns:cx8="http://schemas.microsoft.com/office/drawing/2016/5/14/chartex" xmlns:mc="http://schemas.openxmlformats.org/markup-compatibility/2006" xmlns:aink="http://schemas.microsoft.com/office/drawing/2016/ink" xmlns:am3d="http://schemas.microsoft.com/office/drawing/2017/model3d" xmlns:o="urn:schemas-microsoft-com:office:office" xmlns:r="http://schemas.openxmlformats.org/officeDocument/2006/relationships" xmlns:m="http://schemas.openxmlformats.org/officeDocument/2006/math" xmlns:v="urn:schemas-microsoft-com:vml" xmlns:wp14="http://schemas.microsoft.com/office/word/2010/wordprocessingDrawing" xmlns:wp="http://schemas.openxmlformats.org/drawingml/2006/wordprocessingDrawing" xmlns:w10="urn:schemas-microsoft-com:office:word" xmlns:w="http://schemas.openxmlformats.org/wordprocessingml/2006/main" xmlns:w14="http://schemas.microsoft.com/office/word/2010/wordml" xmlns:w15="http://schemas.microsoft.com/office/word/2012/wordml" xmlns:w16cex="http://schemas.microsoft.com/office/word/2018/wordml/cex" xmlns:w16cid="http://schemas.microsoft.com/office/word/2016/wordml/cid" xmlns:w16="http://schemas.microsoft.com/office/word/2018/wordml" xmlns:w16sdtdh="http://schemas.microsoft.com/office/word/2020/wordml/sdtdatahash" xmlns:w16se="http://schemas.microsoft.com/office/word/2015/wordml/symex" xmlns:wpg="http://schemas.microsoft.com/office/word/2010/wordprocessingGroup" xmlns:wpi="http://schemas.microsoft.com/office/word/2010/wordprocessingInk" xmlns:wne="http://schemas.microsoft.com/office/word/2006/wordml" xmlns:wps="http://schemas.microsoft.com/office/word/2010/wordprocessingShape" mc:Ignorable="w14 w15 w16se w16cid w16 w16cex w16sdtdh wp14">
   <w:p>
     <w:pPr>
       <w:pStyle w:val="Footer"/>
@@ -2746,7 +2698,7 @@
 </file>
 
 <file path=word/footer2.xml><?xml version="1.0" encoding="utf-8"?>
-<w:ftr xmlns:wpc="http://schemas.microsoft.com/office/word/2010/wordprocessingCanvas" xmlns:mc="http://schemas.openxmlformats.org/markup-compatibility/2006" xmlns:o="urn:schemas-microsoft-com:office:office" xmlns:r="http://schemas.openxmlformats.org/officeDocument/2006/relationships" xmlns:m="http://schemas.openxmlformats.org/officeDocument/2006/math" xmlns:v="urn:schemas-microsoft-com:vml" xmlns:wp14="http://schemas.microsoft.com/office/word/2010/wordprocessingDrawing" xmlns:wp="http://schemas.openxmlformats.org/drawingml/2006/wordprocessingDrawing" xmlns:w10="urn:schemas-microsoft-com:office:word" xmlns:w="http://schemas.openxmlformats.org/wordprocessingml/2006/main" xmlns:w14="http://schemas.microsoft.com/office/word/2010/wordml" xmlns:wpg="http://schemas.microsoft.com/office/word/2010/wordprocessingGroup" xmlns:wpi="http://schemas.microsoft.com/office/word/2010/wordprocessingInk" xmlns:wne="http://schemas.microsoft.com/office/word/2006/wordml" xmlns:wps="http://schemas.microsoft.com/office/word/2010/wordprocessingShape" mc:Ignorable="w14 wp14">
+<w:ftr xmlns:wpc="http://schemas.microsoft.com/office/word/2010/wordprocessingCanvas" xmlns:cx="http://schemas.microsoft.com/office/drawing/2014/chartex" xmlns:cx1="http://schemas.microsoft.com/office/drawing/2015/9/8/chartex" xmlns:cx2="http://schemas.microsoft.com/office/drawing/2015/10/21/chartex" xmlns:cx3="http://schemas.microsoft.com/office/drawing/2016/5/9/chartex" xmlns:cx4="http://schemas.microsoft.com/office/drawing/2016/5/10/chartex" xmlns:cx5="http://schemas.microsoft.com/office/drawing/2016/5/11/chartex" xmlns:cx6="http://schemas.microsoft.com/office/drawing/2016/5/12/chartex" xmlns:cx7="http://schemas.microsoft.com/office/drawing/2016/5/13/chartex" xmlns:cx8="http://schemas.microsoft.com/office/drawing/2016/5/14/chartex" xmlns:mc="http://schemas.openxmlformats.org/markup-compatibility/2006" xmlns:aink="http://schemas.microsoft.com/office/drawing/2016/ink" xmlns:am3d="http://schemas.microsoft.com/office/drawing/2017/model3d" xmlns:o="urn:schemas-microsoft-com:office:office" xmlns:r="http://schemas.openxmlformats.org/officeDocument/2006/relationships" xmlns:m="http://schemas.openxmlformats.org/officeDocument/2006/math" xmlns:v="urn:schemas-microsoft-com:vml" xmlns:wp14="http://schemas.microsoft.com/office/word/2010/wordprocessingDrawing" xmlns:wp="http://schemas.openxmlformats.org/drawingml/2006/wordprocessingDrawing" xmlns:w10="urn:schemas-microsoft-com:office:word" xmlns:w="http://schemas.openxmlformats.org/wordprocessingml/2006/main" xmlns:w14="http://schemas.microsoft.com/office/word/2010/wordml" xmlns:w15="http://schemas.microsoft.com/office/word/2012/wordml" xmlns:w16cex="http://schemas.microsoft.com/office/word/2018/wordml/cex" xmlns:w16cid="http://schemas.microsoft.com/office/word/2016/wordml/cid" xmlns:w16="http://schemas.microsoft.com/office/word/2018/wordml" xmlns:w16sdtdh="http://schemas.microsoft.com/office/word/2020/wordml/sdtdatahash" xmlns:w16se="http://schemas.microsoft.com/office/word/2015/wordml/symex" xmlns:wpg="http://schemas.microsoft.com/office/word/2010/wordprocessingGroup" xmlns:wpi="http://schemas.microsoft.com/office/word/2010/wordprocessingInk" xmlns:wne="http://schemas.microsoft.com/office/word/2006/wordml" xmlns:wps="http://schemas.microsoft.com/office/word/2010/wordprocessingShape" mc:Ignorable="w14 w15 w16se w16cid w16 w16cex w16sdtdh wp14">
   <w:sdt>
     <w:sdtPr>
       <w:rPr>
@@ -2943,7 +2895,7 @@
 </file>
 
 <file path=word/footer3.xml><?xml version="1.0" encoding="utf-8"?>
-<w:ftr xmlns:wpc="http://schemas.microsoft.com/office/word/2010/wordprocessingCanvas" xmlns:mc="http://schemas.openxmlformats.org/markup-compatibility/2006" xmlns:o="urn:schemas-microsoft-com:office:office" xmlns:r="http://schemas.openxmlformats.org/officeDocument/2006/relationships" xmlns:m="http://schemas.openxmlformats.org/officeDocument/2006/math" xmlns:v="urn:schemas-microsoft-com:vml" xmlns:wp14="http://schemas.microsoft.com/office/word/2010/wordprocessingDrawing" xmlns:wp="http://schemas.openxmlformats.org/drawingml/2006/wordprocessingDrawing" xmlns:w10="urn:schemas-microsoft-com:office:word" xmlns:w="http://schemas.openxmlformats.org/wordprocessingml/2006/main" xmlns:w14="http://schemas.microsoft.com/office/word/2010/wordml" xmlns:wpg="http://schemas.microsoft.com/office/word/2010/wordprocessingGroup" xmlns:wpi="http://schemas.microsoft.com/office/word/2010/wordprocessingInk" xmlns:wne="http://schemas.microsoft.com/office/word/2006/wordml" xmlns:wps="http://schemas.microsoft.com/office/word/2010/wordprocessingShape" mc:Ignorable="w14 wp14">
+<w:ftr xmlns:wpc="http://schemas.microsoft.com/office/word/2010/wordprocessingCanvas" xmlns:cx="http://schemas.microsoft.com/office/drawing/2014/chartex" xmlns:cx1="http://schemas.microsoft.com/office/drawing/2015/9/8/chartex" xmlns:cx2="http://schemas.microsoft.com/office/drawing/2015/10/21/chartex" xmlns:cx3="http://schemas.microsoft.com/office/drawing/2016/5/9/chartex" xmlns:cx4="http://schemas.microsoft.com/office/drawing/2016/5/10/chartex" xmlns:cx5="http://schemas.microsoft.com/office/drawing/2016/5/11/chartex" xmlns:cx6="http://schemas.microsoft.com/office/drawing/2016/5/12/chartex" xmlns:cx7="http://schemas.microsoft.com/office/drawing/2016/5/13/chartex" xmlns:cx8="http://schemas.microsoft.com/office/drawing/2016/5/14/chartex" xmlns:mc="http://schemas.openxmlformats.org/markup-compatibility/2006" xmlns:aink="http://schemas.microsoft.com/office/drawing/2016/ink" xmlns:am3d="http://schemas.microsoft.com/office/drawing/2017/model3d" xmlns:o="urn:schemas-microsoft-com:office:office" xmlns:r="http://schemas.openxmlformats.org/officeDocument/2006/relationships" xmlns:m="http://schemas.openxmlformats.org/officeDocument/2006/math" xmlns:v="urn:schemas-microsoft-com:vml" xmlns:wp14="http://schemas.microsoft.com/office/word/2010/wordprocessingDrawing" xmlns:wp="http://schemas.openxmlformats.org/drawingml/2006/wordprocessingDrawing" xmlns:w10="urn:schemas-microsoft-com:office:word" xmlns:w="http://schemas.openxmlformats.org/wordprocessingml/2006/main" xmlns:w14="http://schemas.microsoft.com/office/word/2010/wordml" xmlns:w15="http://schemas.microsoft.com/office/word/2012/wordml" xmlns:w16cex="http://schemas.microsoft.com/office/word/2018/wordml/cex" xmlns:w16cid="http://schemas.microsoft.com/office/word/2016/wordml/cid" xmlns:w16="http://schemas.microsoft.com/office/word/2018/wordml" xmlns:w16sdtdh="http://schemas.microsoft.com/office/word/2020/wordml/sdtdatahash" xmlns:w16se="http://schemas.microsoft.com/office/word/2015/wordml/symex" xmlns:wpg="http://schemas.microsoft.com/office/word/2010/wordprocessingGroup" xmlns:wpi="http://schemas.microsoft.com/office/word/2010/wordprocessingInk" xmlns:wne="http://schemas.microsoft.com/office/word/2006/wordml" xmlns:wps="http://schemas.microsoft.com/office/word/2010/wordprocessingShape" mc:Ignorable="w14 w15 w16se w16cid w16 w16cex w16sdtdh wp14">
   <w:p>
     <w:pPr>
       <w:pStyle w:val="Footer"/>
@@ -2953,7 +2905,7 @@
 </file>
 
 <file path=word/footnotes.xml><?xml version="1.0" encoding="utf-8"?>
-<w:footnotes xmlns:wpc="http://schemas.microsoft.com/office/word/2010/wordprocessingCanvas" xmlns:mc="http://schemas.openxmlformats.org/markup-compatibility/2006" xmlns:o="urn:schemas-microsoft-com:office:office" xmlns:r="http://schemas.openxmlformats.org/officeDocument/2006/relationships" xmlns:m="http://schemas.openxmlformats.org/officeDocument/2006/math" xmlns:v="urn:schemas-microsoft-com:vml" xmlns:wp14="http://schemas.microsoft.com/office/word/2010/wordprocessingDrawing" xmlns:wp="http://schemas.openxmlformats.org/drawingml/2006/wordprocessingDrawing" xmlns:w10="urn:schemas-microsoft-com:office:word" xmlns:w="http://schemas.openxmlformats.org/wordprocessingml/2006/main" xmlns:w14="http://schemas.microsoft.com/office/word/2010/wordml" xmlns:wpg="http://schemas.microsoft.com/office/word/2010/wordprocessingGroup" xmlns:wpi="http://schemas.microsoft.com/office/word/2010/wordprocessingInk" xmlns:wne="http://schemas.microsoft.com/office/word/2006/wordml" xmlns:wps="http://schemas.microsoft.com/office/word/2010/wordprocessingShape" mc:Ignorable="w14 wp14">
+<w:footnotes xmlns:wpc="http://schemas.microsoft.com/office/word/2010/wordprocessingCanvas" xmlns:cx="http://schemas.microsoft.com/office/drawing/2014/chartex" xmlns:cx1="http://schemas.microsoft.com/office/drawing/2015/9/8/chartex" xmlns:cx2="http://schemas.microsoft.com/office/drawing/2015/10/21/chartex" xmlns:cx3="http://schemas.microsoft.com/office/drawing/2016/5/9/chartex" xmlns:cx4="http://schemas.microsoft.com/office/drawing/2016/5/10/chartex" xmlns:cx5="http://schemas.microsoft.com/office/drawing/2016/5/11/chartex" xmlns:cx6="http://schemas.microsoft.com/office/drawing/2016/5/12/chartex" xmlns:cx7="http://schemas.microsoft.com/office/drawing/2016/5/13/chartex" xmlns:cx8="http://schemas.microsoft.com/office/drawing/2016/5/14/chartex" xmlns:mc="http://schemas.openxmlformats.org/markup-compatibility/2006" xmlns:aink="http://schemas.microsoft.com/office/drawing/2016/ink" xmlns:am3d="http://schemas.microsoft.com/office/drawing/2017/model3d" xmlns:o="urn:schemas-microsoft-com:office:office" xmlns:r="http://schemas.openxmlformats.org/officeDocument/2006/relationships" xmlns:m="http://schemas.openxmlformats.org/officeDocument/2006/math" xmlns:v="urn:schemas-microsoft-com:vml" xmlns:wp14="http://schemas.microsoft.com/office/word/2010/wordprocessingDrawing" xmlns:wp="http://schemas.openxmlformats.org/drawingml/2006/wordprocessingDrawing" xmlns:w10="urn:schemas-microsoft-com:office:word" xmlns:w="http://schemas.openxmlformats.org/wordprocessingml/2006/main" xmlns:w14="http://schemas.microsoft.com/office/word/2010/wordml" xmlns:w15="http://schemas.microsoft.com/office/word/2012/wordml" xmlns:w16cex="http://schemas.microsoft.com/office/word/2018/wordml/cex" xmlns:w16cid="http://schemas.microsoft.com/office/word/2016/wordml/cid" xmlns:w16="http://schemas.microsoft.com/office/word/2018/wordml" xmlns:w16sdtdh="http://schemas.microsoft.com/office/word/2020/wordml/sdtdatahash" xmlns:w16se="http://schemas.microsoft.com/office/word/2015/wordml/symex" xmlns:wpg="http://schemas.microsoft.com/office/word/2010/wordprocessingGroup" xmlns:wpi="http://schemas.microsoft.com/office/word/2010/wordprocessingInk" xmlns:wne="http://schemas.microsoft.com/office/word/2006/wordml" xmlns:wps="http://schemas.microsoft.com/office/word/2010/wordprocessingShape" mc:Ignorable="w14 w15 w16se w16cid w16 w16cex w16sdtdh wp14">
   <w:footnote w:type="separator" w:id="-1">
     <w:p>
       <w:r>
@@ -2972,7 +2924,7 @@
 </file>
 
 <file path=word/header1.xml><?xml version="1.0" encoding="utf-8"?>
-<w:hdr xmlns:wpc="http://schemas.microsoft.com/office/word/2010/wordprocessingCanvas" xmlns:mc="http://schemas.openxmlformats.org/markup-compatibility/2006" xmlns:o="urn:schemas-microsoft-com:office:office" xmlns:r="http://schemas.openxmlformats.org/officeDocument/2006/relationships" xmlns:m="http://schemas.openxmlformats.org/officeDocument/2006/math" xmlns:v="urn:schemas-microsoft-com:vml" xmlns:wp14="http://schemas.microsoft.com/office/word/2010/wordprocessingDrawing" xmlns:wp="http://schemas.openxmlformats.org/drawingml/2006/wordprocessingDrawing" xmlns:w10="urn:schemas-microsoft-com:office:word" xmlns:w="http://schemas.openxmlformats.org/wordprocessingml/2006/main" xmlns:w14="http://schemas.microsoft.com/office/word/2010/wordml" xmlns:wpg="http://schemas.microsoft.com/office/word/2010/wordprocessingGroup" xmlns:wpi="http://schemas.microsoft.com/office/word/2010/wordprocessingInk" xmlns:wne="http://schemas.microsoft.com/office/word/2006/wordml" xmlns:wps="http://schemas.microsoft.com/office/word/2010/wordprocessingShape" mc:Ignorable="w14 wp14">
+<w:hdr xmlns:wpc="http://schemas.microsoft.com/office/word/2010/wordprocessingCanvas" xmlns:cx="http://schemas.microsoft.com/office/drawing/2014/chartex" xmlns:cx1="http://schemas.microsoft.com/office/drawing/2015/9/8/chartex" xmlns:cx2="http://schemas.microsoft.com/office/drawing/2015/10/21/chartex" xmlns:cx3="http://schemas.microsoft.com/office/drawing/2016/5/9/chartex" xmlns:cx4="http://schemas.microsoft.com/office/drawing/2016/5/10/chartex" xmlns:cx5="http://schemas.microsoft.com/office/drawing/2016/5/11/chartex" xmlns:cx6="http://schemas.microsoft.com/office/drawing/2016/5/12/chartex" xmlns:cx7="http://schemas.microsoft.com/office/drawing/2016/5/13/chartex" xmlns:cx8="http://schemas.microsoft.com/office/drawing/2016/5/14/chartex" xmlns:mc="http://schemas.openxmlformats.org/markup-compatibility/2006" xmlns:aink="http://schemas.microsoft.com/office/drawing/2016/ink" xmlns:am3d="http://schemas.microsoft.com/office/drawing/2017/model3d" xmlns:o="urn:schemas-microsoft-com:office:office" xmlns:r="http://schemas.openxmlformats.org/officeDocument/2006/relationships" xmlns:m="http://schemas.openxmlformats.org/officeDocument/2006/math" xmlns:v="urn:schemas-microsoft-com:vml" xmlns:wp14="http://schemas.microsoft.com/office/word/2010/wordprocessingDrawing" xmlns:wp="http://schemas.openxmlformats.org/drawingml/2006/wordprocessingDrawing" xmlns:w10="urn:schemas-microsoft-com:office:word" xmlns:w="http://schemas.openxmlformats.org/wordprocessingml/2006/main" xmlns:w14="http://schemas.microsoft.com/office/word/2010/wordml" xmlns:w15="http://schemas.microsoft.com/office/word/2012/wordml" xmlns:w16cex="http://schemas.microsoft.com/office/word/2018/wordml/cex" xmlns:w16cid="http://schemas.microsoft.com/office/word/2016/wordml/cid" xmlns:w16="http://schemas.microsoft.com/office/word/2018/wordml" xmlns:w16sdtdh="http://schemas.microsoft.com/office/word/2020/wordml/sdtdatahash" xmlns:w16se="http://schemas.microsoft.com/office/word/2015/wordml/symex" xmlns:wpg="http://schemas.microsoft.com/office/word/2010/wordprocessingGroup" xmlns:wpi="http://schemas.microsoft.com/office/word/2010/wordprocessingInk" xmlns:wne="http://schemas.microsoft.com/office/word/2006/wordml" xmlns:wps="http://schemas.microsoft.com/office/word/2010/wordprocessingShape" mc:Ignorable="w14 w15 w16se w16cid w16 w16cex w16sdtdh wp14">
   <w:p>
     <w:pPr>
       <w:pStyle w:val="Header"/>
@@ -2982,7 +2934,7 @@
 </file>
 
 <file path=word/header2.xml><?xml version="1.0" encoding="utf-8"?>
-<w:hdr xmlns:wpc="http://schemas.microsoft.com/office/word/2010/wordprocessingCanvas" xmlns:mc="http://schemas.openxmlformats.org/markup-compatibility/2006" xmlns:o="urn:schemas-microsoft-com:office:office" xmlns:r="http://schemas.openxmlformats.org/officeDocument/2006/relationships" xmlns:m="http://schemas.openxmlformats.org/officeDocument/2006/math" xmlns:v="urn:schemas-microsoft-com:vml" xmlns:wp14="http://schemas.microsoft.com/office/word/2010/wordprocessingDrawing" xmlns:wp="http://schemas.openxmlformats.org/drawingml/2006/wordprocessingDrawing" xmlns:w10="urn:schemas-microsoft-com:office:word" xmlns:w="http://schemas.openxmlformats.org/wordprocessingml/2006/main" xmlns:w14="http://schemas.microsoft.com/office/word/2010/wordml" xmlns:wpg="http://schemas.microsoft.com/office/word/2010/wordprocessingGroup" xmlns:wpi="http://schemas.microsoft.com/office/word/2010/wordprocessingInk" xmlns:wne="http://schemas.microsoft.com/office/word/2006/wordml" xmlns:wps="http://schemas.microsoft.com/office/word/2010/wordprocessingShape" mc:Ignorable="w14 wp14">
+<w:hdr xmlns:wpc="http://schemas.microsoft.com/office/word/2010/wordprocessingCanvas" xmlns:cx="http://schemas.microsoft.com/office/drawing/2014/chartex" xmlns:cx1="http://schemas.microsoft.com/office/drawing/2015/9/8/chartex" xmlns:cx2="http://schemas.microsoft.com/office/drawing/2015/10/21/chartex" xmlns:cx3="http://schemas.microsoft.com/office/drawing/2016/5/9/chartex" xmlns:cx4="http://schemas.microsoft.com/office/drawing/2016/5/10/chartex" xmlns:cx5="http://schemas.microsoft.com/office/drawing/2016/5/11/chartex" xmlns:cx6="http://schemas.microsoft.com/office/drawing/2016/5/12/chartex" xmlns:cx7="http://schemas.microsoft.com/office/drawing/2016/5/13/chartex" xmlns:cx8="http://schemas.microsoft.com/office/drawing/2016/5/14/chartex" xmlns:mc="http://schemas.openxmlformats.org/markup-compatibility/2006" xmlns:aink="http://schemas.microsoft.com/office/drawing/2016/ink" xmlns:am3d="http://schemas.microsoft.com/office/drawing/2017/model3d" xmlns:o="urn:schemas-microsoft-com:office:office" xmlns:r="http://schemas.openxmlformats.org/officeDocument/2006/relationships" xmlns:m="http://schemas.openxmlformats.org/officeDocument/2006/math" xmlns:v="urn:schemas-microsoft-com:vml" xmlns:wp14="http://schemas.microsoft.com/office/word/2010/wordprocessingDrawing" xmlns:wp="http://schemas.openxmlformats.org/drawingml/2006/wordprocessingDrawing" xmlns:w10="urn:schemas-microsoft-com:office:word" xmlns:w="http://schemas.openxmlformats.org/wordprocessingml/2006/main" xmlns:w14="http://schemas.microsoft.com/office/word/2010/wordml" xmlns:w15="http://schemas.microsoft.com/office/word/2012/wordml" xmlns:w16cex="http://schemas.microsoft.com/office/word/2018/wordml/cex" xmlns:w16cid="http://schemas.microsoft.com/office/word/2016/wordml/cid" xmlns:w16="http://schemas.microsoft.com/office/word/2018/wordml" xmlns:w16sdtdh="http://schemas.microsoft.com/office/word/2020/wordml/sdtdatahash" xmlns:w16se="http://schemas.microsoft.com/office/word/2015/wordml/symex" xmlns:wpg="http://schemas.microsoft.com/office/word/2010/wordprocessingGroup" xmlns:wpi="http://schemas.microsoft.com/office/word/2010/wordprocessingInk" xmlns:wne="http://schemas.microsoft.com/office/word/2006/wordml" xmlns:wps="http://schemas.microsoft.com/office/word/2010/wordprocessingShape" mc:Ignorable="w14 w15 w16se w16cid w16 w16cex w16sdtdh wp14">
   <w:p>
     <w:pPr>
       <w:pStyle w:val="Header"/>
@@ -3006,7 +2958,7 @@
 </file>
 
 <file path=word/header3.xml><?xml version="1.0" encoding="utf-8"?>
-<w:hdr xmlns:wpc="http://schemas.microsoft.com/office/word/2010/wordprocessingCanvas" xmlns:mc="http://schemas.openxmlformats.org/markup-compatibility/2006" xmlns:o="urn:schemas-microsoft-com:office:office" xmlns:r="http://schemas.openxmlformats.org/officeDocument/2006/relationships" xmlns:m="http://schemas.openxmlformats.org/officeDocument/2006/math" xmlns:v="urn:schemas-microsoft-com:vml" xmlns:wp14="http://schemas.microsoft.com/office/word/2010/wordprocessingDrawing" xmlns:wp="http://schemas.openxmlformats.org/drawingml/2006/wordprocessingDrawing" xmlns:w10="urn:schemas-microsoft-com:office:word" xmlns:w="http://schemas.openxmlformats.org/wordprocessingml/2006/main" xmlns:w14="http://schemas.microsoft.com/office/word/2010/wordml" xmlns:wpg="http://schemas.microsoft.com/office/word/2010/wordprocessingGroup" xmlns:wpi="http://schemas.microsoft.com/office/word/2010/wordprocessingInk" xmlns:wne="http://schemas.microsoft.com/office/word/2006/wordml" xmlns:wps="http://schemas.microsoft.com/office/word/2010/wordprocessingShape" mc:Ignorable="w14 wp14">
+<w:hdr xmlns:wpc="http://schemas.microsoft.com/office/word/2010/wordprocessingCanvas" xmlns:cx="http://schemas.microsoft.com/office/drawing/2014/chartex" xmlns:cx1="http://schemas.microsoft.com/office/drawing/2015/9/8/chartex" xmlns:cx2="http://schemas.microsoft.com/office/drawing/2015/10/21/chartex" xmlns:cx3="http://schemas.microsoft.com/office/drawing/2016/5/9/chartex" xmlns:cx4="http://schemas.microsoft.com/office/drawing/2016/5/10/chartex" xmlns:cx5="http://schemas.microsoft.com/office/drawing/2016/5/11/chartex" xmlns:cx6="http://schemas.microsoft.com/office/drawing/2016/5/12/chartex" xmlns:cx7="http://schemas.microsoft.com/office/drawing/2016/5/13/chartex" xmlns:cx8="http://schemas.microsoft.com/office/drawing/2016/5/14/chartex" xmlns:mc="http://schemas.openxmlformats.org/markup-compatibility/2006" xmlns:aink="http://schemas.microsoft.com/office/drawing/2016/ink" xmlns:am3d="http://schemas.microsoft.com/office/drawing/2017/model3d" xmlns:o="urn:schemas-microsoft-com:office:office" xmlns:r="http://schemas.openxmlformats.org/officeDocument/2006/relationships" xmlns:m="http://schemas.openxmlformats.org/officeDocument/2006/math" xmlns:v="urn:schemas-microsoft-com:vml" xmlns:wp14="http://schemas.microsoft.com/office/word/2010/wordprocessingDrawing" xmlns:wp="http://schemas.openxmlformats.org/drawingml/2006/wordprocessingDrawing" xmlns:w10="urn:schemas-microsoft-com:office:word" xmlns:w="http://schemas.openxmlformats.org/wordprocessingml/2006/main" xmlns:w14="http://schemas.microsoft.com/office/word/2010/wordml" xmlns:w15="http://schemas.microsoft.com/office/word/2012/wordml" xmlns:w16cex="http://schemas.microsoft.com/office/word/2018/wordml/cex" xmlns:w16cid="http://schemas.microsoft.com/office/word/2016/wordml/cid" xmlns:w16="http://schemas.microsoft.com/office/word/2018/wordml" xmlns:w16sdtdh="http://schemas.microsoft.com/office/word/2020/wordml/sdtdatahash" xmlns:w16se="http://schemas.microsoft.com/office/word/2015/wordml/symex" xmlns:wpg="http://schemas.microsoft.com/office/word/2010/wordprocessingGroup" xmlns:wpi="http://schemas.microsoft.com/office/word/2010/wordprocessingInk" xmlns:wne="http://schemas.microsoft.com/office/word/2006/wordml" xmlns:wps="http://schemas.microsoft.com/office/word/2010/wordprocessingShape" mc:Ignorable="w14 w15 w16se w16cid w16 w16cex w16sdtdh wp14">
   <w:p>
     <w:pPr>
       <w:pStyle w:val="Header"/>
@@ -3016,8 +2968,8 @@
 </file>
 
 <file path=word/numbering.xml><?xml version="1.0" encoding="utf-8"?>
-<w:numbering xmlns:wpc="http://schemas.microsoft.com/office/word/2010/wordprocessingCanvas" xmlns:mc="http://schemas.openxmlformats.org/markup-compatibility/2006" xmlns:o="urn:schemas-microsoft-com:office:office" xmlns:r="http://schemas.openxmlformats.org/officeDocument/2006/relationships" xmlns:m="http://schemas.openxmlformats.org/officeDocument/2006/math" xmlns:v="urn:schemas-microsoft-com:vml" xmlns:wp14="http://schemas.microsoft.com/office/word/2010/wordprocessingDrawing" xmlns:wp="http://schemas.openxmlformats.org/drawingml/2006/wordprocessingDrawing" xmlns:w10="urn:schemas-microsoft-com:office:word" xmlns:w="http://schemas.openxmlformats.org/wordprocessingml/2006/main" xmlns:w14="http://schemas.microsoft.com/office/word/2010/wordml" xmlns:wpg="http://schemas.microsoft.com/office/word/2010/wordprocessingGroup" xmlns:wpi="http://schemas.microsoft.com/office/word/2010/wordprocessingInk" xmlns:wne="http://schemas.microsoft.com/office/word/2006/wordml" xmlns:wps="http://schemas.microsoft.com/office/word/2010/wordprocessingShape" mc:Ignorable="w14 wp14">
-  <w:abstractNum w:abstractNumId="0">
+<w:numbering xmlns:wpc="http://schemas.microsoft.com/office/word/2010/wordprocessingCanvas" xmlns:cx="http://schemas.microsoft.com/office/drawing/2014/chartex" xmlns:cx1="http://schemas.microsoft.com/office/drawing/2015/9/8/chartex" xmlns:cx2="http://schemas.microsoft.com/office/drawing/2015/10/21/chartex" xmlns:cx3="http://schemas.microsoft.com/office/drawing/2016/5/9/chartex" xmlns:cx4="http://schemas.microsoft.com/office/drawing/2016/5/10/chartex" xmlns:cx5="http://schemas.microsoft.com/office/drawing/2016/5/11/chartex" xmlns:cx6="http://schemas.microsoft.com/office/drawing/2016/5/12/chartex" xmlns:cx7="http://schemas.microsoft.com/office/drawing/2016/5/13/chartex" xmlns:cx8="http://schemas.microsoft.com/office/drawing/2016/5/14/chartex" xmlns:mc="http://schemas.openxmlformats.org/markup-compatibility/2006" xmlns:aink="http://schemas.microsoft.com/office/drawing/2016/ink" xmlns:am3d="http://schemas.microsoft.com/office/drawing/2017/model3d" xmlns:o="urn:schemas-microsoft-com:office:office" xmlns:r="http://schemas.openxmlformats.org/officeDocument/2006/relationships" xmlns:m="http://schemas.openxmlformats.org/officeDocument/2006/math" xmlns:v="urn:schemas-microsoft-com:vml" xmlns:wp14="http://schemas.microsoft.com/office/word/2010/wordprocessingDrawing" xmlns:wp="http://schemas.openxmlformats.org/drawingml/2006/wordprocessingDrawing" xmlns:w10="urn:schemas-microsoft-com:office:word" xmlns:w="http://schemas.openxmlformats.org/wordprocessingml/2006/main" xmlns:w14="http://schemas.microsoft.com/office/word/2010/wordml" xmlns:w15="http://schemas.microsoft.com/office/word/2012/wordml" xmlns:w16cex="http://schemas.microsoft.com/office/word/2018/wordml/cex" xmlns:w16cid="http://schemas.microsoft.com/office/word/2016/wordml/cid" xmlns:w16="http://schemas.microsoft.com/office/word/2018/wordml" xmlns:w16sdtdh="http://schemas.microsoft.com/office/word/2020/wordml/sdtdatahash" xmlns:w16se="http://schemas.microsoft.com/office/word/2015/wordml/symex" xmlns:wpg="http://schemas.microsoft.com/office/word/2010/wordprocessingGroup" xmlns:wpi="http://schemas.microsoft.com/office/word/2010/wordprocessingInk" xmlns:wne="http://schemas.microsoft.com/office/word/2006/wordml" xmlns:wps="http://schemas.microsoft.com/office/word/2010/wordprocessingShape" mc:Ignorable="w14 w15 w16se w16cid w16 w16cex w16sdtdh wp14">
+  <w:abstractNum w:abstractNumId="0" w15:restartNumberingAfterBreak="0">
     <w:nsid w:val="08B2501C"/>
     <w:multiLevelType w:val="hybridMultilevel"/>
     <w:tmpl w:val="F2A43D58"/>
@@ -3130,7 +3082,7 @@
       </w:rPr>
     </w:lvl>
   </w:abstractNum>
-  <w:abstractNum w:abstractNumId="1">
+  <w:abstractNum w:abstractNumId="1" w15:restartNumberingAfterBreak="0">
     <w:nsid w:val="279660C9"/>
     <w:multiLevelType w:val="hybridMultilevel"/>
     <w:tmpl w:val="672ECC5E"/>
@@ -3243,7 +3195,7 @@
       </w:rPr>
     </w:lvl>
   </w:abstractNum>
-  <w:abstractNum w:abstractNumId="2">
+  <w:abstractNum w:abstractNumId="2" w15:restartNumberingAfterBreak="0">
     <w:nsid w:val="2E17566E"/>
     <w:multiLevelType w:val="hybridMultilevel"/>
     <w:tmpl w:val="00866CE6"/>
@@ -3369,7 +3321,7 @@
 </file>
 
 <file path=word/styles.xml><?xml version="1.0" encoding="utf-8"?>
-<w:styles xmlns:mc="http://schemas.openxmlformats.org/markup-compatibility/2006" xmlns:r="http://schemas.openxmlformats.org/officeDocument/2006/relationships" xmlns:w="http://schemas.openxmlformats.org/wordprocessingml/2006/main" xmlns:w14="http://schemas.microsoft.com/office/word/2010/wordml" mc:Ignorable="w14">
+<w:styles xmlns:mc="http://schemas.openxmlformats.org/markup-compatibility/2006" xmlns:r="http://schemas.openxmlformats.org/officeDocument/2006/relationships" xmlns:w="http://schemas.openxmlformats.org/wordprocessingml/2006/main" xmlns:w14="http://schemas.microsoft.com/office/word/2010/wordml" xmlns:w15="http://schemas.microsoft.com/office/word/2012/wordml" xmlns:w16cex="http://schemas.microsoft.com/office/word/2018/wordml/cex" xmlns:w16cid="http://schemas.microsoft.com/office/word/2016/wordml/cid" xmlns:w16="http://schemas.microsoft.com/office/word/2018/wordml" xmlns:w16sdtdh="http://schemas.microsoft.com/office/word/2020/wordml/sdtdatahash" xmlns:w16se="http://schemas.microsoft.com/office/word/2015/wordml/symex" mc:Ignorable="w14 w15 w16se w16cid w16 w16cex w16sdtdh">
   <w:docDefaults>
     <w:rPrDefault>
       <w:rPr>
@@ -3385,505 +3337,383 @@
       </w:pPr>
     </w:pPrDefault>
   </w:docDefaults>
-  <w:latentStyles w:defLockedState="0" w:defUIPriority="99" w:defSemiHidden="1" w:defUnhideWhenUsed="1" w:defQFormat="0" w:count="267">
-    <w:lsdException w:name="Normal" w:semiHidden="0" w:uiPriority="0" w:unhideWhenUsed="0" w:qFormat="1"/>
-    <w:lsdException w:name="heading 1" w:semiHidden="0" w:uiPriority="9" w:unhideWhenUsed="0" w:qFormat="1"/>
-    <w:lsdException w:name="heading 2" w:uiPriority="9" w:qFormat="1"/>
-    <w:lsdException w:name="heading 3" w:uiPriority="9" w:qFormat="1"/>
-    <w:lsdException w:name="heading 4" w:uiPriority="9" w:qFormat="1"/>
-    <w:lsdException w:name="heading 5" w:uiPriority="9" w:qFormat="1"/>
-    <w:lsdException w:name="heading 6" w:uiPriority="9" w:qFormat="1"/>
-    <w:lsdException w:name="heading 7" w:uiPriority="9" w:qFormat="1"/>
-    <w:lsdException w:name="heading 8" w:uiPriority="9" w:qFormat="1"/>
-    <w:lsdException w:name="heading 9" w:uiPriority="9" w:qFormat="1"/>
-    <w:lsdException w:name="toc 1" w:uiPriority="39"/>
-    <w:lsdException w:name="toc 2" w:uiPriority="39"/>
-    <w:lsdException w:name="toc 3" w:uiPriority="39"/>
-    <w:lsdException w:name="toc 4" w:uiPriority="39"/>
-    <w:lsdException w:name="toc 5" w:uiPriority="39"/>
-    <w:lsdException w:name="toc 6" w:uiPriority="39"/>
-    <w:lsdException w:name="toc 7" w:uiPriority="39"/>
-    <w:lsdException w:name="toc 8" w:uiPriority="39"/>
-    <w:lsdException w:name="toc 9" w:uiPriority="39"/>
-    <w:lsdException w:name="caption" w:uiPriority="35" w:qFormat="1"/>
-    <w:lsdException w:name="footnote reference" w:unhideWhenUsed="0"/>
-    <w:lsdException w:name="Title" w:semiHidden="0" w:uiPriority="10" w:unhideWhenUsed="0" w:qFormat="1"/>
-    <w:lsdException w:name="Default Paragraph Font" w:uiPriority="1"/>
-    <w:lsdException w:name="Subtitle" w:semiHidden="0" w:uiPriority="11" w:unhideWhenUsed="0" w:qFormat="1"/>
-    <w:lsdException w:name="Strong" w:semiHidden="0" w:uiPriority="22" w:unhideWhenUsed="0" w:qFormat="1"/>
-    <w:lsdException w:name="Emphasis" w:semiHidden="0" w:uiPriority="20" w:unhideWhenUsed="0" w:qFormat="1"/>
-    <w:lsdException w:name="Table Grid" w:semiHidden="0" w:uiPriority="59" w:unhideWhenUsed="0"/>
-    <w:lsdException w:name="Placeholder Text" w:unhideWhenUsed="0"/>
-    <w:lsdException w:name="No Spacing" w:semiHidden="0" w:uiPriority="1" w:unhideWhenUsed="0" w:qFormat="1"/>
-    <w:lsdException w:name="Light Shading" w:semiHidden="0" w:uiPriority="60" w:unhideWhenUsed="0"/>
-    <w:lsdException w:name="Light List" w:semiHidden="0" w:uiPriority="61" w:unhideWhenUsed="0"/>
-    <w:lsdException w:name="Light Grid" w:semiHidden="0" w:uiPriority="62" w:unhideWhenUsed="0"/>
-    <w:lsdException w:name="Medium Shading 1" w:semiHidden="0" w:uiPriority="63" w:unhideWhenUsed="0"/>
-    <w:lsdException w:name="Medium Shading 2" w:semiHidden="0" w:uiPriority="64" w:unhideWhenUsed="0"/>
-    <w:lsdException w:name="Medium List 1" w:semiHidden="0" w:uiPriority="65" w:unhideWhenUsed="0"/>
-    <w:lsdException w:name="Medium List 2" w:semiHidden="0" w:uiPriority="66" w:unhideWhenUsed="0"/>
-    <w:lsdException w:name="Medium Grid 1" w:semiHidden="0" w:uiPriority="67" w:unhideWhenUsed="0"/>
-    <w:lsdException w:name="Medium Grid 2" w:semiHidden="0" w:uiPriority="68" w:unhideWhenUsed="0"/>
-    <w:lsdException w:name="Medium Grid 3" w:semiHidden="0" w:uiPriority="69" w:unhideWhenUsed="0"/>
-    <w:lsdException w:name="Dark List" w:semiHidden="0" w:uiPriority="70" w:unhideWhenUsed="0"/>
-    <w:lsdException w:name="Colorful Shading" w:semiHidden="0" w:uiPriority="71" w:unhideWhenUsed="0"/>
-    <w:lsdException w:name="Colorful List" w:semiHidden="0" w:uiPriority="72" w:unhideWhenUsed="0"/>
-    <w:lsdException w:name="Colorful Grid" w:semiHidden="0" w:uiPriority="73" w:unhideWhenUsed="0"/>
-    <w:lsdException w:name="Light Shading Accent 1" w:semiHidden="0" w:uiPriority="60" w:unhideWhenUsed="0"/>
-    <w:lsdException w:name="Light List Accent 1" w:semiHidden="0" w:uiPriority="61" w:unhideWhenUsed="0"/>
-    <w:lsdException w:name="Light Grid Accent 1" w:semiHidden="0" w:uiPriority="62" w:unhideWhenUsed="0"/>
-    <w:lsdException w:name="Medium Shading 1 Accent 1" w:semiHidden="0" w:uiPriority="63" w:unhideWhenUsed="0"/>
-    <w:lsdException w:name="Medium Shading 2 Accent 1" w:semiHidden="0" w:uiPriority="64" w:unhideWhenUsed="0"/>
-    <w:lsdException w:name="Medium List 1 Accent 1" w:semiHidden="0" w:uiPriority="65" w:unhideWhenUsed="0"/>
-    <w:lsdException w:name="Revision" w:unhideWhenUsed="0"/>
-    <w:lsdException w:name="List Paragraph" w:semiHidden="0" w:uiPriority="34" w:unhideWhenUsed="0" w:qFormat="1"/>
-    <w:lsdException w:name="Quote" w:semiHidden="0" w:uiPriority="29" w:unhideWhenUsed="0" w:qFormat="1"/>
-    <w:lsdException w:name="Intense Quote" w:semiHidden="0" w:uiPriority="30" w:unhideWhenUsed="0" w:qFormat="1"/>
-    <w:lsdException w:name="Medium List 2 Accent 1" w:semiHidden="0" w:uiPriority="66" w:unhideWhenUsed="0"/>
-    <w:lsdException w:name="Medium Grid 1 Accent 1" w:semiHidden="0" w:uiPriority="67" w:unhideWhenUsed="0"/>
-    <w:lsdException w:name="Medium Grid 2 Accent 1" w:semiHidden="0" w:uiPriority="68" w:unhideWhenUsed="0"/>
-    <w:lsdException w:name="Medium Grid 3 Accent 1" w:semiHidden="0" w:uiPriority="69" w:unhideWhenUsed="0"/>
-    <w:lsdException w:name="Dark List Accent 1" w:semiHidden="0" w:uiPriority="70" w:unhideWhenUsed="0"/>
-    <w:lsdException w:name="Colorful Shading Accent 1" w:semiHidden="0" w:uiPriority="71" w:unhideWhenUsed="0"/>
-    <w:lsdException w:name="Colorful List Accent 1" w:semiHidden="0" w:uiPriority="72" w:unhideWhenUsed="0"/>
-    <w:lsdException w:name="Colorful Grid Accent 1" w:semiHidden="0" w:uiPriority="73" w:unhideWhenUsed="0"/>
-    <w:lsdException w:name="Light Shading Accent 2" w:semiHidden="0" w:uiPriority="60" w:unhideWhenUsed="0"/>
-    <w:lsdException w:name="Light List Accent 2" w:semiHidden="0" w:uiPriority="61" w:unhideWhenUsed="0"/>
-    <w:lsdException w:name="Light Grid Accent 2" w:semiHidden="0" w:uiPriority="62" w:unhideWhenUsed="0"/>
-    <w:lsdException w:name="Medium Shading 1 Accent 2" w:semiHidden="0" w:uiPriority="63" w:unhideWhenUsed="0"/>
-    <w:lsdException w:name="Medium Shading 2 Accent 2" w:semiHidden="0" w:uiPriority="64" w:unhideWhenUsed="0"/>
-    <w:lsdException w:name="Medium List 1 Accent 2" w:semiHidden="0" w:uiPriority="65" w:unhideWhenUsed="0"/>
-    <w:lsdException w:name="Medium List 2 Accent 2" w:semiHidden="0" w:uiPriority="66" w:unhideWhenUsed="0"/>
-    <w:lsdException w:name="Medium Grid 1 Accent 2" w:semiHidden="0" w:uiPriority="67" w:unhideWhenUsed="0"/>
-    <w:lsdException w:name="Medium Grid 2 Accent 2" w:semiHidden="0" w:uiPriority="68" w:unhideWhenUsed="0"/>
-    <w:lsdException w:name="Medium Grid 3 Accent 2" w:semiHidden="0" w:uiPriority="69" w:unhideWhenUsed="0"/>
-    <w:lsdException w:name="Dark List Accent 2" w:semiHidden="0" w:uiPriority="70" w:unhideWhenUsed="0"/>
-    <w:lsdException w:name="Colorful Shading Accent 2" w:semiHidden="0" w:uiPriority="71" w:unhideWhenUsed="0"/>
-    <w:lsdException w:name="Colorful List Accent 2" w:semiHidden="0" w:uiPriority="72" w:unhideWhenUsed="0"/>
-    <w:lsdException w:name="Colorful Grid Accent 2" w:semiHidden="0" w:uiPriority="73" w:unhideWhenUsed="0"/>
-    <w:lsdException w:name="Light Shading Accent 3" w:semiHidden="0" w:uiPriority="60" w:unhideWhenUsed="0"/>
-    <w:lsdException w:name="Light List Accent 3" w:semiHidden="0" w:uiPriority="61" w:unhideWhenUsed="0"/>
-    <w:lsdException w:name="Light Grid Accent 3" w:semiHidden="0" w:uiPriority="62" w:unhideWhenUsed="0"/>
-    <w:lsdException w:name="Medium Shading 1 Accent 3" w:semiHidden="0" w:uiPriority="63" w:unhideWhenUsed="0"/>
-    <w:lsdException w:name="Medium Shading 2 Accent 3" w:semiHidden="0" w:uiPriority="64" w:unhideWhenUsed="0"/>
-    <w:lsdException w:name="Medium List 1 Accent 3" w:semiHidden="0" w:uiPriority="65" w:unhideWhenUsed="0"/>
-    <w:lsdException w:name="Medium List 2 Accent 3" w:semiHidden="0" w:uiPriority="66" w:unhideWhenUsed="0"/>
-    <w:lsdException w:name="Medium Grid 1 Accent 3" w:semiHidden="0" w:uiPriority="67" w:unhideWhenUsed="0"/>
-    <w:lsdException w:name="Medium Grid 2 Accent 3" w:semiHidden="0" w:uiPriority="68" w:unhideWhenUsed="0"/>
-    <w:lsdException w:name="Medium Grid 3 Accent 3" w:semiHidden="0" w:uiPriority="69" w:unhideWhenUsed="0"/>
-    <w:lsdException w:name="Dark List Accent 3" w:semiHidden="0" w:uiPriority="70" w:unhideWhenUsed="0"/>
-    <w:lsdException w:name="Colorful Shading Accent 3" w:semiHidden="0" w:uiPriority="71" w:unhideWhenUsed="0"/>
-    <w:lsdException w:name="Colorful List Accent 3" w:semiHidden="0" w:uiPriority="72" w:unhideWhenUsed="0"/>
-    <w:lsdException w:name="Colorful Grid Accent 3" w:semiHidden="0" w:uiPriority="73" w:unhideWhenUsed="0"/>
-    <w:lsdException w:name="Light Shading Accent 4" w:semiHidden="0" w:uiPriority="60" w:unhideWhenUsed="0"/>
-    <w:lsdException w:name="Light List Accent 4" w:semiHidden="0" w:uiPriority="61" w:unhideWhenUsed="0"/>
-    <w:lsdException w:name="Light Grid Accent 4" w:semiHidden="0" w:uiPriority="62" w:unhideWhenUsed="0"/>
-    <w:lsdException w:name="Medium Shading 1 Accent 4" w:semiHidden="0" w:uiPriority="63" w:unhideWhenUsed="0"/>
-    <w:lsdException w:name="Medium Shading 2 Accent 4" w:semiHidden="0" w:uiPriority="64" w:unhideWhenUsed="0"/>
-    <w:lsdException w:name="Medium List 1 Accent 4" w:semiHidden="0" w:uiPriority="65" w:unhideWhenUsed="0"/>
-    <w:lsdException w:name="Medium List 2 Accent 4" w:semiHidden="0" w:uiPriority="66" w:unhideWhenUsed="0"/>
-    <w:lsdException w:name="Medium Grid 1 Accent 4" w:semiHidden="0" w:uiPriority="67" w:unhideWhenUsed="0"/>
-    <w:lsdException w:name="Medium Grid 2 Accent 4" w:semiHidden="0" w:uiPriority="68" w:unhideWhenUsed="0"/>
-    <w:lsdException w:name="Medium Grid 3 Accent 4" w:semiHidden="0" w:uiPriority="69" w:unhideWhenUsed="0"/>
-    <w:lsdException w:name="Dark List Accent 4" w:semiHidden="0" w:uiPriority="70" w:unhideWhenUsed="0"/>
-    <w:lsdException w:name="Colorful Shading Accent 4" w:semiHidden="0" w:uiPriority="71" w:unhideWhenUsed="0"/>
-    <w:lsdException w:name="Colorful List Accent 4" w:semiHidden="0" w:uiPriority="72" w:unhideWhenUsed="0"/>
-    <w:lsdException w:name="Colorful Grid Accent 4" w:semiHidden="0" w:uiPriority="73" w:unhideWhenUsed="0"/>
-    <w:lsdException w:name="Light Shading Accent 5" w:semiHidden="0" w:uiPriority="60" w:unhideWhenUsed="0"/>
-    <w:lsdException w:name="Light List Accent 5" w:semiHidden="0" w:uiPriority="61" w:unhideWhenUsed="0"/>
-    <w:lsdException w:name="Light Grid Accent 5" w:semiHidden="0" w:uiPriority="62" w:unhideWhenUsed="0"/>
-    <w:lsdException w:name="Medium Shading 1 Accent 5" w:semiHidden="0" w:uiPriority="63" w:unhideWhenUsed="0"/>
-    <w:lsdException w:name="Medium Shading 2 Accent 5" w:semiHidden="0" w:uiPriority="64" w:unhideWhenUsed="0"/>
-    <w:lsdException w:name="Medium List 1 Accent 5" w:semiHidden="0" w:uiPriority="65" w:unhideWhenUsed="0"/>
-    <w:lsdException w:name="Medium List 2 Accent 5" w:semiHidden="0" w:uiPriority="66" w:unhideWhenUsed="0"/>
-    <w:lsdException w:name="Medium Grid 1 Accent 5" w:semiHidden="0" w:uiPriority="67" w:unhideWhenUsed="0"/>
-    <w:lsdException w:name="Medium Grid 2 Accent 5" w:semiHidden="0" w:uiPriority="68" w:unhideWhenUsed="0"/>
-    <w:lsdException w:name="Medium Grid 3 Accent 5" w:semiHidden="0" w:uiPriority="69" w:unhideWhenUsed="0"/>
-    <w:lsdException w:name="Dark List Accent 5" w:semiHidden="0" w:uiPriority="70" w:unhideWhenUsed="0"/>
-    <w:lsdException w:name="Colorful Shading Accent 5" w:semiHidden="0" w:uiPriority="71" w:unhideWhenUsed="0"/>
-    <w:lsdException w:name="Colorful List Accent 5" w:semiHidden="0" w:uiPriority="72" w:unhideWhenUsed="0"/>
-    <w:lsdException w:name="Colorful Grid Accent 5" w:semiHidden="0" w:uiPriority="73" w:unhideWhenUsed="0"/>
-    <w:lsdException w:name="Light Shading Accent 6" w:semiHidden="0" w:uiPriority="60" w:unhideWhenUsed="0"/>
-    <w:lsdException w:name="Light List Accent 6" w:semiHidden="0" w:uiPriority="61" w:unhideWhenUsed="0"/>
-    <w:lsdException w:name="Light Grid Accent 6" w:semiHidden="0" w:uiPriority="62" w:unhideWhenUsed="0"/>
-    <w:lsdException w:name="Medium Shading 1 Accent 6" w:semiHidden="0" w:uiPriority="63" w:unhideWhenUsed="0"/>
-    <w:lsdException w:name="Medium Shading 2 Accent 6" w:semiHidden="0" w:uiPriority="64" w:unhideWhenUsed="0"/>
-    <w:lsdException w:name="Medium List 1 Accent 6" w:semiHidden="0" w:uiPriority="65" w:unhideWhenUsed="0"/>
-    <w:lsdException w:name="Medium List 2 Accent 6" w:semiHidden="0" w:uiPriority="66" w:unhideWhenUsed="0"/>
-    <w:lsdException w:name="Medium Grid 1 Accent 6" w:semiHidden="0" w:uiPriority="67" w:unhideWhenUsed="0"/>
-    <w:lsdException w:name="Medium Grid 2 Accent 6" w:semiHidden="0" w:uiPriority="68" w:unhideWhenUsed="0"/>
-    <w:lsdException w:name="Medium Grid 3 Accent 6" w:semiHidden="0" w:uiPriority="69" w:unhideWhenUsed="0"/>
-    <w:lsdException w:name="Dark List Accent 6" w:semiHidden="0" w:uiPriority="70" w:unhideWhenUsed="0"/>
-    <w:lsdException w:name="Colorful Shading Accent 6" w:semiHidden="0" w:uiPriority="71" w:unhideWhenUsed="0"/>
-    <w:lsdException w:name="Colorful List Accent 6" w:semiHidden="0" w:uiPriority="72" w:unhideWhenUsed="0"/>
-    <w:lsdException w:name="Colorful Grid Accent 6" w:semiHidden="0" w:uiPriority="73" w:unhideWhenUsed="0"/>
-    <w:lsdException w:name="Subtle Emphasis" w:semiHidden="0" w:uiPriority="19" w:unhideWhenUsed="0" w:qFormat="1"/>
-    <w:lsdException w:name="Intense Emphasis" w:semiHidden="0" w:uiPriority="21" w:unhideWhenUsed="0" w:qFormat="1"/>
-    <w:lsdException w:name="Subtle Reference" w:semiHidden="0" w:uiPriority="31" w:unhideWhenUsed="0" w:qFormat="1"/>
-    <w:lsdException w:name="Intense Reference" w:semiHidden="0" w:uiPriority="32" w:unhideWhenUsed="0" w:qFormat="1"/>
-    <w:lsdException w:name="Book Title" w:semiHidden="0" w:uiPriority="33" w:unhideWhenUsed="0" w:qFormat="1"/>
-    <w:lsdException w:name="Bibliography" w:uiPriority="37"/>
-    <w:lsdException w:name="TOC Heading" w:uiPriority="39" w:qFormat="1"/>
-  </w:latentStyles>
-  <w:style w:type="paragraph" w:default="1" w:styleId="Normal">
-    <w:name w:val="Normal"/>
-    <w:qFormat/>
-    <w:pPr>
-      <w:widowControl w:val="0"/>
-      <w:autoSpaceDE w:val="0"/>
-      <w:autoSpaceDN w:val="0"/>
-      <w:adjustRightInd w:val="0"/>
-      <w:spacing w:after="0" w:line="240" w:lineRule="auto"/>
-    </w:pPr>
-    <w:rPr>
-      <w:rFonts w:ascii="Times New Roman" w:hAnsi="Times New Roman" w:cs="Times New Roman"/>
-      <w:sz w:val="24"/>
-      <w:szCs w:val="24"/>
-    </w:rPr>
-  </w:style>
-  <w:style w:type="character" w:default="1" w:styleId="DefaultParagraphFont">
-    <w:name w:val="Default Paragraph Font"/>
-    <w:uiPriority w:val="1"/>
-    <w:semiHidden/>
-    <w:unhideWhenUsed/>
-  </w:style>
-  <w:style w:type="table" w:default="1" w:styleId="TableNormal">
-    <w:name w:val="Normal Table"/>
-    <w:uiPriority w:val="99"/>
-    <w:semiHidden/>
-    <w:unhideWhenUsed/>
-    <w:tblPr>
-      <w:tblInd w:w="0" w:type="dxa"/>
-      <w:tblCellMar>
-        <w:top w:w="0" w:type="dxa"/>
-        <w:left w:w="108" w:type="dxa"/>
-        <w:bottom w:w="0" w:type="dxa"/>
-        <w:right w:w="108" w:type="dxa"/>
-      </w:tblCellMar>
-    </w:tblPr>
-  </w:style>
-  <w:style w:type="numbering" w:default="1" w:styleId="NoList">
-    <w:name w:val="No List"/>
-    <w:uiPriority w:val="99"/>
-    <w:semiHidden/>
-    <w:unhideWhenUsed/>
-  </w:style>
-  <w:style w:type="character" w:styleId="FootnoteReference">
-    <w:name w:val="footnote reference"/>
-    <w:uiPriority w:val="99"/>
-  </w:style>
-  <w:style w:type="paragraph" w:styleId="BalloonText">
-    <w:name w:val="Balloon Text"/>
-    <w:basedOn w:val="Normal"/>
-    <w:link w:val="BalloonTextChar"/>
-    <w:uiPriority w:val="99"/>
-    <w:semiHidden/>
-    <w:unhideWhenUsed/>
-    <w:rsid w:val="00670B9B"/>
-    <w:rPr>
-      <w:rFonts w:ascii="Tahoma" w:hAnsi="Tahoma" w:cs="Tahoma"/>
-      <w:sz w:val="16"/>
-      <w:szCs w:val="16"/>
-    </w:rPr>
-  </w:style>
-  <w:style w:type="character" w:customStyle="1" w:styleId="BalloonTextChar">
-    <w:name w:val="Balloon Text Char"/>
-    <w:basedOn w:val="DefaultParagraphFont"/>
-    <w:link w:val="BalloonText"/>
-    <w:uiPriority w:val="99"/>
-    <w:semiHidden/>
-    <w:rsid w:val="00670B9B"/>
-    <w:rPr>
-      <w:rFonts w:ascii="Tahoma" w:hAnsi="Tahoma" w:cs="Tahoma"/>
-      <w:sz w:val="16"/>
-      <w:szCs w:val="16"/>
-    </w:rPr>
-  </w:style>
-  <w:style w:type="paragraph" w:styleId="Header">
-    <w:name w:val="header"/>
-    <w:basedOn w:val="Normal"/>
-    <w:link w:val="HeaderChar"/>
-    <w:uiPriority w:val="99"/>
-    <w:unhideWhenUsed/>
-    <w:rsid w:val="008F0DC3"/>
-    <w:pPr>
-      <w:tabs>
-        <w:tab w:val="center" w:pos="4680"/>
-        <w:tab w:val="right" w:pos="9360"/>
-      </w:tabs>
-    </w:pPr>
-  </w:style>
-  <w:style w:type="character" w:customStyle="1" w:styleId="HeaderChar">
-    <w:name w:val="Header Char"/>
-    <w:basedOn w:val="DefaultParagraphFont"/>
-    <w:link w:val="Header"/>
-    <w:uiPriority w:val="99"/>
-    <w:rsid w:val="008F0DC3"/>
-    <w:rPr>
-      <w:rFonts w:ascii="Times New Roman" w:hAnsi="Times New Roman" w:cs="Times New Roman"/>
-      <w:sz w:val="24"/>
-      <w:szCs w:val="24"/>
-    </w:rPr>
-  </w:style>
-  <w:style w:type="paragraph" w:styleId="Footer">
-    <w:name w:val="footer"/>
-    <w:basedOn w:val="Normal"/>
-    <w:link w:val="FooterChar"/>
-    <w:uiPriority w:val="99"/>
-    <w:unhideWhenUsed/>
-    <w:rsid w:val="008F0DC3"/>
-    <w:pPr>
-      <w:tabs>
-        <w:tab w:val="center" w:pos="4680"/>
-        <w:tab w:val="right" w:pos="9360"/>
-      </w:tabs>
-    </w:pPr>
-  </w:style>
-  <w:style w:type="character" w:customStyle="1" w:styleId="FooterChar">
-    <w:name w:val="Footer Char"/>
-    <w:basedOn w:val="DefaultParagraphFont"/>
-    <w:link w:val="Footer"/>
-    <w:uiPriority w:val="99"/>
-    <w:rsid w:val="008F0DC3"/>
-    <w:rPr>
-      <w:rFonts w:ascii="Times New Roman" w:hAnsi="Times New Roman" w:cs="Times New Roman"/>
-      <w:sz w:val="24"/>
-      <w:szCs w:val="24"/>
-    </w:rPr>
-  </w:style>
-  <w:style w:type="table" w:styleId="TableGrid">
-    <w:name w:val="Table Grid"/>
-    <w:basedOn w:val="TableNormal"/>
-    <w:uiPriority w:val="59"/>
-    <w:unhideWhenUsed/>
-    <w:rsid w:val="0094737C"/>
-    <w:pPr>
-      <w:spacing w:after="0" w:line="240" w:lineRule="auto"/>
-    </w:pPr>
-    <w:tblPr>
-      <w:tblBorders>
-        <w:top w:val="single" w:sz="4" w:space="0" w:color="auto"/>
-        <w:left w:val="single" w:sz="4" w:space="0" w:color="auto"/>
-        <w:bottom w:val="single" w:sz="4" w:space="0" w:color="auto"/>
-        <w:right w:val="single" w:sz="4" w:space="0" w:color="auto"/>
-        <w:insideH w:val="single" w:sz="4" w:space="0" w:color="auto"/>
-        <w:insideV w:val="single" w:sz="4" w:space="0" w:color="auto"/>
-      </w:tblBorders>
-    </w:tblPr>
-  </w:style>
-  <w:style w:type="paragraph" w:styleId="ListParagraph">
-    <w:name w:val="List Paragraph"/>
-    <w:basedOn w:val="Normal"/>
-    <w:uiPriority w:val="34"/>
-    <w:qFormat/>
-    <w:rsid w:val="007F713C"/>
-    <w:pPr>
-      <w:ind w:left="720"/>
-      <w:contextualSpacing/>
-    </w:pPr>
-  </w:style>
-  <w:style w:type="character" w:styleId="CommentReference">
-    <w:name w:val="annotation reference"/>
-    <w:basedOn w:val="DefaultParagraphFont"/>
-    <w:uiPriority w:val="99"/>
-    <w:semiHidden/>
-    <w:unhideWhenUsed/>
-    <w:rsid w:val="00A53114"/>
-    <w:rPr>
-      <w:sz w:val="16"/>
-      <w:szCs w:val="16"/>
-    </w:rPr>
-  </w:style>
-  <w:style w:type="paragraph" w:styleId="CommentText">
-    <w:name w:val="annotation text"/>
-    <w:basedOn w:val="Normal"/>
-    <w:link w:val="CommentTextChar"/>
-    <w:uiPriority w:val="99"/>
-    <w:unhideWhenUsed/>
-    <w:rsid w:val="00A53114"/>
-    <w:pPr>
-      <w:widowControl/>
-      <w:autoSpaceDE/>
-      <w:autoSpaceDN/>
-      <w:adjustRightInd/>
-    </w:pPr>
-    <w:rPr>
-      <w:rFonts w:asciiTheme="minorHAnsi" w:eastAsiaTheme="minorHAnsi" w:hAnsiTheme="minorHAnsi" w:cstheme="minorBidi"/>
-      <w:sz w:val="20"/>
-      <w:szCs w:val="20"/>
-    </w:rPr>
-  </w:style>
-  <w:style w:type="character" w:customStyle="1" w:styleId="CommentTextChar">
-    <w:name w:val="Comment Text Char"/>
-    <w:basedOn w:val="DefaultParagraphFont"/>
-    <w:link w:val="CommentText"/>
-    <w:uiPriority w:val="99"/>
-    <w:rsid w:val="00A53114"/>
-    <w:rPr>
-      <w:rFonts w:eastAsiaTheme="minorHAnsi"/>
-      <w:sz w:val="20"/>
-      <w:szCs w:val="20"/>
-    </w:rPr>
-  </w:style>
-</w:styles>
-</file>
-
-<file path=word/stylesWithEffects.xml><?xml version="1.0" encoding="utf-8"?>
-<w:styles xmlns:wpc="http://schemas.microsoft.com/office/word/2010/wordprocessingCanvas" xmlns:mc="http://schemas.openxmlformats.org/markup-compatibility/2006" xmlns:o="urn:schemas-microsoft-com:office:office" xmlns:r="http://schemas.openxmlformats.org/officeDocument/2006/relationships" xmlns:m="http://schemas.openxmlformats.org/officeDocument/2006/math" xmlns:v="urn:schemas-microsoft-com:vml" xmlns:wp14="http://schemas.microsoft.com/office/word/2010/wordprocessingDrawing" xmlns:wp="http://schemas.openxmlformats.org/drawingml/2006/wordprocessingDrawing" xmlns:w10="urn:schemas-microsoft-com:office:word" xmlns:w="http://schemas.openxmlformats.org/wordprocessingml/2006/main" xmlns:w14="http://schemas.microsoft.com/office/word/2010/wordml" xmlns:wpg="http://schemas.microsoft.com/office/word/2010/wordprocessingGroup" xmlns:wpi="http://schemas.microsoft.com/office/word/2010/wordprocessingInk" xmlns:wne="http://schemas.microsoft.com/office/word/2006/wordml" xmlns:wps="http://schemas.microsoft.com/office/word/2010/wordprocessingShape" mc:Ignorable="w14 wp14">
-  <w:docDefaults>
-    <w:rPrDefault>
-      <w:rPr>
-        <w:rFonts w:asciiTheme="minorHAnsi" w:eastAsiaTheme="minorEastAsia" w:hAnsiTheme="minorHAnsi" w:cstheme="minorBidi"/>
-        <w:sz w:val="22"/>
-        <w:szCs w:val="22"/>
-        <w:lang w:val="en-US" w:eastAsia="en-US" w:bidi="ar-SA"/>
-      </w:rPr>
-    </w:rPrDefault>
-    <w:pPrDefault>
-      <w:pPr>
-        <w:spacing w:after="200" w:line="276" w:lineRule="auto"/>
-      </w:pPr>
-    </w:pPrDefault>
-  </w:docDefaults>
-  <w:latentStyles w:defLockedState="0" w:defUIPriority="99" w:defSemiHidden="1" w:defUnhideWhenUsed="1" w:defQFormat="0" w:count="267">
-    <w:lsdException w:name="Normal" w:semiHidden="0" w:uiPriority="0" w:unhideWhenUsed="0" w:qFormat="1"/>
-    <w:lsdException w:name="heading 1" w:semiHidden="0" w:uiPriority="9" w:unhideWhenUsed="0" w:qFormat="1"/>
-    <w:lsdException w:name="heading 2" w:uiPriority="9" w:qFormat="1"/>
-    <w:lsdException w:name="heading 3" w:uiPriority="9" w:qFormat="1"/>
-    <w:lsdException w:name="heading 4" w:uiPriority="9" w:qFormat="1"/>
-    <w:lsdException w:name="heading 5" w:uiPriority="9" w:qFormat="1"/>
-    <w:lsdException w:name="heading 6" w:uiPriority="9" w:qFormat="1"/>
-    <w:lsdException w:name="heading 7" w:uiPriority="9" w:qFormat="1"/>
-    <w:lsdException w:name="heading 8" w:uiPriority="9" w:qFormat="1"/>
-    <w:lsdException w:name="heading 9" w:uiPriority="9" w:qFormat="1"/>
-    <w:lsdException w:name="toc 1" w:uiPriority="39"/>
-    <w:lsdException w:name="toc 2" w:uiPriority="39"/>
-    <w:lsdException w:name="toc 3" w:uiPriority="39"/>
-    <w:lsdException w:name="toc 4" w:uiPriority="39"/>
-    <w:lsdException w:name="toc 5" w:uiPriority="39"/>
-    <w:lsdException w:name="toc 6" w:uiPriority="39"/>
-    <w:lsdException w:name="toc 7" w:uiPriority="39"/>
-    <w:lsdException w:name="toc 8" w:uiPriority="39"/>
-    <w:lsdException w:name="toc 9" w:uiPriority="39"/>
-    <w:lsdException w:name="caption" w:uiPriority="35" w:qFormat="1"/>
-    <w:lsdException w:name="footnote reference" w:unhideWhenUsed="0"/>
-    <w:lsdException w:name="Title" w:semiHidden="0" w:uiPriority="10" w:unhideWhenUsed="0" w:qFormat="1"/>
-    <w:lsdException w:name="Default Paragraph Font" w:uiPriority="1"/>
-    <w:lsdException w:name="Subtitle" w:semiHidden="0" w:uiPriority="11" w:unhideWhenUsed="0" w:qFormat="1"/>
-    <w:lsdException w:name="Strong" w:semiHidden="0" w:uiPriority="22" w:unhideWhenUsed="0" w:qFormat="1"/>
-    <w:lsdException w:name="Emphasis" w:semiHidden="0" w:uiPriority="20" w:unhideWhenUsed="0" w:qFormat="1"/>
-    <w:lsdException w:name="Table Grid" w:semiHidden="0" w:uiPriority="59" w:unhideWhenUsed="0"/>
-    <w:lsdException w:name="Placeholder Text" w:unhideWhenUsed="0"/>
-    <w:lsdException w:name="No Spacing" w:semiHidden="0" w:uiPriority="1" w:unhideWhenUsed="0" w:qFormat="1"/>
-    <w:lsdException w:name="Light Shading" w:semiHidden="0" w:uiPriority="60" w:unhideWhenUsed="0"/>
-    <w:lsdException w:name="Light List" w:semiHidden="0" w:uiPriority="61" w:unhideWhenUsed="0"/>
-    <w:lsdException w:name="Light Grid" w:semiHidden="0" w:uiPriority="62" w:unhideWhenUsed="0"/>
-    <w:lsdException w:name="Medium Shading 1" w:semiHidden="0" w:uiPriority="63" w:unhideWhenUsed="0"/>
-    <w:lsdException w:name="Medium Shading 2" w:semiHidden="0" w:uiPriority="64" w:unhideWhenUsed="0"/>
-    <w:lsdException w:name="Medium List 1" w:semiHidden="0" w:uiPriority="65" w:unhideWhenUsed="0"/>
-    <w:lsdException w:name="Medium List 2" w:semiHidden="0" w:uiPriority="66" w:unhideWhenUsed="0"/>
-    <w:lsdException w:name="Medium Grid 1" w:semiHidden="0" w:uiPriority="67" w:unhideWhenUsed="0"/>
-    <w:lsdException w:name="Medium Grid 2" w:semiHidden="0" w:uiPriority="68" w:unhideWhenUsed="0"/>
-    <w:lsdException w:name="Medium Grid 3" w:semiHidden="0" w:uiPriority="69" w:unhideWhenUsed="0"/>
-    <w:lsdException w:name="Dark List" w:semiHidden="0" w:uiPriority="70" w:unhideWhenUsed="0"/>
-    <w:lsdException w:name="Colorful Shading" w:semiHidden="0" w:uiPriority="71" w:unhideWhenUsed="0"/>
-    <w:lsdException w:name="Colorful List" w:semiHidden="0" w:uiPriority="72" w:unhideWhenUsed="0"/>
-    <w:lsdException w:name="Colorful Grid" w:semiHidden="0" w:uiPriority="73" w:unhideWhenUsed="0"/>
-    <w:lsdException w:name="Light Shading Accent 1" w:semiHidden="0" w:uiPriority="60" w:unhideWhenUsed="0"/>
-    <w:lsdException w:name="Light List Accent 1" w:semiHidden="0" w:uiPriority="61" w:unhideWhenUsed="0"/>
-    <w:lsdException w:name="Light Grid Accent 1" w:semiHidden="0" w:uiPriority="62" w:unhideWhenUsed="0"/>
-    <w:lsdException w:name="Medium Shading 1 Accent 1" w:semiHidden="0" w:uiPriority="63" w:unhideWhenUsed="0"/>
-    <w:lsdException w:name="Medium Shading 2 Accent 1" w:semiHidden="0" w:uiPriority="64" w:unhideWhenUsed="0"/>
-    <w:lsdException w:name="Medium List 1 Accent 1" w:semiHidden="0" w:uiPriority="65" w:unhideWhenUsed="0"/>
-    <w:lsdException w:name="Revision" w:unhideWhenUsed="0"/>
-    <w:lsdException w:name="List Paragraph" w:semiHidden="0" w:uiPriority="34" w:unhideWhenUsed="0" w:qFormat="1"/>
-    <w:lsdException w:name="Quote" w:semiHidden="0" w:uiPriority="29" w:unhideWhenUsed="0" w:qFormat="1"/>
-    <w:lsdException w:name="Intense Quote" w:semiHidden="0" w:uiPriority="30" w:unhideWhenUsed="0" w:qFormat="1"/>
-    <w:lsdException w:name="Medium List 2 Accent 1" w:semiHidden="0" w:uiPriority="66" w:unhideWhenUsed="0"/>
-    <w:lsdException w:name="Medium Grid 1 Accent 1" w:semiHidden="0" w:uiPriority="67" w:unhideWhenUsed="0"/>
-    <w:lsdException w:name="Medium Grid 2 Accent 1" w:semiHidden="0" w:uiPriority="68" w:unhideWhenUsed="0"/>
-    <w:lsdException w:name="Medium Grid 3 Accent 1" w:semiHidden="0" w:uiPriority="69" w:unhideWhenUsed="0"/>
-    <w:lsdException w:name="Dark List Accent 1" w:semiHidden="0" w:uiPriority="70" w:unhideWhenUsed="0"/>
-    <w:lsdException w:name="Colorful Shading Accent 1" w:semiHidden="0" w:uiPriority="71" w:unhideWhenUsed="0"/>
-    <w:lsdException w:name="Colorful List Accent 1" w:semiHidden="0" w:uiPriority="72" w:unhideWhenUsed="0"/>
-    <w:lsdException w:name="Colorful Grid Accent 1" w:semiHidden="0" w:uiPriority="73" w:unhideWhenUsed="0"/>
-    <w:lsdException w:name="Light Shading Accent 2" w:semiHidden="0" w:uiPriority="60" w:unhideWhenUsed="0"/>
-    <w:lsdException w:name="Light List Accent 2" w:semiHidden="0" w:uiPriority="61" w:unhideWhenUsed="0"/>
-    <w:lsdException w:name="Light Grid Accent 2" w:semiHidden="0" w:uiPriority="62" w:unhideWhenUsed="0"/>
-    <w:lsdException w:name="Medium Shading 1 Accent 2" w:semiHidden="0" w:uiPriority="63" w:unhideWhenUsed="0"/>
-    <w:lsdException w:name="Medium Shading 2 Accent 2" w:semiHidden="0" w:uiPriority="64" w:unhideWhenUsed="0"/>
-    <w:lsdException w:name="Medium List 1 Accent 2" w:semiHidden="0" w:uiPriority="65" w:unhideWhenUsed="0"/>
-    <w:lsdException w:name="Medium List 2 Accent 2" w:semiHidden="0" w:uiPriority="66" w:unhideWhenUsed="0"/>
-    <w:lsdException w:name="Medium Grid 1 Accent 2" w:semiHidden="0" w:uiPriority="67" w:unhideWhenUsed="0"/>
-    <w:lsdException w:name="Medium Grid 2 Accent 2" w:semiHidden="0" w:uiPriority="68" w:unhideWhenUsed="0"/>
-    <w:lsdException w:name="Medium Grid 3 Accent 2" w:semiHidden="0" w:uiPriority="69" w:unhideWhenUsed="0"/>
-    <w:lsdException w:name="Dark List Accent 2" w:semiHidden="0" w:uiPriority="70" w:unhideWhenUsed="0"/>
-    <w:lsdException w:name="Colorful Shading Accent 2" w:semiHidden="0" w:uiPriority="71" w:unhideWhenUsed="0"/>
-    <w:lsdException w:name="Colorful List Accent 2" w:semiHidden="0" w:uiPriority="72" w:unhideWhenUsed="0"/>
-    <w:lsdException w:name="Colorful Grid Accent 2" w:semiHidden="0" w:uiPriority="73" w:unhideWhenUsed="0"/>
-    <w:lsdException w:name="Light Shading Accent 3" w:semiHidden="0" w:uiPriority="60" w:unhideWhenUsed="0"/>
-    <w:lsdException w:name="Light List Accent 3" w:semiHidden="0" w:uiPriority="61" w:unhideWhenUsed="0"/>
-    <w:lsdException w:name="Light Grid Accent 3" w:semiHidden="0" w:uiPriority="62" w:unhideWhenUsed="0"/>
-    <w:lsdException w:name="Medium Shading 1 Accent 3" w:semiHidden="0" w:uiPriority="63" w:unhideWhenUsed="0"/>
-    <w:lsdException w:name="Medium Shading 2 Accent 3" w:semiHidden="0" w:uiPriority="64" w:unhideWhenUsed="0"/>
-    <w:lsdException w:name="Medium List 1 Accent 3" w:semiHidden="0" w:uiPriority="65" w:unhideWhenUsed="0"/>
-    <w:lsdException w:name="Medium List 2 Accent 3" w:semiHidden="0" w:uiPriority="66" w:unhideWhenUsed="0"/>
-    <w:lsdException w:name="Medium Grid 1 Accent 3" w:semiHidden="0" w:uiPriority="67" w:unhideWhenUsed="0"/>
-    <w:lsdException w:name="Medium Grid 2 Accent 3" w:semiHidden="0" w:uiPriority="68" w:unhideWhenUsed="0"/>
-    <w:lsdException w:name="Medium Grid 3 Accent 3" w:semiHidden="0" w:uiPriority="69" w:unhideWhenUsed="0"/>
-    <w:lsdException w:name="Dark List Accent 3" w:semiHidden="0" w:uiPriority="70" w:unhideWhenUsed="0"/>
-    <w:lsdException w:name="Colorful Shading Accent 3" w:semiHidden="0" w:uiPriority="71" w:unhideWhenUsed="0"/>
-    <w:lsdException w:name="Colorful List Accent 3" w:semiHidden="0" w:uiPriority="72" w:unhideWhenUsed="0"/>
-    <w:lsdException w:name="Colorful Grid Accent 3" w:semiHidden="0" w:uiPriority="73" w:unhideWhenUsed="0"/>
-    <w:lsdException w:name="Light Shading Accent 4" w:semiHidden="0" w:uiPriority="60" w:unhideWhenUsed="0"/>
-    <w:lsdException w:name="Light List Accent 4" w:semiHidden="0" w:uiPriority="61" w:unhideWhenUsed="0"/>
-    <w:lsdException w:name="Light Grid Accent 4" w:semiHidden="0" w:uiPriority="62" w:unhideWhenUsed="0"/>
-    <w:lsdException w:name="Medium Shading 1 Accent 4" w:semiHidden="0" w:uiPriority="63" w:unhideWhenUsed="0"/>
-    <w:lsdException w:name="Medium Shading 2 Accent 4" w:semiHidden="0" w:uiPriority="64" w:unhideWhenUsed="0"/>
-    <w:lsdException w:name="Medium List 1 Accent 4" w:semiHidden="0" w:uiPriority="65" w:unhideWhenUsed="0"/>
-    <w:lsdException w:name="Medium List 2 Accent 4" w:semiHidden="0" w:uiPriority="66" w:unhideWhenUsed="0"/>
-    <w:lsdException w:name="Medium Grid 1 Accent 4" w:semiHidden="0" w:uiPriority="67" w:unhideWhenUsed="0"/>
-    <w:lsdException w:name="Medium Grid 2 Accent 4" w:semiHidden="0" w:uiPriority="68" w:unhideWhenUsed="0"/>
-    <w:lsdException w:name="Medium Grid 3 Accent 4" w:semiHidden="0" w:uiPriority="69" w:unhideWhenUsed="0"/>
-    <w:lsdException w:name="Dark List Accent 4" w:semiHidden="0" w:uiPriority="70" w:unhideWhenUsed="0"/>
-    <w:lsdException w:name="Colorful Shading Accent 4" w:semiHidden="0" w:uiPriority="71" w:unhideWhenUsed="0"/>
-    <w:lsdException w:name="Colorful List Accent 4" w:semiHidden="0" w:uiPriority="72" w:unhideWhenUsed="0"/>
-    <w:lsdException w:name="Colorful Grid Accent 4" w:semiHidden="0" w:uiPriority="73" w:unhideWhenUsed="0"/>
-    <w:lsdException w:name="Light Shading Accent 5" w:semiHidden="0" w:uiPriority="60" w:unhideWhenUsed="0"/>
-    <w:lsdException w:name="Light List Accent 5" w:semiHidden="0" w:uiPriority="61" w:unhideWhenUsed="0"/>
-    <w:lsdException w:name="Light Grid Accent 5" w:semiHidden="0" w:uiPriority="62" w:unhideWhenUsed="0"/>
-    <w:lsdException w:name="Medium Shading 1 Accent 5" w:semiHidden="0" w:uiPriority="63" w:unhideWhenUsed="0"/>
-    <w:lsdException w:name="Medium Shading 2 Accent 5" w:semiHidden="0" w:uiPriority="64" w:unhideWhenUsed="0"/>
-    <w:lsdException w:name="Medium List 1 Accent 5" w:semiHidden="0" w:uiPriority="65" w:unhideWhenUsed="0"/>
-    <w:lsdException w:name="Medium List 2 Accent 5" w:semiHidden="0" w:uiPriority="66" w:unhideWhenUsed="0"/>
-    <w:lsdException w:name="Medium Grid 1 Accent 5" w:semiHidden="0" w:uiPriority="67" w:unhideWhenUsed="0"/>
-    <w:lsdException w:name="Medium Grid 2 Accent 5" w:semiHidden="0" w:uiPriority="68" w:unhideWhenUsed="0"/>
-    <w:lsdException w:name="Medium Grid 3 Accent 5" w:semiHidden="0" w:uiPriority="69" w:unhideWhenUsed="0"/>
-    <w:lsdException w:name="Dark List Accent 5" w:semiHidden="0" w:uiPriority="70" w:unhideWhenUsed="0"/>
-    <w:lsdException w:name="Colorful Shading Accent 5" w:semiHidden="0" w:uiPriority="71" w:unhideWhenUsed="0"/>
-    <w:lsdException w:name="Colorful List Accent 5" w:semiHidden="0" w:uiPriority="72" w:unhideWhenUsed="0"/>
-    <w:lsdException w:name="Colorful Grid Accent 5" w:semiHidden="0" w:uiPriority="73" w:unhideWhenUsed="0"/>
-    <w:lsdException w:name="Light Shading Accent 6" w:semiHidden="0" w:uiPriority="60" w:unhideWhenUsed="0"/>
-    <w:lsdException w:name="Light List Accent 6" w:semiHidden="0" w:uiPriority="61" w:unhideWhenUsed="0"/>
-    <w:lsdException w:name="Light Grid Accent 6" w:semiHidden="0" w:uiPriority="62" w:unhideWhenUsed="0"/>
-    <w:lsdException w:name="Medium Shading 1 Accent 6" w:semiHidden="0" w:uiPriority="63" w:unhideWhenUsed="0"/>
-    <w:lsdException w:name="Medium Shading 2 Accent 6" w:semiHidden="0" w:uiPriority="64" w:unhideWhenUsed="0"/>
-    <w:lsdException w:name="Medium List 1 Accent 6" w:semiHidden="0" w:uiPriority="65" w:unhideWhenUsed="0"/>
-    <w:lsdException w:name="Medium List 2 Accent 6" w:semiHidden="0" w:uiPriority="66" w:unhideWhenUsed="0"/>
-    <w:lsdException w:name="Medium Grid 1 Accent 6" w:semiHidden="0" w:uiPriority="67" w:unhideWhenUsed="0"/>
-    <w:lsdException w:name="Medium Grid 2 Accent 6" w:semiHidden="0" w:uiPriority="68" w:unhideWhenUsed="0"/>
-    <w:lsdException w:name="Medium Grid 3 Accent 6" w:semiHidden="0" w:uiPriority="69" w:unhideWhenUsed="0"/>
-    <w:lsdException w:name="Dark List Accent 6" w:semiHidden="0" w:uiPriority="70" w:unhideWhenUsed="0"/>
-    <w:lsdException w:name="Colorful Shading Accent 6" w:semiHidden="0" w:uiPriority="71" w:unhideWhenUsed="0"/>
-    <w:lsdException w:name="Colorful List Accent 6" w:semiHidden="0" w:uiPriority="72" w:unhideWhenUsed="0"/>
-    <w:lsdException w:name="Colorful Grid Accent 6" w:semiHidden="0" w:uiPriority="73" w:unhideWhenUsed="0"/>
-    <w:lsdException w:name="Subtle Emphasis" w:semiHidden="0" w:uiPriority="19" w:unhideWhenUsed="0" w:qFormat="1"/>
-    <w:lsdException w:name="Intense Emphasis" w:semiHidden="0" w:uiPriority="21" w:unhideWhenUsed="0" w:qFormat="1"/>
-    <w:lsdException w:name="Subtle Reference" w:semiHidden="0" w:uiPriority="31" w:unhideWhenUsed="0" w:qFormat="1"/>
-    <w:lsdException w:name="Intense Reference" w:semiHidden="0" w:uiPriority="32" w:unhideWhenUsed="0" w:qFormat="1"/>
-    <w:lsdException w:name="Book Title" w:semiHidden="0" w:uiPriority="33" w:unhideWhenUsed="0" w:qFormat="1"/>
-    <w:lsdException w:name="Bibliography" w:uiPriority="37"/>
-    <w:lsdException w:name="TOC Heading" w:uiPriority="39" w:qFormat="1"/>
+  <w:latentStyles w:defLockedState="0" w:defUIPriority="99" w:defSemiHidden="0" w:defUnhideWhenUsed="0" w:defQFormat="0" w:count="376">
+    <w:lsdException w:name="Normal" w:uiPriority="0" w:qFormat="1"/>
+    <w:lsdException w:name="heading 1" w:uiPriority="9" w:qFormat="1"/>
+    <w:lsdException w:name="heading 2" w:semiHidden="1" w:uiPriority="9" w:unhideWhenUsed="1" w:qFormat="1"/>
+    <w:lsdException w:name="heading 3" w:semiHidden="1" w:uiPriority="9" w:unhideWhenUsed="1" w:qFormat="1"/>
+    <w:lsdException w:name="heading 4" w:semiHidden="1" w:uiPriority="9" w:unhideWhenUsed="1" w:qFormat="1"/>
+    <w:lsdException w:name="heading 5" w:semiHidden="1" w:uiPriority="9" w:unhideWhenUsed="1" w:qFormat="1"/>
+    <w:lsdException w:name="heading 6" w:semiHidden="1" w:uiPriority="9" w:unhideWhenUsed="1" w:qFormat="1"/>
+    <w:lsdException w:name="heading 7" w:semiHidden="1" w:uiPriority="9" w:unhideWhenUsed="1" w:qFormat="1"/>
+    <w:lsdException w:name="heading 8" w:semiHidden="1" w:uiPriority="9" w:unhideWhenUsed="1" w:qFormat="1"/>
+    <w:lsdException w:name="heading 9" w:semiHidden="1" w:uiPriority="9" w:unhideWhenUsed="1" w:qFormat="1"/>
+    <w:lsdException w:name="index 1" w:semiHidden="1" w:unhideWhenUsed="1"/>
+    <w:lsdException w:name="index 2" w:semiHidden="1" w:unhideWhenUsed="1"/>
+    <w:lsdException w:name="index 3" w:semiHidden="1" w:unhideWhenUsed="1"/>
+    <w:lsdException w:name="index 4" w:semiHidden="1" w:unhideWhenUsed="1"/>
+    <w:lsdException w:name="index 5" w:semiHidden="1" w:unhideWhenUsed="1"/>
+    <w:lsdException w:name="index 6" w:semiHidden="1" w:unhideWhenUsed="1"/>
+    <w:lsdException w:name="index 7" w:semiHidden="1" w:unhideWhenUsed="1"/>
+    <w:lsdException w:name="index 8" w:semiHidden="1" w:unhideWhenUsed="1"/>
+    <w:lsdException w:name="index 9" w:semiHidden="1" w:unhideWhenUsed="1"/>
+    <w:lsdException w:name="toc 1" w:semiHidden="1" w:uiPriority="39" w:unhideWhenUsed="1"/>
+    <w:lsdException w:name="toc 2" w:semiHidden="1" w:uiPriority="39" w:unhideWhenUsed="1"/>
+    <w:lsdException w:name="toc 3" w:semiHidden="1" w:uiPriority="39" w:unhideWhenUsed="1"/>
+    <w:lsdException w:name="toc 4" w:semiHidden="1" w:uiPriority="39" w:unhideWhenUsed="1"/>
+    <w:lsdException w:name="toc 5" w:semiHidden="1" w:uiPriority="39" w:unhideWhenUsed="1"/>
+    <w:lsdException w:name="toc 6" w:semiHidden="1" w:uiPriority="39" w:unhideWhenUsed="1"/>
+    <w:lsdException w:name="toc 7" w:semiHidden="1" w:uiPriority="39" w:unhideWhenUsed="1"/>
+    <w:lsdException w:name="toc 8" w:semiHidden="1" w:uiPriority="39" w:unhideWhenUsed="1"/>
+    <w:lsdException w:name="toc 9" w:semiHidden="1" w:uiPriority="39" w:unhideWhenUsed="1"/>
+    <w:lsdException w:name="Normal Indent" w:semiHidden="1" w:unhideWhenUsed="1"/>
+    <w:lsdException w:name="footnote text" w:semiHidden="1" w:unhideWhenUsed="1"/>
+    <w:lsdException w:name="annotation text" w:semiHidden="1" w:unhideWhenUsed="1"/>
+    <w:lsdException w:name="header" w:semiHidden="1" w:unhideWhenUsed="1"/>
+    <w:lsdException w:name="footer" w:semiHidden="1" w:unhideWhenUsed="1"/>
+    <w:lsdException w:name="index heading" w:semiHidden="1" w:unhideWhenUsed="1"/>
+    <w:lsdException w:name="caption" w:semiHidden="1" w:uiPriority="35" w:unhideWhenUsed="1" w:qFormat="1"/>
+    <w:lsdException w:name="table of figures" w:semiHidden="1" w:unhideWhenUsed="1"/>
+    <w:lsdException w:name="envelope address" w:semiHidden="1" w:unhideWhenUsed="1"/>
+    <w:lsdException w:name="envelope return" w:semiHidden="1" w:unhideWhenUsed="1"/>
+    <w:lsdException w:name="footnote reference" w:semiHidden="1"/>
+    <w:lsdException w:name="annotation reference" w:semiHidden="1" w:unhideWhenUsed="1"/>
+    <w:lsdException w:name="line number" w:semiHidden="1" w:unhideWhenUsed="1"/>
+    <w:lsdException w:name="page number" w:semiHidden="1" w:unhideWhenUsed="1"/>
+    <w:lsdException w:name="endnote reference" w:semiHidden="1" w:unhideWhenUsed="1"/>
+    <w:lsdException w:name="endnote text" w:semiHidden="1" w:unhideWhenUsed="1"/>
+    <w:lsdException w:name="table of authorities" w:semiHidden="1" w:unhideWhenUsed="1"/>
+    <w:lsdException w:name="macro" w:semiHidden="1" w:unhideWhenUsed="1"/>
+    <w:lsdException w:name="toa heading" w:semiHidden="1" w:unhideWhenUsed="1"/>
+    <w:lsdException w:name="List" w:semiHidden="1" w:unhideWhenUsed="1"/>
+    <w:lsdException w:name="List Bullet" w:semiHidden="1" w:unhideWhenUsed="1"/>
+    <w:lsdException w:name="List Number" w:semiHidden="1" w:unhideWhenUsed="1"/>
+    <w:lsdException w:name="List 2" w:semiHidden="1" w:unhideWhenUsed="1"/>
+    <w:lsdException w:name="List 3" w:semiHidden="1" w:unhideWhenUsed="1"/>
+    <w:lsdException w:name="List 4" w:semiHidden="1" w:unhideWhenUsed="1"/>
+    <w:lsdException w:name="List 5" w:semiHidden="1" w:unhideWhenUsed="1"/>
+    <w:lsdException w:name="List Bullet 2" w:semiHidden="1" w:unhideWhenUsed="1"/>
+    <w:lsdException w:name="List Bullet 3" w:semiHidden="1" w:unhideWhenUsed="1"/>
+    <w:lsdException w:name="List Bullet 4" w:semiHidden="1" w:unhideWhenUsed="1"/>
+    <w:lsdException w:name="List Bullet 5" w:semiHidden="1" w:unhideWhenUsed="1"/>
+    <w:lsdException w:name="List Number 2" w:semiHidden="1" w:unhideWhenUsed="1"/>
+    <w:lsdException w:name="List Number 3" w:semiHidden="1" w:unhideWhenUsed="1"/>
+    <w:lsdException w:name="List Number 4" w:semiHidden="1" w:unhideWhenUsed="1"/>
+    <w:lsdException w:name="List Number 5" w:semiHidden="1" w:unhideWhenUsed="1"/>
+    <w:lsdException w:name="Title" w:uiPriority="10" w:qFormat="1"/>
+    <w:lsdException w:name="Closing" w:semiHidden="1" w:unhideWhenUsed="1"/>
+    <w:lsdException w:name="Signature" w:semiHidden="1" w:unhideWhenUsed="1"/>
+    <w:lsdException w:name="Default Paragraph Font" w:semiHidden="1" w:uiPriority="1" w:unhideWhenUsed="1"/>
+    <w:lsdException w:name="Body Text" w:semiHidden="1" w:unhideWhenUsed="1"/>
+    <w:lsdException w:name="Body Text Indent" w:semiHidden="1" w:unhideWhenUsed="1"/>
+    <w:lsdException w:name="List Continue" w:semiHidden="1" w:unhideWhenUsed="1"/>
+    <w:lsdException w:name="List Continue 2" w:semiHidden="1" w:unhideWhenUsed="1"/>
+    <w:lsdException w:name="List Continue 3" w:semiHidden="1" w:unhideWhenUsed="1"/>
+    <w:lsdException w:name="List Continue 4" w:semiHidden="1" w:unhideWhenUsed="1"/>
+    <w:lsdException w:name="List Continue 5" w:semiHidden="1" w:unhideWhenUsed="1"/>
+    <w:lsdException w:name="Message Header" w:semiHidden="1" w:unhideWhenUsed="1"/>
+    <w:lsdException w:name="Subtitle" w:uiPriority="11" w:qFormat="1"/>
+    <w:lsdException w:name="Salutation" w:semiHidden="1" w:unhideWhenUsed="1"/>
+    <w:lsdException w:name="Date" w:semiHidden="1" w:unhideWhenUsed="1"/>
+    <w:lsdException w:name="Body Text First Indent" w:semiHidden="1" w:unhideWhenUsed="1"/>
+    <w:lsdException w:name="Body Text First Indent 2" w:semiHidden="1" w:unhideWhenUsed="1"/>
+    <w:lsdException w:name="Note Heading" w:semiHidden="1" w:unhideWhenUsed="1"/>
+    <w:lsdException w:name="Body Text 2" w:semiHidden="1" w:unhideWhenUsed="1"/>
+    <w:lsdException w:name="Body Text 3" w:semiHidden="1" w:unhideWhenUsed="1"/>
+    <w:lsdException w:name="Body Text Indent 2" w:semiHidden="1" w:unhideWhenUsed="1"/>
+    <w:lsdException w:name="Body Text Indent 3" w:semiHidden="1" w:unhideWhenUsed="1"/>
+    <w:lsdException w:name="Block Text" w:semiHidden="1" w:unhideWhenUsed="1"/>
+    <w:lsdException w:name="Hyperlink" w:semiHidden="1" w:unhideWhenUsed="1"/>
+    <w:lsdException w:name="FollowedHyperlink" w:semiHidden="1" w:unhideWhenUsed="1"/>
+    <w:lsdException w:name="Strong" w:uiPriority="22" w:qFormat="1"/>
+    <w:lsdException w:name="Emphasis" w:uiPriority="20" w:qFormat="1"/>
+    <w:lsdException w:name="Document Map" w:semiHidden="1" w:unhideWhenUsed="1"/>
+    <w:lsdException w:name="Plain Text" w:semiHidden="1" w:unhideWhenUsed="1"/>
+    <w:lsdException w:name="E-mail Signature" w:semiHidden="1" w:unhideWhenUsed="1"/>
+    <w:lsdException w:name="HTML Top of Form" w:semiHidden="1" w:unhideWhenUsed="1"/>
+    <w:lsdException w:name="HTML Bottom of Form" w:semiHidden="1" w:unhideWhenUsed="1"/>
+    <w:lsdException w:name="Normal (Web)" w:semiHidden="1" w:unhideWhenUsed="1"/>
+    <w:lsdException w:name="HTML Acronym" w:semiHidden="1" w:unhideWhenUsed="1"/>
+    <w:lsdException w:name="HTML Address" w:semiHidden="1" w:unhideWhenUsed="1"/>
+    <w:lsdException w:name="HTML Cite" w:semiHidden="1" w:unhideWhenUsed="1"/>
+    <w:lsdException w:name="HTML Code" w:semiHidden="1" w:unhideWhenUsed="1"/>
+    <w:lsdException w:name="HTML Definition" w:semiHidden="1" w:unhideWhenUsed="1"/>
+    <w:lsdException w:name="HTML Keyboard" w:semiHidden="1" w:unhideWhenUsed="1"/>
+    <w:lsdException w:name="HTML Preformatted" w:semiHidden="1" w:unhideWhenUsed="1"/>
+    <w:lsdException w:name="HTML Sample" w:semiHidden="1" w:unhideWhenUsed="1"/>
+    <w:lsdException w:name="HTML Typewriter" w:semiHidden="1" w:unhideWhenUsed="1"/>
+    <w:lsdException w:name="HTML Variable" w:semiHidden="1" w:unhideWhenUsed="1"/>
+    <w:lsdException w:name="Normal Table" w:semiHidden="1" w:unhideWhenUsed="1"/>
+    <w:lsdException w:name="annotation subject" w:semiHidden="1" w:unhideWhenUsed="1"/>
+    <w:lsdException w:name="No List" w:semiHidden="1" w:unhideWhenUsed="1"/>
+    <w:lsdException w:name="Outline List 1" w:semiHidden="1" w:unhideWhenUsed="1"/>
+    <w:lsdException w:name="Outline List 2" w:semiHidden="1" w:unhideWhenUsed="1"/>
+    <w:lsdException w:name="Outline List 3" w:semiHidden="1" w:unhideWhenUsed="1"/>
+    <w:lsdException w:name="Table Simple 1" w:semiHidden="1" w:unhideWhenUsed="1"/>
+    <w:lsdException w:name="Table Simple 2" w:semiHidden="1" w:unhideWhenUsed="1"/>
+    <w:lsdException w:name="Table Simple 3" w:semiHidden="1" w:unhideWhenUsed="1"/>
+    <w:lsdException w:name="Table Classic 1" w:semiHidden="1" w:unhideWhenUsed="1"/>
+    <w:lsdException w:name="Table Classic 2" w:semiHidden="1" w:unhideWhenUsed="1"/>
+    <w:lsdException w:name="Table Classic 3" w:semiHidden="1" w:unhideWhenUsed="1"/>
+    <w:lsdException w:name="Table Classic 4" w:semiHidden="1" w:unhideWhenUsed="1"/>
+    <w:lsdException w:name="Table Colorful 1" w:semiHidden="1" w:unhideWhenUsed="1"/>
+    <w:lsdException w:name="Table Colorful 2" w:semiHidden="1" w:unhideWhenUsed="1"/>
+    <w:lsdException w:name="Table Colorful 3" w:semiHidden="1" w:unhideWhenUsed="1"/>
+    <w:lsdException w:name="Table Columns 1" w:semiHidden="1" w:unhideWhenUsed="1"/>
+    <w:lsdException w:name="Table Columns 2" w:semiHidden="1" w:unhideWhenUsed="1"/>
+    <w:lsdException w:name="Table Columns 3" w:semiHidden="1" w:unhideWhenUsed="1"/>
+    <w:lsdException w:name="Table Columns 4" w:semiHidden="1" w:unhideWhenUsed="1"/>
+    <w:lsdException w:name="Table Columns 5" w:semiHidden="1" w:unhideWhenUsed="1"/>
+    <w:lsdException w:name="Table Grid 1" w:semiHidden="1" w:unhideWhenUsed="1"/>
+    <w:lsdException w:name="Table Grid 2" w:semiHidden="1" w:unhideWhenUsed="1"/>
+    <w:lsdException w:name="Table Grid 3" w:semiHidden="1" w:unhideWhenUsed="1"/>
+    <w:lsdException w:name="Table Grid 4" w:semiHidden="1" w:unhideWhenUsed="1"/>
+    <w:lsdException w:name="Table Grid 5" w:semiHidden="1" w:unhideWhenUsed="1"/>
+    <w:lsdException w:name="Table Grid 6" w:semiHidden="1" w:unhideWhenUsed="1"/>
+    <w:lsdException w:name="Table Grid 7" w:semiHidden="1" w:unhideWhenUsed="1"/>
+    <w:lsdException w:name="Table Grid 8" w:semiHidden="1" w:unhideWhenUsed="1"/>
+    <w:lsdException w:name="Table List 1" w:semiHidden="1" w:unhideWhenUsed="1"/>
+    <w:lsdException w:name="Table List 2" w:semiHidden="1" w:unhideWhenUsed="1"/>
+    <w:lsdException w:name="Table List 3" w:semiHidden="1" w:unhideWhenUsed="1"/>
+    <w:lsdException w:name="Table List 4" w:semiHidden="1" w:unhideWhenUsed="1"/>
+    <w:lsdException w:name="Table List 5" w:semiHidden="1" w:unhideWhenUsed="1"/>
+    <w:lsdException w:name="Table List 6" w:semiHidden="1" w:unhideWhenUsed="1"/>
+    <w:lsdException w:name="Table List 7" w:semiHidden="1" w:unhideWhenUsed="1"/>
+    <w:lsdException w:name="Table List 8" w:semiHidden="1" w:unhideWhenUsed="1"/>
+    <w:lsdException w:name="Table 3D effects 1" w:semiHidden="1" w:unhideWhenUsed="1"/>
+    <w:lsdException w:name="Table 3D effects 2" w:semiHidden="1" w:unhideWhenUsed="1"/>
+    <w:lsdException w:name="Table 3D effects 3" w:semiHidden="1" w:unhideWhenUsed="1"/>
+    <w:lsdException w:name="Table Contemporary" w:semiHidden="1" w:unhideWhenUsed="1"/>
+    <w:lsdException w:name="Table Elegant" w:semiHidden="1" w:unhideWhenUsed="1"/>
+    <w:lsdException w:name="Table Professional" w:semiHidden="1" w:unhideWhenUsed="1"/>
+    <w:lsdException w:name="Table Subtle 1" w:semiHidden="1" w:unhideWhenUsed="1"/>
+    <w:lsdException w:name="Table Subtle 2" w:semiHidden="1" w:unhideWhenUsed="1"/>
+    <w:lsdException w:name="Table Web 1" w:semiHidden="1" w:unhideWhenUsed="1"/>
+    <w:lsdException w:name="Table Web 2" w:semiHidden="1" w:unhideWhenUsed="1"/>
+    <w:lsdException w:name="Table Web 3" w:semiHidden="1" w:unhideWhenUsed="1"/>
+    <w:lsdException w:name="Balloon Text" w:semiHidden="1" w:unhideWhenUsed="1"/>
+    <w:lsdException w:name="Table Grid" w:uiPriority="59"/>
+    <w:lsdException w:name="Table Theme" w:semiHidden="1" w:unhideWhenUsed="1"/>
+    <w:lsdException w:name="Placeholder Text" w:semiHidden="1"/>
+    <w:lsdException w:name="No Spacing" w:uiPriority="1" w:qFormat="1"/>
+    <w:lsdException w:name="Light Shading" w:uiPriority="60"/>
+    <w:lsdException w:name="Light List" w:uiPriority="61"/>
+    <w:lsdException w:name="Light Grid" w:uiPriority="62"/>
+    <w:lsdException w:name="Medium Shading 1" w:uiPriority="63"/>
+    <w:lsdException w:name="Medium Shading 2" w:uiPriority="64"/>
+    <w:lsdException w:name="Medium List 1" w:uiPriority="65"/>
+    <w:lsdException w:name="Medium List 2" w:uiPriority="66"/>
+    <w:lsdException w:name="Medium Grid 1" w:uiPriority="67"/>
+    <w:lsdException w:name="Medium Grid 2" w:uiPriority="68"/>
+    <w:lsdException w:name="Medium Grid 3" w:uiPriority="69"/>
+    <w:lsdException w:name="Dark List" w:uiPriority="70"/>
+    <w:lsdException w:name="Colorful Shading" w:uiPriority="71"/>
+    <w:lsdException w:name="Colorful List" w:uiPriority="72"/>
+    <w:lsdException w:name="Colorful Grid" w:uiPriority="73"/>
+    <w:lsdException w:name="Light Shading Accent 1" w:uiPriority="60"/>
+    <w:lsdException w:name="Light List Accent 1" w:uiPriority="61"/>
+    <w:lsdException w:name="Light Grid Accent 1" w:uiPriority="62"/>
+    <w:lsdException w:name="Medium Shading 1 Accent 1" w:uiPriority="63"/>
+    <w:lsdException w:name="Medium Shading 2 Accent 1" w:uiPriority="64"/>
+    <w:lsdException w:name="Medium List 1 Accent 1" w:uiPriority="65"/>
+    <w:lsdException w:name="Revision" w:semiHidden="1"/>
+    <w:lsdException w:name="List Paragraph" w:uiPriority="34" w:qFormat="1"/>
+    <w:lsdException w:name="Quote" w:uiPriority="29" w:qFormat="1"/>
+    <w:lsdException w:name="Intense Quote" w:uiPriority="30" w:qFormat="1"/>
+    <w:lsdException w:name="Medium List 2 Accent 1" w:uiPriority="66"/>
+    <w:lsdException w:name="Medium Grid 1 Accent 1" w:uiPriority="67"/>
+    <w:lsdException w:name="Medium Grid 2 Accent 1" w:uiPriority="68"/>
+    <w:lsdException w:name="Medium Grid 3 Accent 1" w:uiPriority="69"/>
+    <w:lsdException w:name="Dark List Accent 1" w:uiPriority="70"/>
+    <w:lsdException w:name="Colorful Shading Accent 1" w:uiPriority="71"/>
+    <w:lsdException w:name="Colorful List Accent 1" w:uiPriority="72"/>
+    <w:lsdException w:name="Colorful Grid Accent 1" w:uiPriority="73"/>
+    <w:lsdException w:name="Light Shading Accent 2" w:uiPriority="60"/>
+    <w:lsdException w:name="Light List Accent 2" w:uiPriority="61"/>
+    <w:lsdException w:name="Light Grid Accent 2" w:uiPriority="62"/>
+    <w:lsdException w:name="Medium Shading 1 Accent 2" w:uiPriority="63"/>
+    <w:lsdException w:name="Medium Shading 2 Accent 2" w:uiPriority="64"/>
+    <w:lsdException w:name="Medium List 1 Accent 2" w:uiPriority="65"/>
+    <w:lsdException w:name="Medium List 2 Accent 2" w:uiPriority="66"/>
+    <w:lsdException w:name="Medium Grid 1 Accent 2" w:uiPriority="67"/>
+    <w:lsdException w:name="Medium Grid 2 Accent 2" w:uiPriority="68"/>
+    <w:lsdException w:name="Medium Grid 3 Accent 2" w:uiPriority="69"/>
+    <w:lsdException w:name="Dark List Accent 2" w:uiPriority="70"/>
+    <w:lsdException w:name="Colorful Shading Accent 2" w:uiPriority="71"/>
+    <w:lsdException w:name="Colorful List Accent 2" w:uiPriority="72"/>
+    <w:lsdException w:name="Colorful Grid Accent 2" w:uiPriority="73"/>
+    <w:lsdException w:name="Light Shading Accent 3" w:uiPriority="60"/>
+    <w:lsdException w:name="Light List Accent 3" w:uiPriority="61"/>
+    <w:lsdException w:name="Light Grid Accent 3" w:uiPriority="62"/>
+    <w:lsdException w:name="Medium Shading 1 Accent 3" w:uiPriority="63"/>
+    <w:lsdException w:name="Medium Shading 2 Accent 3" w:uiPriority="64"/>
+    <w:lsdException w:name="Medium List 1 Accent 3" w:uiPriority="65"/>
+    <w:lsdException w:name="Medium List 2 Accent 3" w:uiPriority="66"/>
+    <w:lsdException w:name="Medium Grid 1 Accent 3" w:uiPriority="67"/>
+    <w:lsdException w:name="Medium Grid 2 Accent 3" w:uiPriority="68"/>
+    <w:lsdException w:name="Medium Grid 3 Accent 3" w:uiPriority="69"/>
+    <w:lsdException w:name="Dark List Accent 3" w:uiPriority="70"/>
+    <w:lsdException w:name="Colorful Shading Accent 3" w:uiPriority="71"/>
+    <w:lsdException w:name="Colorful List Accent 3" w:uiPriority="72"/>
+    <w:lsdException w:name="Colorful Grid Accent 3" w:uiPriority="73"/>
+    <w:lsdException w:name="Light Shading Accent 4" w:uiPriority="60"/>
+    <w:lsdException w:name="Light List Accent 4" w:uiPriority="61"/>
+    <w:lsdException w:name="Light Grid Accent 4" w:uiPriority="62"/>
+    <w:lsdException w:name="Medium Shading 1 Accent 4" w:uiPriority="63"/>
+    <w:lsdException w:name="Medium Shading 2 Accent 4" w:uiPriority="64"/>
+    <w:lsdException w:name="Medium List 1 Accent 4" w:uiPriority="65"/>
+    <w:lsdException w:name="Medium List 2 Accent 4" w:uiPriority="66"/>
+    <w:lsdException w:name="Medium Grid 1 Accent 4" w:uiPriority="67"/>
+    <w:lsdException w:name="Medium Grid 2 Accent 4" w:uiPriority="68"/>
+    <w:lsdException w:name="Medium Grid 3 Accent 4" w:uiPriority="69"/>
+    <w:lsdException w:name="Dark List Accent 4" w:uiPriority="70"/>
+    <w:lsdException w:name="Colorful Shading Accent 4" w:uiPriority="71"/>
+    <w:lsdException w:name="Colorful List Accent 4" w:uiPriority="72"/>
+    <w:lsdException w:name="Colorful Grid Accent 4" w:uiPriority="73"/>
+    <w:lsdException w:name="Light Shading Accent 5" w:uiPriority="60"/>
+    <w:lsdException w:name="Light List Accent 5" w:uiPriority="61"/>
+    <w:lsdException w:name="Light Grid Accent 5" w:uiPriority="62"/>
+    <w:lsdException w:name="Medium Shading 1 Accent 5" w:uiPriority="63"/>
+    <w:lsdException w:name="Medium Shading 2 Accent 5" w:uiPriority="64"/>
+    <w:lsdException w:name="Medium List 1 Accent 5" w:uiPriority="65"/>
+    <w:lsdException w:name="Medium List 2 Accent 5" w:uiPriority="66"/>
+    <w:lsdException w:name="Medium Grid 1 Accent 5" w:uiPriority="67"/>
+    <w:lsdException w:name="Medium Grid 2 Accent 5" w:uiPriority="68"/>
+    <w:lsdException w:name="Medium Grid 3 Accent 5" w:uiPriority="69"/>
+    <w:lsdException w:name="Dark List Accent 5" w:uiPriority="70"/>
+    <w:lsdException w:name="Colorful Shading Accent 5" w:uiPriority="71"/>
+    <w:lsdException w:name="Colorful List Accent 5" w:uiPriority="72"/>
+    <w:lsdException w:name="Colorful Grid Accent 5" w:uiPriority="73"/>
+    <w:lsdException w:name="Light Shading Accent 6" w:uiPriority="60"/>
+    <w:lsdException w:name="Light List Accent 6" w:uiPriority="61"/>
+    <w:lsdException w:name="Light Grid Accent 6" w:uiPriority="62"/>
+    <w:lsdException w:name="Medium Shading 1 Accent 6" w:uiPriority="63"/>
+    <w:lsdException w:name="Medium Shading 2 Accent 6" w:uiPriority="64"/>
+    <w:lsdException w:name="Medium List 1 Accent 6" w:uiPriority="65"/>
+    <w:lsdException w:name="Medium List 2 Accent 6" w:uiPriority="66"/>
+    <w:lsdException w:name="Medium Grid 1 Accent 6" w:uiPriority="67"/>
+    <w:lsdException w:name="Medium Grid 2 Accent 6" w:uiPriority="68"/>
+    <w:lsdException w:name="Medium Grid 3 Accent 6" w:uiPriority="69"/>
+    <w:lsdException w:name="Dark List Accent 6" w:uiPriority="70"/>
+    <w:lsdException w:name="Colorful Shading Accent 6" w:uiPriority="71"/>
+    <w:lsdException w:name="Colorful List Accent 6" w:uiPriority="72"/>
+    <w:lsdException w:name="Colorful Grid Accent 6" w:uiPriority="73"/>
+    <w:lsdException w:name="Subtle Emphasis" w:uiPriority="19" w:qFormat="1"/>
+    <w:lsdException w:name="Intense Emphasis" w:uiPriority="21" w:qFormat="1"/>
+    <w:lsdException w:name="Subtle Reference" w:uiPriority="31" w:qFormat="1"/>
+    <w:lsdException w:name="Intense Reference" w:uiPriority="32" w:qFormat="1"/>
+    <w:lsdException w:name="Book Title" w:uiPriority="33" w:qFormat="1"/>
+    <w:lsdException w:name="Bibliography" w:semiHidden="1" w:uiPriority="37" w:unhideWhenUsed="1"/>
+    <w:lsdException w:name="TOC Heading" w:semiHidden="1" w:uiPriority="39" w:unhideWhenUsed="1" w:qFormat="1"/>
+    <w:lsdException w:name="Plain Table 1" w:uiPriority="41"/>
+    <w:lsdException w:name="Plain Table 2" w:uiPriority="42"/>
+    <w:lsdException w:name="Plain Table 3" w:uiPriority="43"/>
+    <w:lsdException w:name="Plain Table 4" w:uiPriority="44"/>
+    <w:lsdException w:name="Plain Table 5" w:uiPriority="45"/>
+    <w:lsdException w:name="Grid Table Light" w:uiPriority="40"/>
+    <w:lsdException w:name="Grid Table 1 Light" w:uiPriority="46"/>
+    <w:lsdException w:name="Grid Table 2" w:uiPriority="47"/>
+    <w:lsdException w:name="Grid Table 3" w:uiPriority="48"/>
+    <w:lsdException w:name="Grid Table 4" w:uiPriority="49"/>
+    <w:lsdException w:name="Grid Table 5 Dark" w:uiPriority="50"/>
+    <w:lsdException w:name="Grid Table 6 Colorful" w:uiPriority="51"/>
+    <w:lsdException w:name="Grid Table 7 Colorful" w:uiPriority="52"/>
+    <w:lsdException w:name="Grid Table 1 Light Accent 1" w:uiPriority="46"/>
+    <w:lsdException w:name="Grid Table 2 Accent 1" w:uiPriority="47"/>
+    <w:lsdException w:name="Grid Table 3 Accent 1" w:uiPriority="48"/>
+    <w:lsdException w:name="Grid Table 4 Accent 1" w:uiPriority="49"/>
+    <w:lsdException w:name="Grid Table 5 Dark Accent 1" w:uiPriority="50"/>
+    <w:lsdException w:name="Grid Table 6 Colorful Accent 1" w:uiPriority="51"/>
+    <w:lsdException w:name="Grid Table 7 Colorful Accent 1" w:uiPriority="52"/>
+    <w:lsdException w:name="Grid Table 1 Light Accent 2" w:uiPriority="46"/>
+    <w:lsdException w:name="Grid Table 2 Accent 2" w:uiPriority="47"/>
+    <w:lsdException w:name="Grid Table 3 Accent 2" w:uiPriority="48"/>
+    <w:lsdException w:name="Grid Table 4 Accent 2" w:uiPriority="49"/>
+    <w:lsdException w:name="Grid Table 5 Dark Accent 2" w:uiPriority="50"/>
+    <w:lsdException w:name="Grid Table 6 Colorful Accent 2" w:uiPriority="51"/>
+    <w:lsdException w:name="Grid Table 7 Colorful Accent 2" w:uiPriority="52"/>
+    <w:lsdException w:name="Grid Table 1 Light Accent 3" w:uiPriority="46"/>
+    <w:lsdException w:name="Grid Table 2 Accent 3" w:uiPriority="47"/>
+    <w:lsdException w:name="Grid Table 3 Accent 3" w:uiPriority="48"/>
+    <w:lsdException w:name="Grid Table 4 Accent 3" w:uiPriority="49"/>
+    <w:lsdException w:name="Grid Table 5 Dark Accent 3" w:uiPriority="50"/>
+    <w:lsdException w:name="Grid Table 6 Colorful Accent 3" w:uiPriority="51"/>
+    <w:lsdException w:name="Grid Table 7 Colorful Accent 3" w:uiPriority="52"/>
+    <w:lsdException w:name="Grid Table 1 Light Accent 4" w:uiPriority="46"/>
+    <w:lsdException w:name="Grid Table 2 Accent 4" w:uiPriority="47"/>
+    <w:lsdException w:name="Grid Table 3 Accent 4" w:uiPriority="48"/>
+    <w:lsdException w:name="Grid Table 4 Accent 4" w:uiPriority="49"/>
+    <w:lsdException w:name="Grid Table 5 Dark Accent 4" w:uiPriority="50"/>
+    <w:lsdException w:name="Grid Table 6 Colorful Accent 4" w:uiPriority="51"/>
+    <w:lsdException w:name="Grid Table 7 Colorful Accent 4" w:uiPriority="52"/>
+    <w:lsdException w:name="Grid Table 1 Light Accent 5" w:uiPriority="46"/>
+    <w:lsdException w:name="Grid Table 2 Accent 5" w:uiPriority="47"/>
+    <w:lsdException w:name="Grid Table 3 Accent 5" w:uiPriority="48"/>
+    <w:lsdException w:name="Grid Table 4 Accent 5" w:uiPriority="49"/>
+    <w:lsdException w:name="Grid Table 5 Dark Accent 5" w:uiPriority="50"/>
+    <w:lsdException w:name="Grid Table 6 Colorful Accent 5" w:uiPriority="51"/>
+    <w:lsdException w:name="Grid Table 7 Colorful Accent 5" w:uiPriority="52"/>
+    <w:lsdException w:name="Grid Table 1 Light Accent 6" w:uiPriority="46"/>
+    <w:lsdException w:name="Grid Table 2 Accent 6" w:uiPriority="47"/>
+    <w:lsdException w:name="Grid Table 3 Accent 6" w:uiPriority="48"/>
+    <w:lsdException w:name="Grid Table 4 Accent 6" w:uiPriority="49"/>
+    <w:lsdException w:name="Grid Table 5 Dark Accent 6" w:uiPriority="50"/>
+    <w:lsdException w:name="Grid Table 6 Colorful Accent 6" w:uiPriority="51"/>
+    <w:lsdException w:name="Grid Table 7 Colorful Accent 6" w:uiPriority="52"/>
+    <w:lsdException w:name="List Table 1 Light" w:uiPriority="46"/>
+    <w:lsdException w:name="List Table 2" w:uiPriority="47"/>
+    <w:lsdException w:name="List Table 3" w:uiPriority="48"/>
+    <w:lsdException w:name="List Table 4" w:uiPriority="49"/>
+    <w:lsdException w:name="List Table 5 Dark" w:uiPriority="50"/>
+    <w:lsdException w:name="List Table 6 Colorful" w:uiPriority="51"/>
+    <w:lsdException w:name="List Table 7 Colorful" w:uiPriority="52"/>
+    <w:lsdException w:name="List Table 1 Light Accent 1" w:uiPriority="46"/>
+    <w:lsdException w:name="List Table 2 Accent 1" w:uiPriority="47"/>
+    <w:lsdException w:name="List Table 3 Accent 1" w:uiPriority="48"/>
+    <w:lsdException w:name="List Table 4 Accent 1" w:uiPriority="49"/>
+    <w:lsdException w:name="List Table 5 Dark Accent 1" w:uiPriority="50"/>
+    <w:lsdException w:name="List Table 6 Colorful Accent 1" w:uiPriority="51"/>
+    <w:lsdException w:name="List Table 7 Colorful Accent 1" w:uiPriority="52"/>
+    <w:lsdException w:name="List Table 1 Light Accent 2" w:uiPriority="46"/>
+    <w:lsdException w:name="List Table 2 Accent 2" w:uiPriority="47"/>
+    <w:lsdException w:name="List Table 3 Accent 2" w:uiPriority="48"/>
+    <w:lsdException w:name="List Table 4 Accent 2" w:uiPriority="49"/>
+    <w:lsdException w:name="List Table 5 Dark Accent 2" w:uiPriority="50"/>
+    <w:lsdException w:name="List Table 6 Colorful Accent 2" w:uiPriority="51"/>
+    <w:lsdException w:name="List Table 7 Colorful Accent 2" w:uiPriority="52"/>
+    <w:lsdException w:name="List Table 1 Light Accent 3" w:uiPriority="46"/>
+    <w:lsdException w:name="List Table 2 Accent 3" w:uiPriority="47"/>
+    <w:lsdException w:name="List Table 3 Accent 3" w:uiPriority="48"/>
+    <w:lsdException w:name="List Table 4 Accent 3" w:uiPriority="49"/>
+    <w:lsdException w:name="List Table 5 Dark Accent 3" w:uiPriority="50"/>
+    <w:lsdException w:name="List Table 6 Colorful Accent 3" w:uiPriority="51"/>
+    <w:lsdException w:name="List Table 7 Colorful Accent 3" w:uiPriority="52"/>
+    <w:lsdException w:name="List Table 1 Light Accent 4" w:uiPriority="46"/>
+    <w:lsdException w:name="List Table 2 Accent 4" w:uiPriority="47"/>
+    <w:lsdException w:name="List Table 3 Accent 4" w:uiPriority="48"/>
+    <w:lsdException w:name="List Table 4 Accent 4" w:uiPriority="49"/>
+    <w:lsdException w:name="List Table 5 Dark Accent 4" w:uiPriority="50"/>
+    <w:lsdException w:name="List Table 6 Colorful Accent 4" w:uiPriority="51"/>
+    <w:lsdException w:name="List Table 7 Colorful Accent 4" w:uiPriority="52"/>
+    <w:lsdException w:name="List Table 1 Light Accent 5" w:uiPriority="46"/>
+    <w:lsdException w:name="List Table 2 Accent 5" w:uiPriority="47"/>
+    <w:lsdException w:name="List Table 3 Accent 5" w:uiPriority="48"/>
+    <w:lsdException w:name="List Table 4 Accent 5" w:uiPriority="49"/>
+    <w:lsdException w:name="List Table 5 Dark Accent 5" w:uiPriority="50"/>
+    <w:lsdException w:name="List Table 6 Colorful Accent 5" w:uiPriority="51"/>
+    <w:lsdException w:name="List Table 7 Colorful Accent 5" w:uiPriority="52"/>
+    <w:lsdException w:name="List Table 1 Light Accent 6" w:uiPriority="46"/>
+    <w:lsdException w:name="List Table 2 Accent 6" w:uiPriority="47"/>
+    <w:lsdException w:name="List Table 3 Accent 6" w:uiPriority="48"/>
+    <w:lsdException w:name="List Table 4 Accent 6" w:uiPriority="49"/>
+    <w:lsdException w:name="List Table 5 Dark Accent 6" w:uiPriority="50"/>
+    <w:lsdException w:name="List Table 6 Colorful Accent 6" w:uiPriority="51"/>
+    <w:lsdException w:name="List Table 7 Colorful Accent 6" w:uiPriority="52"/>
+    <w:lsdException w:name="Mention" w:semiHidden="1" w:unhideWhenUsed="1"/>
+    <w:lsdException w:name="Smart Hyperlink" w:semiHidden="1" w:unhideWhenUsed="1"/>
+    <w:lsdException w:name="Hashtag" w:semiHidden="1" w:unhideWhenUsed="1"/>
+    <w:lsdException w:name="Unresolved Mention" w:semiHidden="1" w:unhideWhenUsed="1"/>
+    <w:lsdException w:name="Smart Link" w:semiHidden="1" w:unhideWhenUsed="1"/>
   </w:latentStyles>
   <w:style w:type="paragraph" w:default="1" w:styleId="Normal">
     <w:name w:val="Normal"/>

</xml_diff>